<commit_message>
Some changes in Ethernet HVVC and TBs, updated VVCs
	- All VVCs updated to new msg_id_panel handeling in Framework
	- New Ethernet TB with scoreboard
	- Updated Ethernet QR
</commit_message>
<xml_diff>
--- a/bitvis_vip_ethernet/doc/ethernet_hvvc_QuickRef.docx
+++ b/bitvis_vip_ethernet/doc/ethernet_hvvc_QuickRef.docx
@@ -114,8 +114,6 @@
         </w:rPr>
         <w:t>H</w:t>
       </w:r>
-      <w:bookmarkStart w:id="0" w:name="_GoBack"/>
-      <w:bookmarkEnd w:id="0"/>
       <w:r>
         <w:rPr>
           <w:b/>
@@ -533,7 +531,59 @@
                 <w:color w:val="FFFFFF"/>
                 <w:szCs w:val="30"/>
               </w:rPr>
-              <w:t>msg)</w:t>
+              <w:t>msg</w:t>
+            </w:r>
+            <w:r>
+              <w:rPr>
+                <w:rFonts w:cs="Helvetica"/>
+                <w:color w:val="FFFFFF"/>
+                <w:szCs w:val="30"/>
+              </w:rPr>
+              <w:t>, [scope, [</w:t>
+            </w:r>
+            <w:proofErr w:type="spellStart"/>
+            <w:r>
+              <w:rPr>
+                <w:rFonts w:cs="Helvetica"/>
+                <w:color w:val="FFFFFF"/>
+                <w:szCs w:val="30"/>
+              </w:rPr>
+              <w:t>use_provided_msg_id_panel</w:t>
+            </w:r>
+            <w:proofErr w:type="spellEnd"/>
+            <w:r>
+              <w:rPr>
+                <w:rFonts w:cs="Helvetica"/>
+                <w:color w:val="FFFFFF"/>
+                <w:szCs w:val="30"/>
+              </w:rPr>
+              <w:t>, [</w:t>
+            </w:r>
+            <w:proofErr w:type="spellStart"/>
+            <w:r>
+              <w:rPr>
+                <w:rFonts w:cs="Helvetica"/>
+                <w:color w:val="FFFFFF"/>
+                <w:szCs w:val="30"/>
+              </w:rPr>
+              <w:t>msg_id_panel</w:t>
+            </w:r>
+            <w:proofErr w:type="spellEnd"/>
+            <w:r>
+              <w:rPr>
+                <w:rFonts w:cs="Helvetica"/>
+                <w:color w:val="FFFFFF"/>
+                <w:szCs w:val="30"/>
+              </w:rPr>
+              <w:t>]]]</w:t>
+            </w:r>
+            <w:r>
+              <w:rPr>
+                <w:rFonts w:cs="Helvetica"/>
+                <w:color w:val="FFFFFF"/>
+                <w:szCs w:val="30"/>
+              </w:rPr>
+              <w:t>)</w:t>
             </w:r>
           </w:p>
         </w:tc>
@@ -1056,6 +1106,50 @@
                 <w:szCs w:val="30"/>
               </w:rPr>
               <w:t>msg</w:t>
+            </w:r>
+            <w:r>
+              <w:rPr>
+                <w:rFonts w:cs="Helvetica"/>
+                <w:color w:val="FFFFFF"/>
+                <w:szCs w:val="30"/>
+              </w:rPr>
+              <w:t>, [scope, [</w:t>
+            </w:r>
+            <w:proofErr w:type="spellStart"/>
+            <w:r>
+              <w:rPr>
+                <w:rFonts w:cs="Helvetica"/>
+                <w:color w:val="FFFFFF"/>
+                <w:szCs w:val="30"/>
+              </w:rPr>
+              <w:t>use_provided_msg_id_panel</w:t>
+            </w:r>
+            <w:proofErr w:type="spellEnd"/>
+            <w:r>
+              <w:rPr>
+                <w:rFonts w:cs="Helvetica"/>
+                <w:color w:val="FFFFFF"/>
+                <w:szCs w:val="30"/>
+              </w:rPr>
+              <w:t>, [</w:t>
+            </w:r>
+            <w:proofErr w:type="spellStart"/>
+            <w:r>
+              <w:rPr>
+                <w:rFonts w:cs="Helvetica"/>
+                <w:color w:val="FFFFFF"/>
+                <w:szCs w:val="30"/>
+              </w:rPr>
+              <w:t>msg_id_panel</w:t>
+            </w:r>
+            <w:proofErr w:type="spellEnd"/>
+            <w:r>
+              <w:rPr>
+                <w:rFonts w:cs="Helvetica"/>
+                <w:color w:val="FFFFFF"/>
+                <w:szCs w:val="30"/>
+              </w:rPr>
+              <w:t>]]]</w:t>
             </w:r>
             <w:r>
               <w:rPr>
@@ -4321,21 +4415,7 @@
                 <w:sz w:val="15"/>
                 <w:szCs w:val="15"/>
               </w:rPr>
-              <w:t>C_</w:t>
-            </w:r>
-            <w:r>
-              <w:rPr>
-                <w:sz w:val="15"/>
-                <w:szCs w:val="15"/>
-              </w:rPr>
-              <w:t>VVC_</w:t>
-            </w:r>
-            <w:r>
-              <w:rPr>
-                <w:sz w:val="15"/>
-                <w:szCs w:val="15"/>
-              </w:rPr>
-              <w:t>MSG_ID_PANEL_DEFAULT</w:t>
+              <w:t>C_ETHERNET_HVVC_MSG_ID_PANEL_DEFAULT</w:t>
             </w:r>
           </w:p>
         </w:tc>
@@ -5209,8 +5289,8 @@
                               <w:tblLook w:val="0000" w:firstRow="0" w:lastRow="0" w:firstColumn="0" w:lastColumn="0" w:noHBand="0" w:noVBand="0"/>
                             </w:tblPr>
                             <w:tblGrid>
-                              <w:gridCol w:w="2160"/>
-                              <w:gridCol w:w="1663"/>
+                              <w:gridCol w:w="1800"/>
+                              <w:gridCol w:w="2023"/>
                             </w:tblGrid>
                             <w:tr>
                               <w:trPr>
@@ -5235,7 +5315,7 @@
                                       <w:szCs w:val="16"/>
                                     </w:rPr>
                                   </w:pPr>
-                                  <w:bookmarkStart w:id="1" w:name="_Hlk524506613"/>
+                                  <w:bookmarkStart w:id="0" w:name="_Hlk524506613"/>
                                   <w:r>
                                     <w:rPr>
                                       <w:rFonts w:cs="Helvetica"/>
@@ -5277,7 +5357,7 @@
                               </w:trPr>
                               <w:tc>
                                 <w:tcPr>
-                                  <w:tcW w:w="2160" w:type="dxa"/>
+                                  <w:tcW w:w="1800" w:type="dxa"/>
                                   <w:shd w:val="clear" w:color="auto" w:fill="000000"/>
                                   <w:vAlign w:val="bottom"/>
                                 </w:tcPr>
@@ -5307,7 +5387,7 @@
                               </w:tc>
                               <w:tc>
                                 <w:tcPr>
-                                  <w:tcW w:w="1663" w:type="dxa"/>
+                                  <w:tcW w:w="2023" w:type="dxa"/>
                                   <w:shd w:val="clear" w:color="auto" w:fill="000000"/>
                                   <w:vAlign w:val="bottom"/>
                                 </w:tcPr>
@@ -5341,7 +5421,7 @@
                               </w:trPr>
                               <w:tc>
                                 <w:tcPr>
-                                  <w:tcW w:w="2160" w:type="dxa"/>
+                                  <w:tcW w:w="1800" w:type="dxa"/>
                                   <w:vAlign w:val="bottom"/>
                                 </w:tcPr>
                                 <w:p>
@@ -5372,7 +5452,7 @@
                               </w:tc>
                               <w:tc>
                                 <w:tcPr>
-                                  <w:tcW w:w="1663" w:type="dxa"/>
+                                  <w:tcW w:w="2023" w:type="dxa"/>
                                   <w:vAlign w:val="bottom"/>
                                 </w:tcPr>
                                 <w:p>
@@ -5427,7 +5507,7 @@
                               </w:trPr>
                               <w:tc>
                                 <w:tcPr>
-                                  <w:tcW w:w="2160" w:type="dxa"/>
+                                  <w:tcW w:w="1800" w:type="dxa"/>
                                   <w:shd w:val="clear" w:color="auto" w:fill="E7E6E6" w:themeFill="background2"/>
                                   <w:vAlign w:val="bottom"/>
                                 </w:tcPr>
@@ -5459,7 +5539,7 @@
                               </w:tc>
                               <w:tc>
                                 <w:tcPr>
-                                  <w:tcW w:w="1663" w:type="dxa"/>
+                                  <w:tcW w:w="2023" w:type="dxa"/>
                                   <w:shd w:val="clear" w:color="auto" w:fill="E7E6E6" w:themeFill="background2"/>
                                   <w:vAlign w:val="bottom"/>
                                 </w:tcPr>
@@ -5515,7 +5595,7 @@
                               </w:trPr>
                               <w:tc>
                                 <w:tcPr>
-                                  <w:tcW w:w="2160" w:type="dxa"/>
+                                  <w:tcW w:w="1800" w:type="dxa"/>
                                   <w:vAlign w:val="bottom"/>
                                 </w:tcPr>
                                 <w:p>
@@ -5544,7 +5624,7 @@
                               </w:tc>
                               <w:tc>
                                 <w:tcPr>
-                                  <w:tcW w:w="1663" w:type="dxa"/>
+                                  <w:tcW w:w="2023" w:type="dxa"/>
                                   <w:vAlign w:val="bottom"/>
                                 </w:tcPr>
                                 <w:p>
@@ -5577,7 +5657,7 @@
                               </w:trPr>
                               <w:tc>
                                 <w:tcPr>
-                                  <w:tcW w:w="2160" w:type="dxa"/>
+                                  <w:tcW w:w="1800" w:type="dxa"/>
                                   <w:shd w:val="clear" w:color="auto" w:fill="E7E6E6" w:themeFill="background2"/>
                                   <w:vAlign w:val="bottom"/>
                                 </w:tcPr>
@@ -5607,7 +5687,7 @@
                               </w:tc>
                               <w:tc>
                                 <w:tcPr>
-                                  <w:tcW w:w="1663" w:type="dxa"/>
+                                  <w:tcW w:w="2023" w:type="dxa"/>
                                   <w:shd w:val="clear" w:color="auto" w:fill="E7E6E6" w:themeFill="background2"/>
                                   <w:vAlign w:val="bottom"/>
                                 </w:tcPr>
@@ -5643,7 +5723,7 @@
                               </w:trPr>
                               <w:tc>
                                 <w:tcPr>
-                                  <w:tcW w:w="2160" w:type="dxa"/>
+                                  <w:tcW w:w="1800" w:type="dxa"/>
                                   <w:vAlign w:val="bottom"/>
                                 </w:tcPr>
                                 <w:p>
@@ -5672,7 +5752,7 @@
                               </w:tc>
                               <w:tc>
                                 <w:tcPr>
-                                  <w:tcW w:w="1663" w:type="dxa"/>
+                                  <w:tcW w:w="2023" w:type="dxa"/>
                                   <w:vAlign w:val="bottom"/>
                                 </w:tcPr>
                                 <w:p>
@@ -5695,14 +5775,14 @@
                                     <w:rPr>
                                       <w:sz w:val="15"/>
                                     </w:rPr>
-                                    <w:t>t_byte_</w:t>
+                                    <w:t>std_logic_</w:t>
                                   </w:r>
                                   <w:proofErr w:type="gramStart"/>
                                   <w:r>
                                     <w:rPr>
                                       <w:sz w:val="15"/>
                                     </w:rPr>
-                                    <w:t>array</w:t>
+                                    <w:t>vector</w:t>
                                   </w:r>
                                   <w:proofErr w:type="spellEnd"/>
                                   <w:r>
@@ -5716,12 +5796,26 @@
                                     <w:rPr>
                                       <w:sz w:val="15"/>
                                     </w:rPr>
-                                    <w:t>0 to 3)</w:t>
+                                    <w:t xml:space="preserve">31 </w:t>
+                                  </w:r>
+                                  <w:proofErr w:type="spellStart"/>
+                                  <w:r>
+                                    <w:rPr>
+                                      <w:sz w:val="15"/>
+                                    </w:rPr>
+                                    <w:t>downto</w:t>
+                                  </w:r>
+                                  <w:proofErr w:type="spellEnd"/>
+                                  <w:r>
+                                    <w:rPr>
+                                      <w:sz w:val="15"/>
+                                    </w:rPr>
+                                    <w:t xml:space="preserve"> 0)</w:t>
                                   </w:r>
                                 </w:p>
                               </w:tc>
                             </w:tr>
-                            <w:bookmarkEnd w:id="1"/>
+                            <w:bookmarkEnd w:id="0"/>
                           </w:tbl>
                           <w:p>
                             <w:pPr>
@@ -5773,8 +5867,8 @@
                         <w:tblLook w:val="0000" w:firstRow="0" w:lastRow="0" w:firstColumn="0" w:lastColumn="0" w:noHBand="0" w:noVBand="0"/>
                       </w:tblPr>
                       <w:tblGrid>
-                        <w:gridCol w:w="2160"/>
-                        <w:gridCol w:w="1663"/>
+                        <w:gridCol w:w="1800"/>
+                        <w:gridCol w:w="2023"/>
                       </w:tblGrid>
                       <w:tr>
                         <w:trPr>
@@ -5799,7 +5893,7 @@
                                 <w:szCs w:val="16"/>
                               </w:rPr>
                             </w:pPr>
-                            <w:bookmarkStart w:id="2" w:name="_Hlk524506613"/>
+                            <w:bookmarkStart w:id="1" w:name="_Hlk524506613"/>
                             <w:r>
                               <w:rPr>
                                 <w:rFonts w:cs="Helvetica"/>
@@ -5841,7 +5935,7 @@
                         </w:trPr>
                         <w:tc>
                           <w:tcPr>
-                            <w:tcW w:w="2160" w:type="dxa"/>
+                            <w:tcW w:w="1800" w:type="dxa"/>
                             <w:shd w:val="clear" w:color="auto" w:fill="000000"/>
                             <w:vAlign w:val="bottom"/>
                           </w:tcPr>
@@ -5871,7 +5965,7 @@
                         </w:tc>
                         <w:tc>
                           <w:tcPr>
-                            <w:tcW w:w="1663" w:type="dxa"/>
+                            <w:tcW w:w="2023" w:type="dxa"/>
                             <w:shd w:val="clear" w:color="auto" w:fill="000000"/>
                             <w:vAlign w:val="bottom"/>
                           </w:tcPr>
@@ -5905,7 +5999,7 @@
                         </w:trPr>
                         <w:tc>
                           <w:tcPr>
-                            <w:tcW w:w="2160" w:type="dxa"/>
+                            <w:tcW w:w="1800" w:type="dxa"/>
                             <w:vAlign w:val="bottom"/>
                           </w:tcPr>
                           <w:p>
@@ -5936,7 +6030,7 @@
                         </w:tc>
                         <w:tc>
                           <w:tcPr>
-                            <w:tcW w:w="1663" w:type="dxa"/>
+                            <w:tcW w:w="2023" w:type="dxa"/>
                             <w:vAlign w:val="bottom"/>
                           </w:tcPr>
                           <w:p>
@@ -5991,7 +6085,7 @@
                         </w:trPr>
                         <w:tc>
                           <w:tcPr>
-                            <w:tcW w:w="2160" w:type="dxa"/>
+                            <w:tcW w:w="1800" w:type="dxa"/>
                             <w:shd w:val="clear" w:color="auto" w:fill="E7E6E6" w:themeFill="background2"/>
                             <w:vAlign w:val="bottom"/>
                           </w:tcPr>
@@ -6023,7 +6117,7 @@
                         </w:tc>
                         <w:tc>
                           <w:tcPr>
-                            <w:tcW w:w="1663" w:type="dxa"/>
+                            <w:tcW w:w="2023" w:type="dxa"/>
                             <w:shd w:val="clear" w:color="auto" w:fill="E7E6E6" w:themeFill="background2"/>
                             <w:vAlign w:val="bottom"/>
                           </w:tcPr>
@@ -6079,7 +6173,7 @@
                         </w:trPr>
                         <w:tc>
                           <w:tcPr>
-                            <w:tcW w:w="2160" w:type="dxa"/>
+                            <w:tcW w:w="1800" w:type="dxa"/>
                             <w:vAlign w:val="bottom"/>
                           </w:tcPr>
                           <w:p>
@@ -6108,7 +6202,7 @@
                         </w:tc>
                         <w:tc>
                           <w:tcPr>
-                            <w:tcW w:w="1663" w:type="dxa"/>
+                            <w:tcW w:w="2023" w:type="dxa"/>
                             <w:vAlign w:val="bottom"/>
                           </w:tcPr>
                           <w:p>
@@ -6141,7 +6235,7 @@
                         </w:trPr>
                         <w:tc>
                           <w:tcPr>
-                            <w:tcW w:w="2160" w:type="dxa"/>
+                            <w:tcW w:w="1800" w:type="dxa"/>
                             <w:shd w:val="clear" w:color="auto" w:fill="E7E6E6" w:themeFill="background2"/>
                             <w:vAlign w:val="bottom"/>
                           </w:tcPr>
@@ -6171,7 +6265,7 @@
                         </w:tc>
                         <w:tc>
                           <w:tcPr>
-                            <w:tcW w:w="1663" w:type="dxa"/>
+                            <w:tcW w:w="2023" w:type="dxa"/>
                             <w:shd w:val="clear" w:color="auto" w:fill="E7E6E6" w:themeFill="background2"/>
                             <w:vAlign w:val="bottom"/>
                           </w:tcPr>
@@ -6207,7 +6301,7 @@
                         </w:trPr>
                         <w:tc>
                           <w:tcPr>
-                            <w:tcW w:w="2160" w:type="dxa"/>
+                            <w:tcW w:w="1800" w:type="dxa"/>
                             <w:vAlign w:val="bottom"/>
                           </w:tcPr>
                           <w:p>
@@ -6236,7 +6330,7 @@
                         </w:tc>
                         <w:tc>
                           <w:tcPr>
-                            <w:tcW w:w="1663" w:type="dxa"/>
+                            <w:tcW w:w="2023" w:type="dxa"/>
                             <w:vAlign w:val="bottom"/>
                           </w:tcPr>
                           <w:p>
@@ -6259,14 +6353,14 @@
                               <w:rPr>
                                 <w:sz w:val="15"/>
                               </w:rPr>
-                              <w:t>t_byte_</w:t>
+                              <w:t>std_logic_</w:t>
                             </w:r>
                             <w:proofErr w:type="gramStart"/>
                             <w:r>
                               <w:rPr>
                                 <w:sz w:val="15"/>
                               </w:rPr>
-                              <w:t>array</w:t>
+                              <w:t>vector</w:t>
                             </w:r>
                             <w:proofErr w:type="spellEnd"/>
                             <w:r>
@@ -6280,12 +6374,26 @@
                               <w:rPr>
                                 <w:sz w:val="15"/>
                               </w:rPr>
-                              <w:t>0 to 3)</w:t>
+                              <w:t xml:space="preserve">31 </w:t>
+                            </w:r>
+                            <w:proofErr w:type="spellStart"/>
+                            <w:r>
+                              <w:rPr>
+                                <w:sz w:val="15"/>
+                              </w:rPr>
+                              <w:t>downto</w:t>
+                            </w:r>
+                            <w:proofErr w:type="spellEnd"/>
+                            <w:r>
+                              <w:rPr>
+                                <w:sz w:val="15"/>
+                              </w:rPr>
+                              <w:t xml:space="preserve"> 0)</w:t>
                             </w:r>
                           </w:p>
                         </w:tc>
                       </w:tr>
-                      <w:bookmarkEnd w:id="2"/>
+                      <w:bookmarkEnd w:id="1"/>
                     </w:tbl>
                     <w:p>
                       <w:pPr>
@@ -6496,8 +6604,9 @@
     </w:p>
     <w:tbl>
       <w:tblPr>
+        <w:tblpPr w:leftFromText="180" w:rightFromText="180" w:vertAnchor="text" w:tblpY="1"/>
+        <w:tblOverlap w:val="never"/>
         <w:tblW w:w="0" w:type="auto"/>
-        <w:tblInd w:w="20" w:type="dxa"/>
         <w:tblLayout w:type="fixed"/>
         <w:tblCellMar>
           <w:left w:w="0" w:type="dxa"/>
@@ -6957,7 +7066,10 @@
         </w:tabs>
         <w:ind w:left="142" w:hanging="142"/>
       </w:pPr>
-      <w:bookmarkStart w:id="3" w:name="_Ref424297123"/>
+      <w:bookmarkStart w:id="2" w:name="_Ref424297123"/>
+      <w:r>
+        <w:br w:type="textWrapping" w:clear="all"/>
+      </w:r>
     </w:p>
     <w:p>
       <w:pPr>
@@ -7568,7 +7680,7 @@
         </w:tc>
       </w:tr>
     </w:tbl>
-    <w:bookmarkEnd w:id="3"/>
+    <w:bookmarkEnd w:id="2"/>
     <w:p>
       <w:pPr>
         <w:pStyle w:val="Subtitle"/>
@@ -7819,6 +7931,97 @@
                 <w:sz w:val="15"/>
               </w:rPr>
             </w:pPr>
+            <w:r>
+              <w:rPr>
+                <w:rFonts w:cs="Helvetica"/>
+                <w:sz w:val="15"/>
+              </w:rPr>
+              <w:t>x”</w:t>
+            </w:r>
+            <w:r>
+              <w:rPr>
+                <w:rFonts w:cs="Helvetica"/>
+                <w:sz w:val="15"/>
+              </w:rPr>
+              <w:t>00</w:t>
+            </w:r>
+            <w:r>
+              <w:rPr>
+                <w:rFonts w:cs="Helvetica"/>
+                <w:sz w:val="15"/>
+              </w:rPr>
+              <w:t>_</w:t>
+            </w:r>
+            <w:r>
+              <w:rPr>
+                <w:rFonts w:cs="Helvetica"/>
+                <w:sz w:val="15"/>
+              </w:rPr>
+              <w:t>00</w:t>
+            </w:r>
+            <w:r>
+              <w:rPr>
+                <w:rFonts w:cs="Helvetica"/>
+                <w:sz w:val="15"/>
+              </w:rPr>
+              <w:t>_</w:t>
+            </w:r>
+            <w:r>
+              <w:rPr>
+                <w:rFonts w:cs="Helvetica"/>
+                <w:sz w:val="15"/>
+              </w:rPr>
+              <w:t>00</w:t>
+            </w:r>
+            <w:r>
+              <w:rPr>
+                <w:rFonts w:cs="Helvetica"/>
+                <w:sz w:val="15"/>
+              </w:rPr>
+              <w:t>_</w:t>
+            </w:r>
+            <w:r>
+              <w:rPr>
+                <w:rFonts w:cs="Helvetica"/>
+                <w:sz w:val="15"/>
+              </w:rPr>
+              <w:t>00</w:t>
+            </w:r>
+            <w:r>
+              <w:rPr>
+                <w:rFonts w:cs="Helvetica"/>
+                <w:sz w:val="15"/>
+              </w:rPr>
+              <w:t>_</w:t>
+            </w:r>
+            <w:r>
+              <w:rPr>
+                <w:rFonts w:cs="Helvetica"/>
+                <w:sz w:val="15"/>
+              </w:rPr>
+              <w:t>00</w:t>
+            </w:r>
+            <w:r>
+              <w:rPr>
+                <w:rFonts w:cs="Helvetica"/>
+                <w:sz w:val="15"/>
+              </w:rPr>
+              <w:t>_</w:t>
+            </w:r>
+            <w:r>
+              <w:rPr>
+                <w:rFonts w:cs="Helvetica"/>
+                <w:sz w:val="15"/>
+              </w:rPr>
+              <w:t>02</w:t>
+            </w:r>
+            <w:r>
+              <w:rPr>
+                <w:rFonts w:cs="Helvetica"/>
+                <w:sz w:val="15"/>
+              </w:rPr>
+              <w:t>”</w:t>
+            </w:r>
           </w:p>
         </w:tc>
         <w:tc>
@@ -7948,6 +8151,27 @@
                 <w:sz w:val="15"/>
               </w:rPr>
             </w:pPr>
+            <w:r>
+              <w:rPr>
+                <w:rFonts w:cs="Helvetica"/>
+                <w:sz w:val="15"/>
+              </w:rPr>
+              <w:t>x”00_00_00_00_00_0</w:t>
+            </w:r>
+            <w:r>
+              <w:rPr>
+                <w:rFonts w:cs="Helvetica"/>
+                <w:sz w:val="15"/>
+              </w:rPr>
+              <w:t>1</w:t>
+            </w:r>
+            <w:r>
+              <w:rPr>
+                <w:rFonts w:cs="Helvetica"/>
+                <w:sz w:val="15"/>
+              </w:rPr>
+              <w:t>”</w:t>
+            </w:r>
           </w:p>
         </w:tc>
         <w:tc>
@@ -8075,6 +8299,131 @@
                 <w:sz w:val="15"/>
               </w:rPr>
             </w:pPr>
+            <w:r>
+              <w:rPr>
+                <w:rFonts w:cs="Helvetica"/>
+                <w:sz w:val="15"/>
+              </w:rPr>
+              <w:t>(</w:t>
+            </w:r>
+            <w:r>
+              <w:rPr>
+                <w:rFonts w:cs="Helvetica"/>
+                <w:sz w:val="15"/>
+              </w:rPr>
+              <w:t>x”</w:t>
+            </w:r>
+            <w:r>
+              <w:rPr>
+                <w:rFonts w:cs="Helvetica"/>
+                <w:sz w:val="15"/>
+              </w:rPr>
+              <w:t>01</w:t>
+            </w:r>
+            <w:r>
+              <w:rPr>
+                <w:rFonts w:cs="Helvetica"/>
+                <w:sz w:val="15"/>
+              </w:rPr>
+              <w:t>”</w:t>
+            </w:r>
+            <w:r>
+              <w:rPr>
+                <w:rFonts w:cs="Helvetica"/>
+                <w:sz w:val="15"/>
+              </w:rPr>
+              <w:t xml:space="preserve">, </w:t>
+            </w:r>
+            <w:r>
+              <w:rPr>
+                <w:rFonts w:cs="Helvetica"/>
+                <w:sz w:val="15"/>
+              </w:rPr>
+              <w:t>x”</w:t>
+            </w:r>
+            <w:r>
+              <w:rPr>
+                <w:rFonts w:cs="Helvetica"/>
+                <w:sz w:val="15"/>
+              </w:rPr>
+              <w:t>23</w:t>
+            </w:r>
+            <w:r>
+              <w:rPr>
+                <w:rFonts w:cs="Helvetica"/>
+                <w:sz w:val="15"/>
+              </w:rPr>
+              <w:t>”, x”</w:t>
+            </w:r>
+            <w:r>
+              <w:rPr>
+                <w:rFonts w:cs="Helvetica"/>
+                <w:sz w:val="15"/>
+              </w:rPr>
+              <w:t>45</w:t>
+            </w:r>
+            <w:r>
+              <w:rPr>
+                <w:rFonts w:cs="Helvetica"/>
+                <w:sz w:val="15"/>
+              </w:rPr>
+              <w:t xml:space="preserve">”, </w:t>
+            </w:r>
+            <w:proofErr w:type="spellStart"/>
+            <w:proofErr w:type="gramStart"/>
+            <w:r>
+              <w:rPr>
+                <w:rFonts w:cs="Helvetica"/>
+                <w:sz w:val="15"/>
+              </w:rPr>
+              <w:t>x”</w:t>
+            </w:r>
+            <w:r>
+              <w:rPr>
+                <w:rFonts w:cs="Helvetica"/>
+                <w:sz w:val="15"/>
+              </w:rPr>
+              <w:t>AB</w:t>
+            </w:r>
+            <w:proofErr w:type="spellEnd"/>
+            <w:proofErr w:type="gramEnd"/>
+            <w:r>
+              <w:rPr>
+                <w:rFonts w:cs="Helvetica"/>
+                <w:sz w:val="15"/>
+              </w:rPr>
+              <w:t xml:space="preserve">”, </w:t>
+            </w:r>
+            <w:proofErr w:type="spellStart"/>
+            <w:r>
+              <w:rPr>
+                <w:rFonts w:cs="Helvetica"/>
+                <w:sz w:val="15"/>
+              </w:rPr>
+              <w:t>x”</w:t>
+            </w:r>
+            <w:r>
+              <w:rPr>
+                <w:rFonts w:cs="Helvetica"/>
+                <w:sz w:val="15"/>
+              </w:rPr>
+              <w:t>CD</w:t>
+            </w:r>
+            <w:proofErr w:type="spellEnd"/>
+            <w:r>
+              <w:rPr>
+                <w:rFonts w:cs="Helvetica"/>
+                <w:sz w:val="15"/>
+              </w:rPr>
+              <w:t>”</w:t>
+            </w:r>
+            <w:r>
+              <w:rPr>
+                <w:rFonts w:cs="Helvetica"/>
+                <w:sz w:val="15"/>
+              </w:rPr>
+              <w:t>)</w:t>
+            </w:r>
           </w:p>
         </w:tc>
         <w:tc>
@@ -10513,7 +10862,13 @@
       </w:r>
       <w:proofErr w:type="spellEnd"/>
       <w:r>
-        <w:t xml:space="preserve"> (dedicated this VVC), and </w:t>
+        <w:t xml:space="preserve"> (dedicated </w:t>
+      </w:r>
+      <w:r>
+        <w:t xml:space="preserve">to </w:t>
+      </w:r>
+      <w:r>
+        <w:t xml:space="preserve">this VVC), and </w:t>
       </w:r>
       <w:proofErr w:type="spellStart"/>
       <w:r>
@@ -10540,7 +10895,7 @@
         <w:t xml:space="preserve"> (common VVC procedures)</w:t>
       </w:r>
       <w:r>
-        <w:t xml:space="preserve"> </w:t>
+        <w:t>.</w:t>
       </w:r>
     </w:p>
     <w:p>
@@ -11627,7 +11982,23 @@
                 <w:sz w:val="15"/>
                 <w:szCs w:val="15"/>
               </w:rPr>
-              <w:t xml:space="preserve">read from DUT </w:t>
+              <w:t xml:space="preserve">read from </w:t>
+            </w:r>
+            <w:r>
+              <w:rPr>
+                <w:rFonts w:cs="Helvetica"/>
+                <w:sz w:val="15"/>
+                <w:szCs w:val="15"/>
+              </w:rPr>
+              <w:t xml:space="preserve">the </w:t>
+            </w:r>
+            <w:r>
+              <w:rPr>
+                <w:rFonts w:cs="Helvetica"/>
+                <w:sz w:val="15"/>
+                <w:szCs w:val="15"/>
+              </w:rPr>
+              <w:t xml:space="preserve">DUT </w:t>
             </w:r>
             <w:r>
               <w:rPr>
@@ -13876,7 +14247,7 @@
                 <w:szCs w:val="18"/>
               </w:rPr>
             </w:pPr>
-            <w:bookmarkStart w:id="4" w:name="_Hlk494267197"/>
+            <w:bookmarkStart w:id="3" w:name="_Hlk494267197"/>
             <w:r>
               <w:rPr>
                 <w:rFonts w:cs="Helvetica"/>
@@ -13893,7 +14264,7 @@
               </w:rPr>
               <w:br/>
             </w:r>
-            <w:bookmarkEnd w:id="4"/>
+            <w:bookmarkEnd w:id="3"/>
             <w:r>
               <w:rPr>
                 <w:rFonts w:cs="Helvetica"/>
@@ -15472,7 +15843,7 @@
                 <w:sz w:val="15"/>
                 <w:szCs w:val="18"/>
               </w:rPr>
-              <w:t>C_VVC_MSG_ID_PANEL_DEFAULT</w:t>
+              <w:t>C_ETHERNET_HVVC_MSG_ID_PANEL_DEFAULT</w:t>
             </w:r>
           </w:p>
         </w:tc>
@@ -18844,7 +19215,7 @@
               <w:bottom w:val="nil"/>
               <w:right w:val="nil"/>
             </w:tcBorders>
-            <w:shd w:val="clear" w:color="auto" w:fill="auto"/>
+            <w:shd w:val="clear" w:color="auto" w:fill="E7E6E6" w:themeFill="background2"/>
           </w:tcPr>
           <w:p>
             <w:pPr>
@@ -18881,7 +19252,7 @@
               <w:bottom w:val="nil"/>
               <w:right w:val="nil"/>
             </w:tcBorders>
-            <w:shd w:val="clear" w:color="auto" w:fill="auto"/>
+            <w:shd w:val="clear" w:color="auto" w:fill="E7E6E6" w:themeFill="background2"/>
           </w:tcPr>
           <w:p>
             <w:pPr>
@@ -18932,6 +19303,7 @@
               <w:bottom w:val="nil"/>
               <w:right w:val="nil"/>
             </w:tcBorders>
+            <w:shd w:val="clear" w:color="auto" w:fill="E7E6E6" w:themeFill="background2"/>
           </w:tcPr>
           <w:p>
             <w:pPr>
@@ -19337,6 +19709,40 @@
         <w:t>.</w:t>
       </w:r>
     </w:p>
+    <w:p/>
+    <w:p/>
+    <w:p/>
+    <w:p/>
+    <w:p/>
+    <w:p/>
+    <w:p/>
+    <w:p/>
+    <w:p/>
+    <w:p/>
+    <w:p/>
+    <w:p/>
+    <w:p/>
+    <w:p>
+      <w:bookmarkStart w:id="4" w:name="_GoBack"/>
+      <w:bookmarkEnd w:id="4"/>
+    </w:p>
+    <w:p/>
+    <w:p/>
+    <w:p/>
+    <w:p/>
+    <w:p/>
+    <w:p/>
+    <w:p/>
+    <w:p/>
+    <w:p/>
+    <w:p/>
+    <w:p/>
+    <w:p/>
+    <w:p/>
+    <w:p/>
+    <w:p/>
+    <w:p/>
+    <w:p/>
     <w:p/>
     <w:p/>
     <w:p/>
@@ -19980,37 +20386,7 @@
               <w:sz w:val="14"/>
               <w:lang w:val="sq-AL"/>
             </w:rPr>
-            <w:t>1</w:t>
-          </w:r>
-          <w:r>
-            <w:rPr>
-              <w:rFonts w:ascii="Helvetica" w:hAnsi="Helvetica" w:cs="Arial"/>
-              <w:b/>
-              <w:color w:val="1381C4"/>
-              <w:sz w:val="14"/>
-              <w:lang w:val="sq-AL"/>
-            </w:rPr>
-            <w:t>.</w:t>
-          </w:r>
-          <w:r>
-            <w:rPr>
-              <w:rFonts w:ascii="Helvetica" w:hAnsi="Helvetica" w:cs="Arial"/>
-              <w:b/>
-              <w:color w:val="1381C4"/>
-              <w:sz w:val="14"/>
-              <w:lang w:val="sq-AL"/>
-            </w:rPr>
-            <w:t>0</w:t>
-          </w:r>
-          <w:r>
-            <w:rPr>
-              <w:rFonts w:ascii="Helvetica" w:hAnsi="Helvetica" w:cs="Arial"/>
-              <w:b/>
-              <w:color w:val="1381C4"/>
-              <w:sz w:val="14"/>
-              <w:lang w:val="sq-AL"/>
-            </w:rPr>
-            <w:t>.x</w:t>
+            <w:t>1.0.x</w:t>
           </w:r>
           <w:r>
             <w:rPr>
@@ -20056,7 +20432,7 @@
               <w:sz w:val="14"/>
               <w:lang w:val="en-US"/>
             </w:rPr>
-            <w:t>2018-11-02</w:t>
+            <w:t>2018-11-07</w:t>
           </w:r>
           <w:r>
             <w:rPr>
@@ -26952,7 +27328,7 @@
 </file>
 
 <file path=customXml/itemProps1.xml><?xml version="1.0" encoding="utf-8"?>
-<ds:datastoreItem xmlns:ds="http://schemas.openxmlformats.org/officeDocument/2006/customXml" ds:itemID="{96264897-BA1D-4030-883F-696FF594D634}">
+<ds:datastoreItem xmlns:ds="http://schemas.openxmlformats.org/officeDocument/2006/customXml" ds:itemID="{5795224D-18A7-4477-8362-7BDB9AB43945}">
   <ds:schemaRefs>
     <ds:schemaRef ds:uri="http://schemas.openxmlformats.org/officeDocument/2006/bibliography"/>
   </ds:schemaRefs>

</xml_diff>

<commit_message>
REVIEW: Updated hvvc_to_vvc_bridge and ethernet_vvc documentation.
</commit_message>
<xml_diff>
--- a/bitvis_vip_ethernet/doc/ethernet_hvvc_QuickRef.docx
+++ b/bitvis_vip_ethernet/doc/ethernet_hvvc_QuickRef.docx
@@ -9535,14 +9535,28 @@
                 <w:rFonts w:cs="Helvetica"/>
                 <w:sz w:val="15"/>
               </w:rPr>
-              <w:t xml:space="preserve"> GMII.</w:t>
-            </w:r>
-            <w:r>
-              <w:rPr>
-                <w:rFonts w:cs="Helvetica"/>
-                <w:sz w:val="15"/>
-              </w:rPr>
               <w:t xml:space="preserve"> </w:t>
+            </w:r>
+            <w:r>
+              <w:rPr>
+                <w:rFonts w:cs="Helvetica"/>
+                <w:sz w:val="15"/>
+              </w:rPr>
+              <w:t xml:space="preserve">SBI, </w:t>
+            </w:r>
+            <w:r>
+              <w:rPr>
+                <w:rFonts w:cs="Helvetica"/>
+                <w:sz w:val="15"/>
+              </w:rPr>
+              <w:t>GMII</w:t>
+            </w:r>
+            <w:r>
+              <w:rPr>
+                <w:rFonts w:cs="Helvetica"/>
+                <w:sz w:val="15"/>
+              </w:rPr>
+              <w:t>. Can be extended from adaptations_pkg. See HVVC_to_VVC_Bridge_Implementation_Guide for how to implement a new interface architecture.</w:t>
             </w:r>
           </w:p>
         </w:tc>
@@ -15628,15 +15642,7 @@
                 <w:sz w:val="15"/>
                 <w:szCs w:val="18"/>
               </w:rPr>
-              <w:t xml:space="preserve"> </w:t>
-            </w:r>
-            <w:r>
-              <w:rPr>
-                <w:rFonts w:cs="Helvetica"/>
-                <w:sz w:val="15"/>
-                <w:szCs w:val="18"/>
-              </w:rPr>
-              <w:t>See section 16 of uvvm_vvc_framework/doc/UVVM_VVC_Framework_Essential_Mechanisms.pdf for how to use verbosity control.</w:t>
+              <w:t xml:space="preserve"> See section 16 of uvvm_vvc_framework/doc/UVVM_VVC_Framework_Essential_Mechanisms.pdf for how to use verbosity control.</w:t>
             </w:r>
           </w:p>
         </w:tc>
@@ -16362,12 +16368,86 @@
         <w:pStyle w:val="Caption"/>
         <w:keepNext/>
         <w:jc w:val="center"/>
+        <w:rPr>
+          <w:lang w:val="en-US"/>
+        </w:rPr>
       </w:pPr>
       <w:bookmarkStart w:id="4" w:name="_Hlk35882166"/>
       <w:r>
-        <w:t>Table 5.1 Ethernet transaction info record fields. Transaction type: t_base_transaction (BT).</w:t>
+        <w:t>Table 5.1 Ethernet transaction info record fields. Transaction type: t_base_transaction (BT)</w:t>
       </w:r>
       <w:bookmarkEnd w:id="4"/>
+      <w:r>
+        <w:t xml:space="preserve"> </w:t>
+      </w:r>
+      <w:r>
+        <w:rPr>
+          <w:rFonts w:ascii="Helvetica-BoldOblique" w:hAnsi="Helvetica-BoldOblique" w:cs="Helvetica-BoldOblique"/>
+          <w:b/>
+          <w:bCs/>
+          <w:i w:val="0"/>
+          <w:iCs/>
+          <w:szCs w:val="18"/>
+          <w:lang w:val="en-US" w:eastAsia="nb-NO"/>
+        </w:rPr>
+        <w:t xml:space="preserve">- </w:t>
+      </w:r>
+      <w:r>
+        <w:rPr>
+          <w:rFonts w:ascii="Helvetica-Oblique" w:hAnsi="Helvetica-Oblique" w:cs="Helvetica-Oblique"/>
+          <w:i w:val="0"/>
+          <w:iCs/>
+          <w:szCs w:val="18"/>
+          <w:lang w:val="en-US" w:eastAsia="nb-NO"/>
+        </w:rPr>
+        <w:t xml:space="preserve">accessible via </w:t>
+      </w:r>
+      <w:r>
+        <w:rPr>
+          <w:rFonts w:ascii="Helvetica-BoldOblique" w:hAnsi="Helvetica-BoldOblique" w:cs="Helvetica-BoldOblique"/>
+          <w:b/>
+          <w:bCs/>
+          <w:i w:val="0"/>
+          <w:iCs/>
+          <w:szCs w:val="18"/>
+          <w:lang w:val="en-US" w:eastAsia="nb-NO"/>
+        </w:rPr>
+        <w:t>shared_</w:t>
+      </w:r>
+      <w:r>
+        <w:rPr>
+          <w:rFonts w:ascii="Helvetica-BoldOblique" w:hAnsi="Helvetica-BoldOblique" w:cs="Helvetica-BoldOblique"/>
+          <w:b/>
+          <w:bCs/>
+          <w:i w:val="0"/>
+          <w:iCs/>
+          <w:szCs w:val="18"/>
+          <w:lang w:val="en-US" w:eastAsia="nb-NO"/>
+        </w:rPr>
+        <w:t>ethernet</w:t>
+      </w:r>
+      <w:r>
+        <w:rPr>
+          <w:rFonts w:ascii="Helvetica-BoldOblique" w:hAnsi="Helvetica-BoldOblique" w:cs="Helvetica-BoldOblique"/>
+          <w:b/>
+          <w:bCs/>
+          <w:i w:val="0"/>
+          <w:iCs/>
+          <w:szCs w:val="18"/>
+          <w:lang w:val="en-US" w:eastAsia="nb-NO"/>
+        </w:rPr>
+        <w:t>_vvc_transaction_info.bt</w:t>
+      </w:r>
+      <w:r>
+        <w:rPr>
+          <w:rFonts w:ascii="Helvetica-Oblique" w:hAnsi="Helvetica-Oblique" w:cs="Helvetica-Oblique"/>
+          <w:i w:val="0"/>
+          <w:iCs/>
+          <w:szCs w:val="18"/>
+          <w:lang w:val="en-US" w:eastAsia="nb-NO"/>
+        </w:rPr>
+        <w:t>.</w:t>
+      </w:r>
     </w:p>
     <w:tbl>
       <w:tblPr>
@@ -21919,7 +21999,7 @@
               <w:sz w:val="14"/>
               <w:lang w:val="en-US"/>
             </w:rPr>
-            <w:t>2020-04-20</w:t>
+            <w:t>2020-05-06</w:t>
           </w:r>
           <w:r>
             <w:rPr>
@@ -28952,7 +29032,7 @@
 </file>
 
 <file path=customXml/itemProps1.xml><?xml version="1.0" encoding="utf-8"?>
-<ds:datastoreItem xmlns:ds="http://schemas.openxmlformats.org/officeDocument/2006/customXml" ds:itemID="{336313CF-9D82-4EAF-BFDD-77610F9C89F2}">
+<ds:datastoreItem xmlns:ds="http://schemas.openxmlformats.org/officeDocument/2006/customXml" ds:itemID="{4734414C-C4AC-4523-81A1-93873ACF4194}">
   <ds:schemaRefs>
     <ds:schemaRef ds:uri="http://schemas.openxmlformats.org/officeDocument/2006/bibliography"/>
   </ds:schemaRefs>

</xml_diff>

<commit_message>
HVVC: Updated GC_PHY_INTERFACE description in Ethernet quickref and added a comment on t_interface on HVVC-to-VVC Bridge guide.
</commit_message>
<xml_diff>
--- a/bitvis_vip_ethernet/doc/ethernet_hvvc_QuickRef.docx
+++ b/bitvis_vip_ethernet/doc/ethernet_hvvc_QuickRef.docx
@@ -2246,31 +2246,7 @@
                                 <w:sz w:val="15"/>
                                 <w:szCs w:val="15"/>
                               </w:rPr>
-                              <w:t xml:space="preserve"> </w:t>
-                            </w:r>
-                            <w:r>
-                              <w:rPr>
-                                <w:rFonts w:cs="Helvetica"/>
-                                <w:sz w:val="15"/>
-                                <w:szCs w:val="15"/>
-                              </w:rPr>
-                              <w:t>If t</w:t>
-                            </w:r>
-                            <w:r>
-                              <w:rPr>
-                                <w:rFonts w:cs="Helvetica"/>
-                                <w:sz w:val="15"/>
-                                <w:szCs w:val="15"/>
-                              </w:rPr>
-                              <w:t xml:space="preserve">he </w:t>
-                            </w:r>
-                            <w:r>
-                              <w:rPr>
-                                <w:rFonts w:cs="Helvetica"/>
-                                <w:sz w:val="15"/>
-                                <w:szCs w:val="15"/>
-                              </w:rPr>
-                              <w:t>physical VVC has a timeout, e.g. max_wait_cycles, it must be big enough to handle</w:t>
+                              <w:t xml:space="preserve"> If the physical VVC has a timeout, e.g. max_wait_cycles, it must be big enough to handle</w:t>
                             </w:r>
                           </w:p>
                           <w:p>
@@ -2291,23 +2267,7 @@
                                 <w:sz w:val="15"/>
                                 <w:szCs w:val="15"/>
                               </w:rPr>
-                              <w:t xml:space="preserve">  </w:t>
-                            </w:r>
-                            <w:r>
-                              <w:rPr>
-                                <w:rFonts w:cs="Helvetica"/>
-                                <w:sz w:val="15"/>
-                                <w:szCs w:val="15"/>
-                              </w:rPr>
-                              <w:t>the interpacket gap and any other delays in the transmission</w:t>
-                            </w:r>
-                            <w:r>
-                              <w:rPr>
-                                <w:rFonts w:cs="Helvetica"/>
-                                <w:sz w:val="15"/>
-                                <w:szCs w:val="15"/>
-                              </w:rPr>
-                              <w:t>.</w:t>
+                              <w:t xml:space="preserve">  the interpacket gap and any other delays in the transmission.</w:t>
                             </w:r>
                           </w:p>
                         </w:txbxContent>
@@ -2444,31 +2404,7 @@
                           <w:sz w:val="15"/>
                           <w:szCs w:val="15"/>
                         </w:rPr>
-                        <w:t xml:space="preserve"> </w:t>
-                      </w:r>
-                      <w:r>
-                        <w:rPr>
-                          <w:rFonts w:cs="Helvetica"/>
-                          <w:sz w:val="15"/>
-                          <w:szCs w:val="15"/>
-                        </w:rPr>
-                        <w:t>If t</w:t>
-                      </w:r>
-                      <w:r>
-                        <w:rPr>
-                          <w:rFonts w:cs="Helvetica"/>
-                          <w:sz w:val="15"/>
-                          <w:szCs w:val="15"/>
-                        </w:rPr>
-                        <w:t xml:space="preserve">he </w:t>
-                      </w:r>
-                      <w:r>
-                        <w:rPr>
-                          <w:rFonts w:cs="Helvetica"/>
-                          <w:sz w:val="15"/>
-                          <w:szCs w:val="15"/>
-                        </w:rPr>
-                        <w:t>physical VVC has a timeout, e.g. max_wait_cycles, it must be big enough to handle</w:t>
+                        <w:t xml:space="preserve"> If the physical VVC has a timeout, e.g. max_wait_cycles, it must be big enough to handle</w:t>
                       </w:r>
                     </w:p>
                     <w:p>
@@ -2489,23 +2425,7 @@
                           <w:sz w:val="15"/>
                           <w:szCs w:val="15"/>
                         </w:rPr>
-                        <w:t xml:space="preserve">  </w:t>
-                      </w:r>
-                      <w:r>
-                        <w:rPr>
-                          <w:rFonts w:cs="Helvetica"/>
-                          <w:sz w:val="15"/>
-                          <w:szCs w:val="15"/>
-                        </w:rPr>
-                        <w:t>the interpacket gap and any other delays in the transmission</w:t>
-                      </w:r>
-                      <w:r>
-                        <w:rPr>
-                          <w:rFonts w:cs="Helvetica"/>
-                          <w:sz w:val="15"/>
-                          <w:szCs w:val="15"/>
-                        </w:rPr>
-                        <w:t>.</w:t>
+                        <w:t xml:space="preserve">  the interpacket gap and any other delays in the transmission.</w:t>
                       </w:r>
                     </w:p>
                   </w:txbxContent>
@@ -5707,6 +5627,19 @@
     </w:p>
     <w:p>
       <w:pPr>
+        <w:rPr>
+          <w:szCs w:val="16"/>
+        </w:rPr>
+      </w:pPr>
+      <w:r>
+        <w:rPr>
+          <w:szCs w:val="16"/>
+        </w:rPr>
+        <w:br w:type="page"/>
+      </w:r>
+    </w:p>
+    <w:p>
+      <w:pPr>
         <w:tabs>
           <w:tab w:val="left" w:pos="851"/>
         </w:tabs>
@@ -6259,11 +6192,7 @@
           </mc:Choice>
           <mc:Fallback>
             <w:pict>
-              <v:shapetype w14:anchorId="7E68812E" id="_x0000_t202" coordsize="21600,21600" o:spt="202" path="m,l,21600r21600,l21600,xe">
-                <v:stroke joinstyle="miter"/>
-                <v:path gradientshapeok="t" o:connecttype="rect"/>
-              </v:shapetype>
-              <v:shape id="_x0000_s1030" type="#_x0000_t202" style="position:absolute;left:0;text-align:left;margin-left:436.7pt;margin-top:58.1pt;width:220.5pt;height:91.5pt;z-index:251672576;visibility:visible;mso-wrap-style:square;mso-width-percent:0;mso-height-percent:0;mso-wrap-distance-left:9pt;mso-wrap-distance-top:0;mso-wrap-distance-right:9pt;mso-wrap-distance-bottom:0;mso-position-horizontal:absolute;mso-position-horizontal-relative:text;mso-position-vertical:absolute;mso-position-vertical-relative:page;mso-width-percent:0;mso-height-percent:0;mso-width-relative:margin;mso-height-relative:margin;v-text-anchor:top" o:gfxdata="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" filled="f" stroked="f">
+              <v:shape w14:anchorId="7E68812E" id="_x0000_s1030" type="#_x0000_t202" style="position:absolute;left:0;text-align:left;margin-left:436.7pt;margin-top:58.1pt;width:220.5pt;height:91.5pt;z-index:251672576;visibility:visible;mso-wrap-style:square;mso-width-percent:0;mso-height-percent:0;mso-wrap-distance-left:9pt;mso-wrap-distance-top:0;mso-wrap-distance-right:9pt;mso-wrap-distance-bottom:0;mso-position-horizontal:absolute;mso-position-horizontal-relative:text;mso-position-vertical:absolute;mso-position-vertical-relative:page;mso-width-percent:0;mso-height-percent:0;mso-width-relative:margin;mso-height-relative:margin;v-text-anchor:top" o:gfxdata="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" filled="f" stroked="f">
                 <v:textbox>
                   <w:txbxContent>
                     <w:tbl>
@@ -7239,38 +7168,26 @@
     </w:p>
     <w:p>
       <w:pPr>
-        <w:pStyle w:val="Undertittel"/>
+        <w:pStyle w:val="Subtitle"/>
         <w:spacing w:after="40"/>
       </w:pPr>
     </w:p>
     <w:p>
       <w:pPr>
-        <w:pStyle w:val="Undertittel"/>
+        <w:pStyle w:val="Subtitle"/>
         <w:spacing w:after="40"/>
       </w:pPr>
     </w:p>
     <w:p/>
     <w:p>
       <w:pPr>
-        <w:pStyle w:val="Undertittel"/>
+        <w:pStyle w:val="Subtitle"/>
         <w:spacing w:after="40"/>
       </w:pPr>
     </w:p>
     <w:p>
       <w:pPr>
-        <w:pStyle w:val="Undertittel"/>
-        <w:spacing w:after="40"/>
-      </w:pPr>
-    </w:p>
-    <w:p>
-      <w:pPr>
-        <w:pStyle w:val="Undertittel"/>
-        <w:spacing w:after="40"/>
-      </w:pPr>
-    </w:p>
-    <w:p>
-      <w:pPr>
-        <w:pStyle w:val="Undertittel"/>
+        <w:pStyle w:val="Subtitle"/>
         <w:spacing w:after="40"/>
         <w:rPr>
           <w:b/>
@@ -7876,29 +7793,11 @@
           </w:p>
         </w:tc>
       </w:tr>
-      <w:bookmarkEnd w:id="2"/>
     </w:tbl>
+    <w:bookmarkEnd w:id="2"/>
     <w:p>
       <w:pPr>
-        <w:pStyle w:val="Undertittel"/>
-        <w:spacing w:before="200" w:after="40"/>
-      </w:pPr>
-    </w:p>
-    <w:p>
-      <w:pPr>
-        <w:pStyle w:val="Undertittel"/>
-        <w:spacing w:before="200" w:after="40"/>
-      </w:pPr>
-    </w:p>
-    <w:p>
-      <w:pPr>
-        <w:pStyle w:val="Undertittel"/>
-        <w:spacing w:before="200" w:after="40"/>
-      </w:pPr>
-    </w:p>
-    <w:p>
-      <w:pPr>
-        <w:pStyle w:val="Undertittel"/>
+        <w:pStyle w:val="Subtitle"/>
         <w:spacing w:before="200" w:after="40"/>
         <w:rPr>
           <w:b/>
@@ -9084,7 +8983,7 @@
     </w:tbl>
     <w:p>
       <w:pPr>
-        <w:pStyle w:val="Undertittel"/>
+        <w:pStyle w:val="Subtitle"/>
         <w:spacing w:before="200" w:after="40"/>
       </w:pPr>
     </w:p>
@@ -9104,7 +9003,7 @@
     </w:p>
     <w:p>
       <w:pPr>
-        <w:pStyle w:val="Undertittel"/>
+        <w:pStyle w:val="Subtitle"/>
         <w:spacing w:before="200" w:after="40"/>
         <w:rPr>
           <w:b/>
@@ -9273,6 +9172,7 @@
               <w:right w:val="nil"/>
             </w:tcBorders>
             <w:shd w:val="clear" w:color="auto" w:fill="auto"/>
+            <w:vAlign w:val="center"/>
           </w:tcPr>
           <w:p>
             <w:pPr>
@@ -9305,6 +9205,7 @@
               <w:right w:val="nil"/>
             </w:tcBorders>
             <w:shd w:val="clear" w:color="auto" w:fill="auto"/>
+            <w:vAlign w:val="center"/>
           </w:tcPr>
           <w:p>
             <w:pPr>
@@ -9335,6 +9236,7 @@
               <w:right w:val="nil"/>
             </w:tcBorders>
             <w:shd w:val="clear" w:color="auto" w:fill="auto"/>
+            <w:vAlign w:val="center"/>
           </w:tcPr>
           <w:p>
             <w:pPr>
@@ -9408,6 +9310,7 @@
               <w:right w:val="nil"/>
             </w:tcBorders>
             <w:shd w:val="clear" w:color="auto" w:fill="E7E6E6" w:themeFill="background2"/>
+            <w:vAlign w:val="center"/>
           </w:tcPr>
           <w:p>
             <w:pPr>
@@ -9457,6 +9360,7 @@
               <w:right w:val="nil"/>
             </w:tcBorders>
             <w:shd w:val="clear" w:color="auto" w:fill="E7E6E6" w:themeFill="background2"/>
+            <w:vAlign w:val="center"/>
           </w:tcPr>
           <w:p>
             <w:pPr>
@@ -9488,6 +9392,7 @@
               <w:right w:val="nil"/>
             </w:tcBorders>
             <w:shd w:val="clear" w:color="auto" w:fill="E7E6E6" w:themeFill="background2"/>
+            <w:vAlign w:val="center"/>
           </w:tcPr>
           <w:p>
             <w:pPr>
@@ -9606,7 +9511,14 @@
                 <w:rFonts w:cs="Helvetica"/>
                 <w:sz w:val="15"/>
               </w:rPr>
-              <w:t>. Can be extended from adaptations_pkg. See HVVC_to_VVC_Bridge_Implementation_Guide for how to implement a new interface architecture.</w:t>
+              <w:t>.</w:t>
+            </w:r>
+            <w:r>
+              <w:rPr>
+                <w:rFonts w:cs="Helvetica"/>
+                <w:sz w:val="15"/>
+              </w:rPr>
+              <w:t xml:space="preserve"> (see note below)</w:t>
             </w:r>
           </w:p>
         </w:tc>
@@ -9625,6 +9537,7 @@
               <w:right w:val="nil"/>
             </w:tcBorders>
             <w:shd w:val="clear" w:color="auto" w:fill="auto"/>
+            <w:vAlign w:val="center"/>
           </w:tcPr>
           <w:p>
             <w:pPr>
@@ -9674,6 +9587,7 @@
               <w:right w:val="nil"/>
             </w:tcBorders>
             <w:shd w:val="clear" w:color="auto" w:fill="auto"/>
+            <w:vAlign w:val="center"/>
           </w:tcPr>
           <w:p>
             <w:pPr>
@@ -9705,6 +9619,7 @@
               <w:right w:val="nil"/>
             </w:tcBorders>
             <w:shd w:val="clear" w:color="auto" w:fill="auto"/>
+            <w:vAlign w:val="center"/>
           </w:tcPr>
           <w:p>
             <w:pPr>
@@ -9717,6 +9632,13 @@
                 <w:sz w:val="15"/>
               </w:rPr>
             </w:pPr>
+            <w:r>
+              <w:rPr>
+                <w:rFonts w:cs="Helvetica"/>
+                <w:sz w:val="15"/>
+              </w:rPr>
+              <w:t>-</w:t>
+            </w:r>
           </w:p>
         </w:tc>
         <w:tc>
@@ -9779,6 +9701,7 @@
               <w:right w:val="nil"/>
             </w:tcBorders>
             <w:shd w:val="clear" w:color="auto" w:fill="E7E6E6" w:themeFill="background2"/>
+            <w:vAlign w:val="center"/>
           </w:tcPr>
           <w:p>
             <w:pPr>
@@ -9812,6 +9735,7 @@
               <w:right w:val="nil"/>
             </w:tcBorders>
             <w:shd w:val="clear" w:color="auto" w:fill="E7E6E6" w:themeFill="background2"/>
+            <w:vAlign w:val="center"/>
           </w:tcPr>
           <w:p>
             <w:pPr>
@@ -9843,6 +9767,7 @@
               <w:right w:val="nil"/>
             </w:tcBorders>
             <w:shd w:val="clear" w:color="auto" w:fill="E7E6E6" w:themeFill="background2"/>
+            <w:vAlign w:val="center"/>
           </w:tcPr>
           <w:p>
             <w:pPr>
@@ -9953,6 +9878,7 @@
               <w:right w:val="nil"/>
             </w:tcBorders>
             <w:shd w:val="clear" w:color="auto" w:fill="auto"/>
+            <w:vAlign w:val="center"/>
           </w:tcPr>
           <w:p>
             <w:pPr>
@@ -9986,6 +9912,7 @@
               <w:right w:val="nil"/>
             </w:tcBorders>
             <w:shd w:val="clear" w:color="auto" w:fill="auto"/>
+            <w:vAlign w:val="center"/>
           </w:tcPr>
           <w:p>
             <w:pPr>
@@ -10031,6 +9958,7 @@
               <w:right w:val="nil"/>
             </w:tcBorders>
             <w:shd w:val="clear" w:color="auto" w:fill="auto"/>
+            <w:vAlign w:val="center"/>
           </w:tcPr>
           <w:p>
             <w:pPr>
@@ -10095,6 +10023,7 @@
               <w:right w:val="nil"/>
             </w:tcBorders>
             <w:shd w:val="clear" w:color="auto" w:fill="auto"/>
+            <w:vAlign w:val="center"/>
           </w:tcPr>
           <w:p>
             <w:pPr>
@@ -10141,6 +10070,13 @@
                 <w:sz w:val="15"/>
               </w:rPr>
               <w:instrText xml:space="preserve"> REF  section7 \h \r </w:instrText>
+            </w:r>
+            <w:r>
+              <w:rPr>
+                <w:rFonts w:cs="Helvetica"/>
+                <w:sz w:val="15"/>
+              </w:rPr>
+              <w:instrText xml:space="preserve"> \* MERGEFORMAT </w:instrText>
             </w:r>
             <w:r>
               <w:rPr>
@@ -10193,6 +10129,7 @@
               <w:right w:val="nil"/>
             </w:tcBorders>
             <w:shd w:val="clear" w:color="auto" w:fill="E7E6E6" w:themeFill="background2"/>
+            <w:vAlign w:val="center"/>
           </w:tcPr>
           <w:p>
             <w:pPr>
@@ -10266,6 +10203,7 @@
               <w:right w:val="nil"/>
             </w:tcBorders>
             <w:shd w:val="clear" w:color="auto" w:fill="E7E6E6" w:themeFill="background2"/>
+            <w:vAlign w:val="center"/>
           </w:tcPr>
           <w:p>
             <w:pPr>
@@ -10332,6 +10270,7 @@
               <w:right w:val="nil"/>
             </w:tcBorders>
             <w:shd w:val="clear" w:color="auto" w:fill="E7E6E6" w:themeFill="background2"/>
+            <w:vAlign w:val="center"/>
           </w:tcPr>
           <w:p>
             <w:pPr>
@@ -10469,6 +10408,7 @@
               <w:right w:val="nil"/>
             </w:tcBorders>
             <w:shd w:val="clear" w:color="auto" w:fill="auto"/>
+            <w:vAlign w:val="center"/>
           </w:tcPr>
           <w:p>
             <w:pPr>
@@ -10502,6 +10442,7 @@
               <w:right w:val="nil"/>
             </w:tcBorders>
             <w:shd w:val="clear" w:color="auto" w:fill="auto"/>
+            <w:vAlign w:val="center"/>
           </w:tcPr>
           <w:p>
             <w:pPr>
@@ -10533,6 +10474,7 @@
               <w:right w:val="nil"/>
             </w:tcBorders>
             <w:shd w:val="clear" w:color="auto" w:fill="auto"/>
+            <w:vAlign w:val="center"/>
           </w:tcPr>
           <w:p>
             <w:pPr>
@@ -10601,6 +10543,7 @@
               <w:right w:val="nil"/>
             </w:tcBorders>
             <w:shd w:val="clear" w:color="auto" w:fill="E7E6E6" w:themeFill="background2"/>
+            <w:vAlign w:val="center"/>
           </w:tcPr>
           <w:p>
             <w:pPr>
@@ -10642,6 +10585,7 @@
               <w:right w:val="nil"/>
             </w:tcBorders>
             <w:shd w:val="clear" w:color="auto" w:fill="E7E6E6" w:themeFill="background2"/>
+            <w:vAlign w:val="center"/>
           </w:tcPr>
           <w:p>
             <w:pPr>
@@ -10673,6 +10617,7 @@
               <w:right w:val="nil"/>
             </w:tcBorders>
             <w:shd w:val="clear" w:color="auto" w:fill="E7E6E6" w:themeFill="background2"/>
+            <w:vAlign w:val="center"/>
           </w:tcPr>
           <w:p>
             <w:pPr>
@@ -10757,6 +10702,7 @@
               <w:right w:val="nil"/>
             </w:tcBorders>
             <w:shd w:val="clear" w:color="auto" w:fill="auto"/>
+            <w:vAlign w:val="center"/>
           </w:tcPr>
           <w:p>
             <w:pPr>
@@ -10798,6 +10744,7 @@
               <w:right w:val="nil"/>
             </w:tcBorders>
             <w:shd w:val="clear" w:color="auto" w:fill="auto"/>
+            <w:vAlign w:val="center"/>
           </w:tcPr>
           <w:p>
             <w:pPr>
@@ -10829,6 +10776,7 @@
               <w:right w:val="nil"/>
             </w:tcBorders>
             <w:shd w:val="clear" w:color="auto" w:fill="auto"/>
+            <w:vAlign w:val="center"/>
           </w:tcPr>
           <w:p>
             <w:pPr>
@@ -10910,6 +10858,7 @@
               <w:right w:val="nil"/>
             </w:tcBorders>
             <w:shd w:val="clear" w:color="auto" w:fill="E7E6E6" w:themeFill="background2"/>
+            <w:vAlign w:val="center"/>
           </w:tcPr>
           <w:p>
             <w:pPr>
@@ -10967,6 +10916,7 @@
               <w:right w:val="nil"/>
             </w:tcBorders>
             <w:shd w:val="clear" w:color="auto" w:fill="E7E6E6" w:themeFill="background2"/>
+            <w:vAlign w:val="center"/>
           </w:tcPr>
           <w:p>
             <w:pPr>
@@ -10998,6 +10948,7 @@
               <w:right w:val="nil"/>
             </w:tcBorders>
             <w:shd w:val="clear" w:color="auto" w:fill="E7E6E6" w:themeFill="background2"/>
+            <w:vAlign w:val="center"/>
           </w:tcPr>
           <w:p>
             <w:pPr>
@@ -11067,6 +11018,7 @@
               <w:right w:val="nil"/>
             </w:tcBorders>
             <w:shd w:val="clear" w:color="auto" w:fill="auto"/>
+            <w:vAlign w:val="center"/>
           </w:tcPr>
           <w:p>
             <w:pPr>
@@ -11124,6 +11076,7 @@
               <w:right w:val="nil"/>
             </w:tcBorders>
             <w:shd w:val="clear" w:color="auto" w:fill="auto"/>
+            <w:vAlign w:val="center"/>
           </w:tcPr>
           <w:p>
             <w:pPr>
@@ -11155,6 +11108,7 @@
               <w:right w:val="nil"/>
             </w:tcBorders>
             <w:shd w:val="clear" w:color="auto" w:fill="auto"/>
+            <w:vAlign w:val="center"/>
           </w:tcPr>
           <w:p>
             <w:pPr>
@@ -11241,6 +11195,7 @@
               <w:right w:val="nil"/>
             </w:tcBorders>
             <w:shd w:val="clear" w:color="auto" w:fill="E7E6E6" w:themeFill="background2"/>
+            <w:vAlign w:val="center"/>
           </w:tcPr>
           <w:p>
             <w:pPr>
@@ -11282,6 +11237,7 @@
               <w:right w:val="nil"/>
             </w:tcBorders>
             <w:shd w:val="clear" w:color="auto" w:fill="E7E6E6" w:themeFill="background2"/>
+            <w:vAlign w:val="center"/>
           </w:tcPr>
           <w:p>
             <w:pPr>
@@ -11313,6 +11269,7 @@
               <w:right w:val="nil"/>
             </w:tcBorders>
             <w:shd w:val="clear" w:color="auto" w:fill="E7E6E6" w:themeFill="background2"/>
+            <w:vAlign w:val="center"/>
           </w:tcPr>
           <w:p>
             <w:pPr>
@@ -11369,17 +11326,94 @@
         </w:tc>
       </w:tr>
     </w:tbl>
+    <w:p/>
     <w:p>
-      <w:pPr>
-        <w:pStyle w:val="Undertittel"/>
+      <w:r>
+        <w:t xml:space="preserve">Note that you can use any of the physical interfaces already implemented just by </w:t>
+      </w:r>
+      <w:r>
+        <w:t>using</w:t>
+      </w:r>
+      <w:r>
+        <w:t xml:space="preserve"> the appropriate name in GC_PHY_INTERFACE and instantiating the </w:t>
+      </w:r>
+      <w:r>
+        <w:t xml:space="preserve">corresponding </w:t>
+      </w:r>
+      <w:r>
+        <w:t xml:space="preserve">VVC </w:t>
+      </w:r>
+      <w:r>
+        <w:t xml:space="preserve">in the testbench (in addition to the HVVC). For more information see </w:t>
+      </w:r>
+      <w:r>
+        <w:rPr>
+          <w:i/>
+          <w:iCs/>
+        </w:rPr>
+        <w:t>UVVM Essential Mechanisms</w:t>
+      </w:r>
+      <w:r>
+        <w:t xml:space="preserve"> </w:t>
+      </w:r>
+      <w:r>
+        <w:t>located in uvvm_vvc_framework/doc</w:t>
+      </w:r>
+      <w:r>
+        <w:t>.</w:t>
+      </w:r>
+    </w:p>
+    <w:p>
+      <w:r>
+        <w:rPr>
+          <w:lang w:val="en-US"/>
+        </w:rPr>
+        <w:t>If you however want t</w:t>
+      </w:r>
+      <w:r>
+        <w:rPr>
+          <w:lang w:val="en-US"/>
+        </w:rPr>
+        <w:t xml:space="preserve">o use an interface type which is not already included, see </w:t>
+      </w:r>
+      <w:r>
+        <w:rPr>
+          <w:i/>
+          <w:iCs/>
+          <w:lang w:val="en-US"/>
+        </w:rPr>
+        <w:t>HVVC_to_VVC_Bridge_Implementation_Guide</w:t>
+      </w:r>
+      <w:r>
+        <w:rPr>
+          <w:lang w:val="en-US"/>
+        </w:rPr>
+        <w:t xml:space="preserve"> located in bitvis_vip_hvvc_to_vvc_bridge/doc</w:t>
+      </w:r>
+      <w:r>
+        <w:rPr>
+          <w:lang w:val="en-US"/>
+        </w:rPr>
+        <w:t xml:space="preserve"> for more info.</w:t>
+      </w:r>
+    </w:p>
+    <w:p>
+      <w:r>
         <w:rPr>
           <w:sz w:val="40"/>
           <w:szCs w:val="40"/>
         </w:rPr>
-      </w:pPr>
-      <w:r>
         <w:br w:type="page"/>
       </w:r>
+    </w:p>
+    <w:p>
+      <w:pPr>
+        <w:pStyle w:val="Subtitle"/>
+        <w:rPr>
+          <w:sz w:val="40"/>
+          <w:szCs w:val="40"/>
+        </w:rPr>
+      </w:pPr>
       <w:r>
         <w:rPr>
           <w:sz w:val="40"/>
@@ -11391,7 +11425,7 @@
     </w:p>
     <w:p>
       <w:pPr>
-        <w:pStyle w:val="Ingenmellomrom"/>
+        <w:pStyle w:val="NoSpacing"/>
         <w:rPr>
           <w:i/>
           <w:lang w:val="en-US"/>
@@ -11432,7 +11466,7 @@
     </w:p>
     <w:p>
       <w:pPr>
-        <w:pStyle w:val="Overskrift1"/>
+        <w:pStyle w:val="Heading1"/>
         <w:rPr>
           <w:rFonts w:ascii="Helvetica" w:hAnsi="Helvetica" w:cs="Helvetica"/>
         </w:rPr>
@@ -13801,7 +13835,7 @@
     <w:p/>
     <w:p>
       <w:pPr>
-        <w:pStyle w:val="Overskrift1"/>
+        <w:pStyle w:val="Heading1"/>
         <w:rPr>
           <w:rFonts w:ascii="Helvetica" w:hAnsi="Helvetica" w:cs="Helvetica"/>
         </w:rPr>
@@ -13810,6 +13844,7 @@
         <w:rPr>
           <w:rFonts w:ascii="Helvetica" w:hAnsi="Helvetica" w:cs="Helvetica"/>
         </w:rPr>
+        <w:lastRenderedPageBreak/>
         <w:t xml:space="preserve">VVC </w:t>
       </w:r>
       <w:r>
@@ -15699,7 +15734,7 @@
     </w:tbl>
     <w:p>
       <w:pPr>
-        <w:pStyle w:val="Overskrift1"/>
+        <w:pStyle w:val="Heading1"/>
         <w:numPr>
           <w:ilvl w:val="0"/>
           <w:numId w:val="0"/>
@@ -15879,7 +15914,7 @@
     </w:p>
     <w:p>
       <w:pPr>
-        <w:pStyle w:val="Overskrift1"/>
+        <w:pStyle w:val="Heading1"/>
         <w:rPr>
           <w:rFonts w:ascii="Helvetica" w:hAnsi="Helvetica" w:cs="Helvetica"/>
         </w:rPr>
@@ -16321,7 +16356,21 @@
     </w:p>
     <w:p>
       <w:pPr>
-        <w:pStyle w:val="Overskrift1"/>
+        <w:rPr>
+          <w:rFonts w:ascii="Verdana" w:hAnsi="Verdana"/>
+        </w:rPr>
+      </w:pPr>
+    </w:p>
+    <w:p>
+      <w:pPr>
+        <w:rPr>
+          <w:rFonts w:ascii="Verdana" w:hAnsi="Verdana"/>
+        </w:rPr>
+      </w:pPr>
+    </w:p>
+    <w:p>
+      <w:pPr>
+        <w:pStyle w:val="Heading1"/>
         <w:rPr>
           <w:rFonts w:ascii="Helvetica" w:hAnsi="Helvetica" w:cs="Helvetica"/>
         </w:rPr>
@@ -16420,7 +16469,7 @@
     </w:p>
     <w:p>
       <w:pPr>
-        <w:pStyle w:val="Overskrift1"/>
+        <w:pStyle w:val="Heading1"/>
         <w:rPr>
           <w:rFonts w:ascii="Helvetica" w:hAnsi="Helvetica" w:cs="Helvetica"/>
         </w:rPr>
@@ -16439,7 +16488,7 @@
     </w:p>
     <w:p>
       <w:pPr>
-        <w:pStyle w:val="Bildetekst"/>
+        <w:pStyle w:val="Caption"/>
         <w:keepNext/>
         <w:jc w:val="center"/>
         <w:rPr>
@@ -17444,7 +17493,7 @@
     <w:p/>
     <w:p>
       <w:pPr>
-        <w:pStyle w:val="Overskrift1"/>
+        <w:pStyle w:val="Heading1"/>
         <w:rPr>
           <w:rFonts w:ascii="Helvetica" w:hAnsi="Helvetica" w:cs="Helvetica"/>
         </w:rPr>
@@ -17670,7 +17719,7 @@
     </w:p>
     <w:p>
       <w:pPr>
-        <w:pStyle w:val="Overskrift1"/>
+        <w:pStyle w:val="Heading1"/>
         <w:rPr>
           <w:rFonts w:ascii="Helvetica" w:hAnsi="Helvetica" w:cs="Helvetica"/>
         </w:rPr>
@@ -19396,7 +19445,7 @@
     </w:p>
     <w:p>
       <w:pPr>
-        <w:pStyle w:val="Overskrift1"/>
+        <w:pStyle w:val="Heading1"/>
         <w:rPr>
           <w:rFonts w:ascii="Helvetica" w:hAnsi="Helvetica" w:cs="Helvetica"/>
         </w:rPr>
@@ -19431,7 +19480,7 @@
     </w:p>
     <w:p>
       <w:pPr>
-        <w:pStyle w:val="Overskrift1"/>
+        <w:pStyle w:val="Heading1"/>
         <w:rPr>
           <w:rFonts w:ascii="Helvetica" w:hAnsi="Helvetica" w:cs="Helvetica"/>
         </w:rPr>
@@ -19486,7 +19535,7 @@
     <w:p/>
     <w:p>
       <w:pPr>
-        <w:pStyle w:val="Listeavsnitt"/>
+        <w:pStyle w:val="ListParagraph"/>
         <w:numPr>
           <w:ilvl w:val="0"/>
           <w:numId w:val="40"/>
@@ -19527,7 +19576,7 @@
     </w:p>
     <w:p>
       <w:pPr>
-        <w:pStyle w:val="Listeavsnitt"/>
+        <w:pStyle w:val="ListParagraph"/>
         <w:numPr>
           <w:ilvl w:val="0"/>
           <w:numId w:val="40"/>
@@ -19582,7 +19631,7 @@
     </w:p>
     <w:p>
       <w:pPr>
-        <w:pStyle w:val="Listeavsnitt"/>
+        <w:pStyle w:val="ListParagraph"/>
         <w:numPr>
           <w:ilvl w:val="0"/>
           <w:numId w:val="40"/>
@@ -19598,7 +19647,7 @@
     </w:p>
     <w:p>
       <w:pPr>
-        <w:pStyle w:val="Listeavsnitt"/>
+        <w:pStyle w:val="ListParagraph"/>
         <w:numPr>
           <w:ilvl w:val="0"/>
           <w:numId w:val="40"/>
@@ -19649,7 +19698,7 @@
     </w:p>
     <w:p>
       <w:pPr>
-        <w:pStyle w:val="Listeavsnitt"/>
+        <w:pStyle w:val="ListParagraph"/>
         <w:numPr>
           <w:ilvl w:val="0"/>
           <w:numId w:val="40"/>
@@ -21369,7 +21418,7 @@
     </w:tbl>
     <w:p>
       <w:pPr>
-        <w:pStyle w:val="Overskrift1"/>
+        <w:pStyle w:val="Heading1"/>
         <w:rPr>
           <w:rFonts w:ascii="Helvetica" w:hAnsi="Helvetica" w:cs="Helvetica"/>
         </w:rPr>
@@ -21388,7 +21437,7 @@
     </w:p>
     <w:p>
       <w:pPr>
-        <w:pStyle w:val="Liste"/>
+        <w:pStyle w:val="List"/>
       </w:pPr>
       <w:r>
         <w:t>For r</w:t>
@@ -21472,7 +21521,7 @@
       <w:hyperlink r:id="rId10" w:history="1">
         <w:r>
           <w:rPr>
-            <w:rStyle w:val="Hyperkobling"/>
+            <w:rStyle w:val="Hyperlink"/>
           </w:rPr>
           <w:t>support@bitvis.no</w:t>
         </w:r>
@@ -21845,34 +21894,34 @@
 <w:ftr xmlns:wpc="http://schemas.microsoft.com/office/word/2010/wordprocessingCanvas" xmlns:cx="http://schemas.microsoft.com/office/drawing/2014/chartex" xmlns:cx1="http://schemas.microsoft.com/office/drawing/2015/9/8/chartex" xmlns:cx2="http://schemas.microsoft.com/office/drawing/2015/10/21/chartex" xmlns:cx3="http://schemas.microsoft.com/office/drawing/2016/5/9/chartex" xmlns:cx4="http://schemas.microsoft.com/office/drawing/2016/5/10/chartex" xmlns:cx5="http://schemas.microsoft.com/office/drawing/2016/5/11/chartex" xmlns:cx6="http://schemas.microsoft.com/office/drawing/2016/5/12/chartex" xmlns:cx7="http://schemas.microsoft.com/office/drawing/2016/5/13/chartex" xmlns:cx8="http://schemas.microsoft.com/office/drawing/2016/5/14/chartex" xmlns:mc="http://schemas.openxmlformats.org/markup-compatibility/2006" xmlns:aink="http://schemas.microsoft.com/office/drawing/2016/ink" xmlns:am3d="http://schemas.microsoft.com/office/drawing/2017/model3d" xmlns:o="urn:schemas-microsoft-com:office:office" xmlns:r="http://schemas.openxmlformats.org/officeDocument/2006/relationships" xmlns:m="http://schemas.openxmlformats.org/officeDocument/2006/math" xmlns:v="urn:schemas-microsoft-com:vml" xmlns:wp14="http://schemas.microsoft.com/office/word/2010/wordprocessingDrawing" xmlns:wp="http://schemas.openxmlformats.org/drawingml/2006/wordprocessingDrawing" xmlns:w10="urn:schemas-microsoft-com:office:word" xmlns:w="http://schemas.openxmlformats.org/wordprocessingml/2006/main" xmlns:w14="http://schemas.microsoft.com/office/word/2010/wordml" xmlns:w15="http://schemas.microsoft.com/office/word/2012/wordml" xmlns:w16cex="http://schemas.microsoft.com/office/word/2018/wordml/cex" xmlns:w16cid="http://schemas.microsoft.com/office/word/2016/wordml/cid" xmlns:w16="http://schemas.microsoft.com/office/word/2018/wordml" xmlns:w16se="http://schemas.microsoft.com/office/word/2015/wordml/symex" xmlns:wpg="http://schemas.microsoft.com/office/word/2010/wordprocessingGroup" xmlns:wpi="http://schemas.microsoft.com/office/word/2010/wordprocessingInk" xmlns:wne="http://schemas.microsoft.com/office/word/2006/wordml" xmlns:wps="http://schemas.microsoft.com/office/word/2010/wordprocessingShape" mc:Ignorable="w14 w15 w16se w16cid w16 w16cex wp14">
   <w:p>
     <w:pPr>
-      <w:pStyle w:val="Bunntekst"/>
+      <w:pStyle w:val="Footer"/>
       <w:framePr w:wrap="none" w:vAnchor="text" w:hAnchor="margin" w:xAlign="right" w:y="1"/>
       <w:rPr>
-        <w:rStyle w:val="Sidetall"/>
+        <w:rStyle w:val="PageNumber"/>
       </w:rPr>
     </w:pPr>
     <w:r>
       <w:rPr>
-        <w:rStyle w:val="Sidetall"/>
+        <w:rStyle w:val="PageNumber"/>
       </w:rPr>
       <w:fldChar w:fldCharType="begin"/>
     </w:r>
     <w:r>
       <w:rPr>
-        <w:rStyle w:val="Sidetall"/>
+        <w:rStyle w:val="PageNumber"/>
       </w:rPr>
       <w:instrText xml:space="preserve">PAGE  </w:instrText>
     </w:r>
     <w:r>
       <w:rPr>
-        <w:rStyle w:val="Sidetall"/>
+        <w:rStyle w:val="PageNumber"/>
       </w:rPr>
       <w:fldChar w:fldCharType="end"/>
     </w:r>
   </w:p>
   <w:p>
     <w:pPr>
-      <w:pStyle w:val="Bunntekst"/>
+      <w:pStyle w:val="Footer"/>
       <w:ind w:right="360"/>
     </w:pPr>
   </w:p>
@@ -21883,37 +21932,37 @@
 <w:ftr xmlns:wpc="http://schemas.microsoft.com/office/word/2010/wordprocessingCanvas" xmlns:cx="http://schemas.microsoft.com/office/drawing/2014/chartex" xmlns:cx1="http://schemas.microsoft.com/office/drawing/2015/9/8/chartex" xmlns:cx2="http://schemas.microsoft.com/office/drawing/2015/10/21/chartex" xmlns:cx3="http://schemas.microsoft.com/office/drawing/2016/5/9/chartex" xmlns:cx4="http://schemas.microsoft.com/office/drawing/2016/5/10/chartex" xmlns:cx5="http://schemas.microsoft.com/office/drawing/2016/5/11/chartex" xmlns:cx6="http://schemas.microsoft.com/office/drawing/2016/5/12/chartex" xmlns:cx7="http://schemas.microsoft.com/office/drawing/2016/5/13/chartex" xmlns:cx8="http://schemas.microsoft.com/office/drawing/2016/5/14/chartex" xmlns:mc="http://schemas.openxmlformats.org/markup-compatibility/2006" xmlns:aink="http://schemas.microsoft.com/office/drawing/2016/ink" xmlns:am3d="http://schemas.microsoft.com/office/drawing/2017/model3d" xmlns:o="urn:schemas-microsoft-com:office:office" xmlns:r="http://schemas.openxmlformats.org/officeDocument/2006/relationships" xmlns:m="http://schemas.openxmlformats.org/officeDocument/2006/math" xmlns:v="urn:schemas-microsoft-com:vml" xmlns:wp14="http://schemas.microsoft.com/office/word/2010/wordprocessingDrawing" xmlns:wp="http://schemas.openxmlformats.org/drawingml/2006/wordprocessingDrawing" xmlns:w10="urn:schemas-microsoft-com:office:word" xmlns:w="http://schemas.openxmlformats.org/wordprocessingml/2006/main" xmlns:w14="http://schemas.microsoft.com/office/word/2010/wordml" xmlns:w15="http://schemas.microsoft.com/office/word/2012/wordml" xmlns:w16cex="http://schemas.microsoft.com/office/word/2018/wordml/cex" xmlns:w16cid="http://schemas.microsoft.com/office/word/2016/wordml/cid" xmlns:w16="http://schemas.microsoft.com/office/word/2018/wordml" xmlns:w16se="http://schemas.microsoft.com/office/word/2015/wordml/symex" xmlns:wpg="http://schemas.microsoft.com/office/word/2010/wordprocessingGroup" xmlns:wpi="http://schemas.microsoft.com/office/word/2010/wordprocessingInk" xmlns:wne="http://schemas.microsoft.com/office/word/2006/wordml" xmlns:wps="http://schemas.microsoft.com/office/word/2010/wordprocessingShape" mc:Ignorable="w14 w15 w16se w16cid w16 w16cex wp14">
   <w:p>
     <w:pPr>
-      <w:pStyle w:val="Bunntekst"/>
+      <w:pStyle w:val="Footer"/>
       <w:framePr w:wrap="none" w:vAnchor="text" w:hAnchor="margin" w:xAlign="right" w:y="1"/>
       <w:rPr>
-        <w:rStyle w:val="Sidetall"/>
+        <w:rStyle w:val="PageNumber"/>
         <w:color w:val="1381C4"/>
       </w:rPr>
     </w:pPr>
     <w:r>
       <w:rPr>
-        <w:rStyle w:val="Sidetall"/>
+        <w:rStyle w:val="PageNumber"/>
         <w:color w:val="1381C4"/>
       </w:rPr>
       <w:fldChar w:fldCharType="begin"/>
     </w:r>
     <w:r>
       <w:rPr>
-        <w:rStyle w:val="Sidetall"/>
+        <w:rStyle w:val="PageNumber"/>
         <w:color w:val="1381C4"/>
       </w:rPr>
       <w:instrText xml:space="preserve"> PAGE   \* MERGEFORMAT </w:instrText>
     </w:r>
     <w:r>
       <w:rPr>
-        <w:rStyle w:val="Sidetall"/>
+        <w:rStyle w:val="PageNumber"/>
         <w:color w:val="1381C4"/>
       </w:rPr>
       <w:fldChar w:fldCharType="separate"/>
     </w:r>
     <w:r>
       <w:rPr>
-        <w:rStyle w:val="Sidetall"/>
+        <w:rStyle w:val="PageNumber"/>
         <w:noProof/>
         <w:color w:val="1381C4"/>
       </w:rPr>
@@ -21921,42 +21970,42 @@
     </w:r>
     <w:r>
       <w:rPr>
-        <w:rStyle w:val="Sidetall"/>
+        <w:rStyle w:val="PageNumber"/>
         <w:color w:val="1381C4"/>
       </w:rPr>
       <w:fldChar w:fldCharType="end"/>
     </w:r>
     <w:r>
       <w:rPr>
-        <w:rStyle w:val="Sidetall"/>
+        <w:rStyle w:val="PageNumber"/>
         <w:color w:val="1381C4"/>
       </w:rPr>
       <w:t xml:space="preserve"> (</w:t>
     </w:r>
     <w:r>
       <w:rPr>
-        <w:rStyle w:val="Sidetall"/>
+        <w:rStyle w:val="PageNumber"/>
         <w:color w:val="1381C4"/>
       </w:rPr>
       <w:fldChar w:fldCharType="begin"/>
     </w:r>
     <w:r>
       <w:rPr>
-        <w:rStyle w:val="Sidetall"/>
+        <w:rStyle w:val="PageNumber"/>
         <w:color w:val="1381C4"/>
       </w:rPr>
       <w:instrText xml:space="preserve"> NUMPAGES   \* MERGEFORMAT </w:instrText>
     </w:r>
     <w:r>
       <w:rPr>
-        <w:rStyle w:val="Sidetall"/>
+        <w:rStyle w:val="PageNumber"/>
         <w:color w:val="1381C4"/>
       </w:rPr>
       <w:fldChar w:fldCharType="separate"/>
     </w:r>
     <w:r>
       <w:rPr>
-        <w:rStyle w:val="Sidetall"/>
+        <w:rStyle w:val="PageNumber"/>
         <w:noProof/>
         <w:color w:val="1381C4"/>
       </w:rPr>
@@ -21964,14 +22013,14 @@
     </w:r>
     <w:r>
       <w:rPr>
-        <w:rStyle w:val="Sidetall"/>
+        <w:rStyle w:val="PageNumber"/>
         <w:color w:val="1381C4"/>
       </w:rPr>
       <w:fldChar w:fldCharType="end"/>
     </w:r>
     <w:r>
       <w:rPr>
-        <w:rStyle w:val="Sidetall"/>
+        <w:rStyle w:val="PageNumber"/>
         <w:color w:val="1381C4"/>
       </w:rPr>
       <w:t>)</w:t>
@@ -22005,7 +22054,7 @@
         </w:tcPr>
         <w:p>
           <w:pPr>
-            <w:pStyle w:val="Bunntekst"/>
+            <w:pStyle w:val="Footer"/>
             <w:tabs>
               <w:tab w:val="clear" w:pos="4153"/>
               <w:tab w:val="clear" w:pos="8306"/>
@@ -22067,7 +22116,7 @@
         </w:tcPr>
         <w:p>
           <w:pPr>
-            <w:pStyle w:val="Bunntekst"/>
+            <w:pStyle w:val="Footer"/>
             <w:tabs>
               <w:tab w:val="clear" w:pos="4153"/>
               <w:tab w:val="clear" w:pos="8306"/>
@@ -22098,37 +22147,7 @@
               <w:sz w:val="14"/>
               <w:lang w:val="sq-AL"/>
             </w:rPr>
-            <w:t>0</w:t>
-          </w:r>
-          <w:r>
-            <w:rPr>
-              <w:rFonts w:ascii="Helvetica" w:hAnsi="Helvetica" w:cs="Arial"/>
-              <w:b/>
-              <w:color w:val="1381C4"/>
-              <w:sz w:val="14"/>
-              <w:lang w:val="sq-AL"/>
-            </w:rPr>
-            <w:t>.</w:t>
-          </w:r>
-          <w:r>
-            <w:rPr>
-              <w:rFonts w:ascii="Helvetica" w:hAnsi="Helvetica" w:cs="Arial"/>
-              <w:b/>
-              <w:color w:val="1381C4"/>
-              <w:sz w:val="14"/>
-              <w:lang w:val="sq-AL"/>
-            </w:rPr>
-            <w:t>1</w:t>
-          </w:r>
-          <w:r>
-            <w:rPr>
-              <w:rFonts w:ascii="Helvetica" w:hAnsi="Helvetica" w:cs="Arial"/>
-              <w:b/>
-              <w:color w:val="1381C4"/>
-              <w:sz w:val="14"/>
-              <w:lang w:val="sq-AL"/>
-            </w:rPr>
-            <w:t>.0</w:t>
+            <w:t>0.1.0</w:t>
           </w:r>
           <w:r>
             <w:rPr>
@@ -22174,7 +22193,7 @@
               <w:sz w:val="14"/>
               <w:lang w:val="en-US"/>
             </w:rPr>
-            <w:t>2020-05-19</w:t>
+            <w:t>2020-06-09</w:t>
           </w:r>
           <w:r>
             <w:rPr>
@@ -22194,7 +22213,7 @@
         </w:tcPr>
         <w:p>
           <w:pPr>
-            <w:pStyle w:val="Bunntekst"/>
+            <w:pStyle w:val="Footer"/>
             <w:tabs>
               <w:tab w:val="clear" w:pos="4153"/>
               <w:tab w:val="clear" w:pos="8306"/>
@@ -22210,7 +22229,7 @@
           <w:hyperlink r:id="rId1" w:history="1">
             <w:r>
               <w:rPr>
-                <w:rStyle w:val="Hyperkobling"/>
+                <w:rStyle w:val="Hyperlink"/>
                 <w:rFonts w:ascii="Helvetica" w:hAnsi="Helvetica" w:cs="Arial"/>
                 <w:color w:val="1381C4"/>
                 <w:sz w:val="14"/>
@@ -22240,7 +22259,7 @@
           </w:r>
           <w:r>
             <w:rPr>
-              <w:rStyle w:val="Hyperkobling"/>
+              <w:rStyle w:val="Hyperlink"/>
               <w:rFonts w:ascii="Helvetica" w:hAnsi="Helvetica" w:cs="Arial"/>
               <w:color w:val="1381C4"/>
               <w:sz w:val="14"/>
@@ -22257,7 +22276,7 @@
         </w:tcPr>
         <w:p>
           <w:pPr>
-            <w:pStyle w:val="Bunntekst"/>
+            <w:pStyle w:val="Footer"/>
             <w:tabs>
               <w:tab w:val="clear" w:pos="4153"/>
               <w:tab w:val="clear" w:pos="8306"/>
@@ -22277,7 +22296,7 @@
   </w:tbl>
   <w:p>
     <w:pPr>
-      <w:pStyle w:val="Bunntekst"/>
+      <w:pStyle w:val="Footer"/>
       <w:rPr>
         <w:lang w:val="sq-AL"/>
       </w:rPr>
@@ -22482,7 +22501,7 @@
   </w:p>
   <w:p>
     <w:pPr>
-      <w:pStyle w:val="Bunntekst"/>
+      <w:pStyle w:val="Footer"/>
     </w:pPr>
   </w:p>
 </w:ftr>
@@ -22531,7 +22550,7 @@
 <w:hdr xmlns:wpc="http://schemas.microsoft.com/office/word/2010/wordprocessingCanvas" xmlns:cx="http://schemas.microsoft.com/office/drawing/2014/chartex" xmlns:cx1="http://schemas.microsoft.com/office/drawing/2015/9/8/chartex" xmlns:cx2="http://schemas.microsoft.com/office/drawing/2015/10/21/chartex" xmlns:cx3="http://schemas.microsoft.com/office/drawing/2016/5/9/chartex" xmlns:cx4="http://schemas.microsoft.com/office/drawing/2016/5/10/chartex" xmlns:cx5="http://schemas.microsoft.com/office/drawing/2016/5/11/chartex" xmlns:cx6="http://schemas.microsoft.com/office/drawing/2016/5/12/chartex" xmlns:cx7="http://schemas.microsoft.com/office/drawing/2016/5/13/chartex" xmlns:cx8="http://schemas.microsoft.com/office/drawing/2016/5/14/chartex" xmlns:mc="http://schemas.openxmlformats.org/markup-compatibility/2006" xmlns:aink="http://schemas.microsoft.com/office/drawing/2016/ink" xmlns:am3d="http://schemas.microsoft.com/office/drawing/2017/model3d" xmlns:o="urn:schemas-microsoft-com:office:office" xmlns:r="http://schemas.openxmlformats.org/officeDocument/2006/relationships" xmlns:m="http://schemas.openxmlformats.org/officeDocument/2006/math" xmlns:v="urn:schemas-microsoft-com:vml" xmlns:wp14="http://schemas.microsoft.com/office/word/2010/wordprocessingDrawing" xmlns:wp="http://schemas.openxmlformats.org/drawingml/2006/wordprocessingDrawing" xmlns:w10="urn:schemas-microsoft-com:office:word" xmlns:w="http://schemas.openxmlformats.org/wordprocessingml/2006/main" xmlns:w14="http://schemas.microsoft.com/office/word/2010/wordml" xmlns:w15="http://schemas.microsoft.com/office/word/2012/wordml" xmlns:w16cex="http://schemas.microsoft.com/office/word/2018/wordml/cex" xmlns:w16cid="http://schemas.microsoft.com/office/word/2016/wordml/cid" xmlns:w16="http://schemas.microsoft.com/office/word/2018/wordml" xmlns:w16se="http://schemas.microsoft.com/office/word/2015/wordml/symex" xmlns:wpg="http://schemas.microsoft.com/office/word/2010/wordprocessingGroup" xmlns:wpi="http://schemas.microsoft.com/office/word/2010/wordprocessingInk" xmlns:wne="http://schemas.microsoft.com/office/word/2006/wordml" xmlns:wps="http://schemas.microsoft.com/office/word/2010/wordprocessingShape" mc:Ignorable="w14 w15 w16se w16cid w16 w16cex wp14">
   <w:p>
     <w:pPr>
-      <w:pStyle w:val="Topptekst"/>
+      <w:pStyle w:val="Header"/>
     </w:pPr>
     <w:r>
       <w:rPr>
@@ -22576,7 +22595,7 @@
 <w:hdr xmlns:wpc="http://schemas.microsoft.com/office/word/2010/wordprocessingCanvas" xmlns:cx="http://schemas.microsoft.com/office/drawing/2014/chartex" xmlns:cx1="http://schemas.microsoft.com/office/drawing/2015/9/8/chartex" xmlns:cx2="http://schemas.microsoft.com/office/drawing/2015/10/21/chartex" xmlns:cx3="http://schemas.microsoft.com/office/drawing/2016/5/9/chartex" xmlns:cx4="http://schemas.microsoft.com/office/drawing/2016/5/10/chartex" xmlns:cx5="http://schemas.microsoft.com/office/drawing/2016/5/11/chartex" xmlns:cx6="http://schemas.microsoft.com/office/drawing/2016/5/12/chartex" xmlns:cx7="http://schemas.microsoft.com/office/drawing/2016/5/13/chartex" xmlns:cx8="http://schemas.microsoft.com/office/drawing/2016/5/14/chartex" xmlns:mc="http://schemas.openxmlformats.org/markup-compatibility/2006" xmlns:aink="http://schemas.microsoft.com/office/drawing/2016/ink" xmlns:am3d="http://schemas.microsoft.com/office/drawing/2017/model3d" xmlns:o="urn:schemas-microsoft-com:office:office" xmlns:r="http://schemas.openxmlformats.org/officeDocument/2006/relationships" xmlns:m="http://schemas.openxmlformats.org/officeDocument/2006/math" xmlns:v="urn:schemas-microsoft-com:vml" xmlns:wp14="http://schemas.microsoft.com/office/word/2010/wordprocessingDrawing" xmlns:wp="http://schemas.openxmlformats.org/drawingml/2006/wordprocessingDrawing" xmlns:w10="urn:schemas-microsoft-com:office:word" xmlns:w="http://schemas.openxmlformats.org/wordprocessingml/2006/main" xmlns:w14="http://schemas.microsoft.com/office/word/2010/wordml" xmlns:w15="http://schemas.microsoft.com/office/word/2012/wordml" xmlns:w16cex="http://schemas.microsoft.com/office/word/2018/wordml/cex" xmlns:w16cid="http://schemas.microsoft.com/office/word/2016/wordml/cid" xmlns:w16="http://schemas.microsoft.com/office/word/2018/wordml" xmlns:w16se="http://schemas.microsoft.com/office/word/2015/wordml/symex" xmlns:wpg="http://schemas.microsoft.com/office/word/2010/wordprocessingGroup" xmlns:wpi="http://schemas.microsoft.com/office/word/2010/wordprocessingInk" xmlns:wne="http://schemas.microsoft.com/office/word/2006/wordml" xmlns:wps="http://schemas.microsoft.com/office/word/2010/wordprocessingShape" mc:Ignorable="w14 w15 w16se w16cid w16 w16cex wp14">
   <w:p>
     <w:pPr>
-      <w:pStyle w:val="Topptekst"/>
+      <w:pStyle w:val="Header"/>
       <w:jc w:val="right"/>
     </w:pPr>
     <w:r>
@@ -22678,7 +22697,7 @@
 <w:hdr xmlns:wpc="http://schemas.microsoft.com/office/word/2010/wordprocessingCanvas" xmlns:cx="http://schemas.microsoft.com/office/drawing/2014/chartex" xmlns:cx1="http://schemas.microsoft.com/office/drawing/2015/9/8/chartex" xmlns:cx2="http://schemas.microsoft.com/office/drawing/2015/10/21/chartex" xmlns:cx3="http://schemas.microsoft.com/office/drawing/2016/5/9/chartex" xmlns:cx4="http://schemas.microsoft.com/office/drawing/2016/5/10/chartex" xmlns:cx5="http://schemas.microsoft.com/office/drawing/2016/5/11/chartex" xmlns:cx6="http://schemas.microsoft.com/office/drawing/2016/5/12/chartex" xmlns:cx7="http://schemas.microsoft.com/office/drawing/2016/5/13/chartex" xmlns:cx8="http://schemas.microsoft.com/office/drawing/2016/5/14/chartex" xmlns:mc="http://schemas.openxmlformats.org/markup-compatibility/2006" xmlns:aink="http://schemas.microsoft.com/office/drawing/2016/ink" xmlns:am3d="http://schemas.microsoft.com/office/drawing/2017/model3d" xmlns:o="urn:schemas-microsoft-com:office:office" xmlns:r="http://schemas.openxmlformats.org/officeDocument/2006/relationships" xmlns:m="http://schemas.openxmlformats.org/officeDocument/2006/math" xmlns:v="urn:schemas-microsoft-com:vml" xmlns:wp14="http://schemas.microsoft.com/office/word/2010/wordprocessingDrawing" xmlns:wp="http://schemas.openxmlformats.org/drawingml/2006/wordprocessingDrawing" xmlns:w10="urn:schemas-microsoft-com:office:word" xmlns:w="http://schemas.openxmlformats.org/wordprocessingml/2006/main" xmlns:w14="http://schemas.microsoft.com/office/word/2010/wordml" xmlns:w15="http://schemas.microsoft.com/office/word/2012/wordml" xmlns:w16cex="http://schemas.microsoft.com/office/word/2018/wordml/cex" xmlns:w16cid="http://schemas.microsoft.com/office/word/2016/wordml/cid" xmlns:w16="http://schemas.microsoft.com/office/word/2018/wordml" xmlns:w16se="http://schemas.microsoft.com/office/word/2015/wordml/symex" xmlns:wpg="http://schemas.microsoft.com/office/word/2010/wordprocessingGroup" xmlns:wpi="http://schemas.microsoft.com/office/word/2010/wordprocessingInk" xmlns:wne="http://schemas.microsoft.com/office/word/2006/wordml" xmlns:wps="http://schemas.microsoft.com/office/word/2010/wordprocessingShape" mc:Ignorable="w14 w15 w16se w16cid w16 w16cex wp14">
   <w:p>
     <w:pPr>
-      <w:pStyle w:val="Topptekst"/>
+      <w:pStyle w:val="Header"/>
       <w:jc w:val="right"/>
     </w:pPr>
     <w:r>
@@ -22786,7 +22805,7 @@
     <w:lvl w:ilvl="0">
       <w:start w:val="1"/>
       <w:numFmt w:val="decimal"/>
-      <w:pStyle w:val="Nummerertliste"/>
+      <w:pStyle w:val="ListNumber"/>
       <w:lvlText w:val="%1."/>
       <w:lvlJc w:val="left"/>
       <w:pPr>
@@ -26837,7 +26856,7 @@
     <w:lvl w:ilvl="0">
       <w:start w:val="1"/>
       <w:numFmt w:val="decimal"/>
-      <w:pStyle w:val="Overskrift1"/>
+      <w:pStyle w:val="Heading1"/>
       <w:lvlText w:val="%1"/>
       <w:lvlJc w:val="left"/>
       <w:pPr>
@@ -26850,7 +26869,7 @@
     <w:lvl w:ilvl="1">
       <w:start w:val="1"/>
       <w:numFmt w:val="decimal"/>
-      <w:pStyle w:val="Overskrift2"/>
+      <w:pStyle w:val="Heading2"/>
       <w:lvlText w:val="%1.%2"/>
       <w:lvlJc w:val="left"/>
       <w:pPr>
@@ -26863,7 +26882,7 @@
     <w:lvl w:ilvl="2">
       <w:start w:val="1"/>
       <w:numFmt w:val="decimal"/>
-      <w:pStyle w:val="Overskrift3"/>
+      <w:pStyle w:val="Heading3"/>
       <w:lvlText w:val="%1.%2.%3"/>
       <w:lvlJc w:val="left"/>
       <w:pPr>
@@ -26876,7 +26895,7 @@
     <w:lvl w:ilvl="3">
       <w:start w:val="1"/>
       <w:numFmt w:val="decimal"/>
-      <w:pStyle w:val="Overskrift4"/>
+      <w:pStyle w:val="Heading4"/>
       <w:lvlText w:val="%1.%2.%3.%4"/>
       <w:lvlJc w:val="left"/>
       <w:pPr>
@@ -26889,7 +26908,7 @@
     <w:lvl w:ilvl="4">
       <w:start w:val="1"/>
       <w:numFmt w:val="decimal"/>
-      <w:pStyle w:val="Overskrift5"/>
+      <w:pStyle w:val="Heading5"/>
       <w:lvlText w:val="%1.%2.%3.%4.%5"/>
       <w:lvlJc w:val="left"/>
       <w:pPr>
@@ -26902,7 +26921,7 @@
     <w:lvl w:ilvl="5">
       <w:start w:val="1"/>
       <w:numFmt w:val="decimal"/>
-      <w:pStyle w:val="Overskrift6"/>
+      <w:pStyle w:val="Heading6"/>
       <w:lvlText w:val="%1.%2.%3.%4.%5.%6"/>
       <w:lvlJc w:val="left"/>
       <w:pPr>
@@ -26915,7 +26934,7 @@
     <w:lvl w:ilvl="6">
       <w:start w:val="1"/>
       <w:numFmt w:val="decimal"/>
-      <w:pStyle w:val="Overskrift7"/>
+      <w:pStyle w:val="Heading7"/>
       <w:lvlText w:val="%1.%2.%3.%4.%5.%6.%7"/>
       <w:lvlJc w:val="left"/>
       <w:pPr>
@@ -26928,7 +26947,7 @@
     <w:lvl w:ilvl="7">
       <w:start w:val="1"/>
       <w:numFmt w:val="decimal"/>
-      <w:pStyle w:val="Overskrift8"/>
+      <w:pStyle w:val="Heading8"/>
       <w:lvlText w:val="%1.%2.%3.%4.%5.%6.%7.%8"/>
       <w:lvlJc w:val="left"/>
       <w:pPr>
@@ -26941,7 +26960,7 @@
     <w:lvl w:ilvl="8">
       <w:start w:val="1"/>
       <w:numFmt w:val="decimal"/>
-      <w:pStyle w:val="Overskrift9"/>
+      <w:pStyle w:val="Heading9"/>
       <w:lvlText w:val="%1.%2.%3.%4.%5.%6.%7.%8.%9"/>
       <w:lvlJc w:val="left"/>
       <w:pPr>
@@ -27912,11 +27931,11 @@
       <w:lang w:val="en-GB" w:eastAsia="en-US"/>
     </w:rPr>
   </w:style>
-  <w:style w:type="paragraph" w:styleId="Overskrift1">
+  <w:style w:type="paragraph" w:styleId="Heading1">
     <w:name w:val="heading 1"/>
     <w:basedOn w:val="Normal"/>
     <w:next w:val="Normal"/>
-    <w:link w:val="Overskrift1Tegn"/>
+    <w:link w:val="Heading1Char"/>
     <w:qFormat/>
     <w:rsid w:val="00017510"/>
     <w:pPr>
@@ -27933,7 +27952,7 @@
       <w:sz w:val="24"/>
     </w:rPr>
   </w:style>
-  <w:style w:type="paragraph" w:styleId="Overskrift2">
+  <w:style w:type="paragraph" w:styleId="Heading2">
     <w:name w:val="heading 2"/>
     <w:basedOn w:val="Normal"/>
     <w:next w:val="Normal"/>
@@ -27954,7 +27973,7 @@
       <w:sz w:val="22"/>
     </w:rPr>
   </w:style>
-  <w:style w:type="paragraph" w:styleId="Overskrift3">
+  <w:style w:type="paragraph" w:styleId="Heading3">
     <w:name w:val="heading 3"/>
     <w:basedOn w:val="Normal"/>
     <w:next w:val="Normal"/>
@@ -27973,7 +27992,7 @@
       <w:b/>
     </w:rPr>
   </w:style>
-  <w:style w:type="paragraph" w:styleId="Overskrift4">
+  <w:style w:type="paragraph" w:styleId="Heading4">
     <w:name w:val="heading 4"/>
     <w:basedOn w:val="Normal"/>
     <w:next w:val="Normal"/>
@@ -27993,7 +28012,7 @@
       <w:lang w:val="sq-AL"/>
     </w:rPr>
   </w:style>
-  <w:style w:type="paragraph" w:styleId="Overskrift5">
+  <w:style w:type="paragraph" w:styleId="Heading5">
     <w:name w:val="heading 5"/>
     <w:basedOn w:val="Normal"/>
     <w:next w:val="Normal"/>
@@ -28013,7 +28032,7 @@
       <w:sz w:val="22"/>
     </w:rPr>
   </w:style>
-  <w:style w:type="paragraph" w:styleId="Overskrift6">
+  <w:style w:type="paragraph" w:styleId="Heading6">
     <w:name w:val="heading 6"/>
     <w:basedOn w:val="Normal"/>
     <w:next w:val="Normal"/>
@@ -28033,7 +28052,7 @@
       <w:sz w:val="22"/>
     </w:rPr>
   </w:style>
-  <w:style w:type="paragraph" w:styleId="Overskrift7">
+  <w:style w:type="paragraph" w:styleId="Heading7">
     <w:name w:val="heading 7"/>
     <w:basedOn w:val="Normal"/>
     <w:next w:val="Normal"/>
@@ -28051,7 +28070,7 @@
       <w:i/>
     </w:rPr>
   </w:style>
-  <w:style w:type="paragraph" w:styleId="Overskrift8">
+  <w:style w:type="paragraph" w:styleId="Heading8">
     <w:name w:val="heading 8"/>
     <w:basedOn w:val="Normal"/>
     <w:next w:val="Normal"/>
@@ -28069,7 +28088,7 @@
       <w:i/>
     </w:rPr>
   </w:style>
-  <w:style w:type="paragraph" w:styleId="Overskrift9">
+  <w:style w:type="paragraph" w:styleId="Heading9">
     <w:name w:val="heading 9"/>
     <w:basedOn w:val="Normal"/>
     <w:next w:val="Normal"/>
@@ -28087,13 +28106,12 @@
       <w:i/>
     </w:rPr>
   </w:style>
-  <w:style w:type="character" w:default="1" w:styleId="Standardskriftforavsnitt">
+  <w:style w:type="character" w:default="1" w:styleId="DefaultParagraphFont">
     <w:name w:val="Default Paragraph Font"/>
     <w:uiPriority w:val="1"/>
-    <w:semiHidden/>
     <w:unhideWhenUsed/>
   </w:style>
-  <w:style w:type="table" w:default="1" w:styleId="Vanligtabell">
+  <w:style w:type="table" w:default="1" w:styleId="TableNormal">
     <w:name w:val="Normal Table"/>
     <w:uiPriority w:val="99"/>
     <w:semiHidden/>
@@ -28108,13 +28126,13 @@
       </w:tblCellMar>
     </w:tblPr>
   </w:style>
-  <w:style w:type="numbering" w:default="1" w:styleId="Ingenliste">
+  <w:style w:type="numbering" w:default="1" w:styleId="NoList">
     <w:name w:val="No List"/>
     <w:uiPriority w:val="99"/>
     <w:semiHidden/>
     <w:unhideWhenUsed/>
   </w:style>
-  <w:style w:type="paragraph" w:styleId="Topptekst">
+  <w:style w:type="paragraph" w:styleId="Header">
     <w:name w:val="header"/>
     <w:basedOn w:val="Normal"/>
     <w:pPr>
@@ -28124,7 +28142,7 @@
       </w:tabs>
     </w:pPr>
   </w:style>
-  <w:style w:type="paragraph" w:styleId="Bunntekst">
+  <w:style w:type="paragraph" w:styleId="Footer">
     <w:name w:val="footer"/>
     <w:basedOn w:val="Normal"/>
     <w:pPr>
@@ -28138,7 +28156,7 @@
       <w:sz w:val="16"/>
     </w:rPr>
   </w:style>
-  <w:style w:type="paragraph" w:styleId="INNH1">
+  <w:style w:type="paragraph" w:styleId="TOC1">
     <w:name w:val="toc 1"/>
     <w:basedOn w:val="Normal"/>
     <w:next w:val="Normal"/>
@@ -28152,7 +28170,7 @@
       <w:sz w:val="20"/>
     </w:rPr>
   </w:style>
-  <w:style w:type="paragraph" w:styleId="INNH2">
+  <w:style w:type="paragraph" w:styleId="TOC2">
     <w:name w:val="toc 2"/>
     <w:basedOn w:val="Normal"/>
     <w:next w:val="Normal"/>
@@ -28165,7 +28183,7 @@
       <w:sz w:val="20"/>
     </w:rPr>
   </w:style>
-  <w:style w:type="paragraph" w:styleId="INNH3">
+  <w:style w:type="paragraph" w:styleId="TOC3">
     <w:name w:val="toc 3"/>
     <w:basedOn w:val="Normal"/>
     <w:next w:val="Normal"/>
@@ -28178,7 +28196,7 @@
       <w:sz w:val="20"/>
     </w:rPr>
   </w:style>
-  <w:style w:type="paragraph" w:styleId="INNH4">
+  <w:style w:type="paragraph" w:styleId="TOC4">
     <w:name w:val="toc 4"/>
     <w:basedOn w:val="Normal"/>
     <w:next w:val="Normal"/>
@@ -28187,7 +28205,7 @@
       <w:ind w:left="720"/>
     </w:pPr>
   </w:style>
-  <w:style w:type="paragraph" w:styleId="INNH5">
+  <w:style w:type="paragraph" w:styleId="TOC5">
     <w:name w:val="toc 5"/>
     <w:basedOn w:val="Normal"/>
     <w:next w:val="Normal"/>
@@ -28196,7 +28214,7 @@
       <w:ind w:left="960"/>
     </w:pPr>
   </w:style>
-  <w:style w:type="paragraph" w:styleId="INNH6">
+  <w:style w:type="paragraph" w:styleId="TOC6">
     <w:name w:val="toc 6"/>
     <w:basedOn w:val="Normal"/>
     <w:next w:val="Normal"/>
@@ -28205,7 +28223,7 @@
       <w:ind w:left="1200"/>
     </w:pPr>
   </w:style>
-  <w:style w:type="paragraph" w:styleId="INNH7">
+  <w:style w:type="paragraph" w:styleId="TOC7">
     <w:name w:val="toc 7"/>
     <w:basedOn w:val="Normal"/>
     <w:next w:val="Normal"/>
@@ -28214,7 +28232,7 @@
       <w:ind w:left="1440"/>
     </w:pPr>
   </w:style>
-  <w:style w:type="paragraph" w:styleId="INNH8">
+  <w:style w:type="paragraph" w:styleId="TOC8">
     <w:name w:val="toc 8"/>
     <w:basedOn w:val="Normal"/>
     <w:next w:val="Normal"/>
@@ -28223,7 +28241,7 @@
       <w:ind w:left="1680"/>
     </w:pPr>
   </w:style>
-  <w:style w:type="paragraph" w:styleId="INNH9">
+  <w:style w:type="paragraph" w:styleId="TOC9">
     <w:name w:val="toc 9"/>
     <w:basedOn w:val="Normal"/>
     <w:next w:val="Normal"/>
@@ -28232,7 +28250,7 @@
       <w:ind w:left="1920"/>
     </w:pPr>
   </w:style>
-  <w:style w:type="paragraph" w:styleId="Indeks1">
+  <w:style w:type="paragraph" w:styleId="Index1">
     <w:name w:val="index 1"/>
     <w:basedOn w:val="Normal"/>
     <w:next w:val="Normal"/>
@@ -28247,7 +28265,7 @@
       <w:b/>
     </w:rPr>
   </w:style>
-  <w:style w:type="paragraph" w:styleId="Indeks3">
+  <w:style w:type="paragraph" w:styleId="Index3">
     <w:name w:val="index 3"/>
     <w:basedOn w:val="Normal"/>
     <w:next w:val="Normal"/>
@@ -28259,7 +28277,7 @@
       <w:ind w:left="600" w:hanging="200"/>
     </w:pPr>
   </w:style>
-  <w:style w:type="paragraph" w:styleId="Bildetekst">
+  <w:style w:type="paragraph" w:styleId="Caption">
     <w:name w:val="caption"/>
     <w:basedOn w:val="Normal"/>
     <w:next w:val="Normal"/>
@@ -28271,14 +28289,14 @@
       <w:i/>
     </w:rPr>
   </w:style>
-  <w:style w:type="character" w:styleId="Fotnotereferanse">
+  <w:style w:type="character" w:styleId="FootnoteReference">
     <w:name w:val="footnote reference"/>
     <w:semiHidden/>
     <w:rPr>
       <w:vertAlign w:val="superscript"/>
     </w:rPr>
   </w:style>
-  <w:style w:type="paragraph" w:styleId="Fotnotetekst">
+  <w:style w:type="paragraph" w:styleId="FootnoteText">
     <w:name w:val="footnote text"/>
     <w:basedOn w:val="Normal"/>
     <w:semiHidden/>
@@ -28289,30 +28307,30 @@
       <w:sz w:val="20"/>
     </w:rPr>
   </w:style>
-  <w:style w:type="character" w:styleId="Merknadsreferanse">
+  <w:style w:type="character" w:styleId="CommentReference">
     <w:name w:val="annotation reference"/>
     <w:semiHidden/>
     <w:rPr>
       <w:sz w:val="16"/>
     </w:rPr>
   </w:style>
-  <w:style w:type="paragraph" w:styleId="Merknadstekst">
+  <w:style w:type="paragraph" w:styleId="CommentText">
     <w:name w:val="annotation text"/>
     <w:basedOn w:val="Normal"/>
-    <w:link w:val="MerknadstekstTegn"/>
+    <w:link w:val="CommentTextChar"/>
     <w:semiHidden/>
     <w:rPr>
       <w:sz w:val="20"/>
     </w:rPr>
   </w:style>
-  <w:style w:type="character" w:styleId="Hyperkobling">
+  <w:style w:type="character" w:styleId="Hyperlink">
     <w:name w:val="Hyperlink"/>
     <w:rPr>
       <w:color w:val="0000FF"/>
       <w:u w:val="single"/>
     </w:rPr>
   </w:style>
-  <w:style w:type="character" w:styleId="Fulgthyperkobling">
+  <w:style w:type="character" w:styleId="FollowedHyperlink">
     <w:name w:val="FollowedHyperlink"/>
     <w:rPr>
       <w:color w:val="800080"/>
@@ -28330,7 +28348,7 @@
   </w:style>
   <w:style w:type="paragraph" w:customStyle="1" w:styleId="Appendix">
     <w:name w:val="Appendix"/>
-    <w:basedOn w:val="Overskrift1"/>
+    <w:basedOn w:val="Heading1"/>
     <w:pPr>
       <w:keepNext/>
       <w:numPr>
@@ -28356,7 +28374,7 @@
       <w:lang w:val="en-US"/>
     </w:rPr>
   </w:style>
-  <w:style w:type="paragraph" w:styleId="Dokumentkart">
+  <w:style w:type="paragraph" w:styleId="DocumentMap">
     <w:name w:val="Document Map"/>
     <w:basedOn w:val="Normal"/>
     <w:semiHidden/>
@@ -28379,9 +28397,9 @@
       <w:sz w:val="20"/>
     </w:rPr>
   </w:style>
-  <w:style w:type="table" w:styleId="Tabellrutenett">
+  <w:style w:type="table" w:styleId="TableGrid">
     <w:name w:val="Table Grid"/>
-    <w:basedOn w:val="Vanligtabell"/>
+    <w:basedOn w:val="TableNormal"/>
     <w:uiPriority w:val="59"/>
     <w:rsid w:val="00FB38FA"/>
     <w:tblPr>
@@ -28406,7 +28424,7 @@
       <w:sz w:val="20"/>
     </w:rPr>
   </w:style>
-  <w:style w:type="character" w:styleId="Utheving">
+  <w:style w:type="character" w:styleId="Emphasis">
     <w:name w:val="Emphasis"/>
     <w:qFormat/>
     <w:rsid w:val="00376949"/>
@@ -28417,7 +28435,7 @@
   </w:style>
   <w:style w:type="paragraph" w:customStyle="1" w:styleId="Style1">
     <w:name w:val="Style1"/>
-    <w:basedOn w:val="Overskrift4"/>
+    <w:basedOn w:val="Heading4"/>
     <w:autoRedefine/>
     <w:rsid w:val="0092522D"/>
     <w:rPr>
@@ -28426,16 +28444,16 @@
   </w:style>
   <w:style w:type="paragraph" w:customStyle="1" w:styleId="Ref">
     <w:name w:val="Ref"/>
-    <w:basedOn w:val="Nummerertliste"/>
+    <w:basedOn w:val="ListNumber"/>
     <w:rsid w:val="0015485B"/>
     <w:rPr>
       <w:rFonts w:cs="Arial"/>
       <w:lang w:val="sq-AL"/>
     </w:rPr>
   </w:style>
-  <w:style w:type="table" w:styleId="Tabell-3D-effekt3">
+  <w:style w:type="table" w:styleId="Table3Deffects3">
     <w:name w:val="Table 3D effects 3"/>
-    <w:basedOn w:val="Vanligtabell"/>
+    <w:basedOn w:val="TableNormal"/>
     <w:rsid w:val="00360D8E"/>
     <w:tblPr>
       <w:tblStyleRowBandSize w:val="1"/>
@@ -28519,7 +28537,7 @@
       </w:tcPr>
     </w:tblStylePr>
   </w:style>
-  <w:style w:type="paragraph" w:styleId="Nummerertliste">
+  <w:style w:type="paragraph" w:styleId="ListNumber">
     <w:name w:val="List Number"/>
     <w:basedOn w:val="Normal"/>
     <w:rsid w:val="00680AFE"/>
@@ -28529,7 +28547,7 @@
       </w:numPr>
     </w:pPr>
   </w:style>
-  <w:style w:type="paragraph" w:styleId="Listeavsnitt">
+  <w:style w:type="paragraph" w:styleId="ListParagraph">
     <w:name w:val="List Paragraph"/>
     <w:basedOn w:val="Normal"/>
     <w:uiPriority w:val="34"/>
@@ -28539,9 +28557,9 @@
       <w:ind w:left="708"/>
     </w:pPr>
   </w:style>
-  <w:style w:type="table" w:styleId="Enkelttabell3">
+  <w:style w:type="table" w:styleId="TableSimple3">
     <w:name w:val="Table Simple 3"/>
-    <w:basedOn w:val="Vanligtabell"/>
+    <w:basedOn w:val="TableNormal"/>
     <w:rsid w:val="00F56828"/>
     <w:tblPr>
       <w:tblBorders>
@@ -28572,7 +28590,7 @@
   </w:style>
   <w:style w:type="table" w:customStyle="1" w:styleId="BV-QR-SingleColumn">
     <w:name w:val="BV-QR-SingleColumn"/>
-    <w:basedOn w:val="Vanligtabell"/>
+    <w:basedOn w:val="TableNormal"/>
     <w:rsid w:val="001A0E53"/>
     <w:pPr>
       <w:spacing w:before="20" w:after="20" w:line="20" w:lineRule="atLeast"/>
@@ -28619,13 +28637,13 @@
   </w:style>
   <w:style w:type="table" w:customStyle="1" w:styleId="BV-QR-Nx3">
     <w:name w:val="BV-QR-Nx3"/>
-    <w:basedOn w:val="Vanligtabell"/>
+    <w:basedOn w:val="TableNormal"/>
     <w:rsid w:val="009C332E"/>
     <w:tblPr/>
   </w:style>
   <w:style w:type="table" w:customStyle="1" w:styleId="BV-Table-Nx1">
     <w:name w:val="BV-Table-Nx1"/>
-    <w:basedOn w:val="Vanligtabell"/>
+    <w:basedOn w:val="TableNormal"/>
     <w:rsid w:val="00E258C3"/>
     <w:pPr>
       <w:spacing w:before="20" w:after="20" w:line="20" w:lineRule="atLeast"/>
@@ -28677,29 +28695,29 @@
       </w:tcPr>
     </w:tblStylePr>
   </w:style>
-  <w:style w:type="paragraph" w:styleId="Kommentaremne">
+  <w:style w:type="paragraph" w:styleId="CommentSubject">
     <w:name w:val="annotation subject"/>
-    <w:basedOn w:val="Merknadstekst"/>
-    <w:next w:val="Merknadstekst"/>
-    <w:link w:val="KommentaremneTegn"/>
+    <w:basedOn w:val="CommentText"/>
+    <w:next w:val="CommentText"/>
+    <w:link w:val="CommentSubjectChar"/>
     <w:rsid w:val="0003573B"/>
     <w:rPr>
       <w:b/>
       <w:bCs/>
     </w:rPr>
   </w:style>
-  <w:style w:type="character" w:customStyle="1" w:styleId="MerknadstekstTegn">
-    <w:name w:val="Merknadstekst Tegn"/>
-    <w:link w:val="Merknadstekst"/>
+  <w:style w:type="character" w:customStyle="1" w:styleId="CommentTextChar">
+    <w:name w:val="Comment Text Char"/>
+    <w:link w:val="CommentText"/>
     <w:semiHidden/>
     <w:rsid w:val="0003573B"/>
     <w:rPr>
       <w:lang w:val="en-GB"/>
     </w:rPr>
   </w:style>
-  <w:style w:type="character" w:customStyle="1" w:styleId="KommentaremneTegn">
-    <w:name w:val="Kommentaremne Tegn"/>
-    <w:link w:val="Kommentaremne"/>
+  <w:style w:type="character" w:customStyle="1" w:styleId="CommentSubjectChar">
+    <w:name w:val="Comment Subject Char"/>
+    <w:link w:val="CommentSubject"/>
     <w:rsid w:val="0003573B"/>
     <w:rPr>
       <w:b/>
@@ -28707,10 +28725,10 @@
       <w:lang w:val="en-GB"/>
     </w:rPr>
   </w:style>
-  <w:style w:type="paragraph" w:styleId="Bobletekst">
+  <w:style w:type="paragraph" w:styleId="BalloonText">
     <w:name w:val="Balloon Text"/>
     <w:basedOn w:val="Normal"/>
-    <w:link w:val="BobletekstTegn"/>
+    <w:link w:val="BalloonTextChar"/>
     <w:rsid w:val="0003573B"/>
     <w:rPr>
       <w:rFonts w:ascii="Tahoma" w:hAnsi="Tahoma" w:cs="Tahoma"/>
@@ -28718,9 +28736,9 @@
       <w:szCs w:val="16"/>
     </w:rPr>
   </w:style>
-  <w:style w:type="character" w:customStyle="1" w:styleId="BobletekstTegn">
-    <w:name w:val="Bobletekst Tegn"/>
-    <w:link w:val="Bobletekst"/>
+  <w:style w:type="character" w:customStyle="1" w:styleId="BalloonTextChar">
+    <w:name w:val="Balloon Text Char"/>
+    <w:link w:val="BalloonText"/>
     <w:rsid w:val="0003573B"/>
     <w:rPr>
       <w:rFonts w:ascii="Tahoma" w:hAnsi="Tahoma" w:cs="Tahoma"/>
@@ -28729,18 +28747,18 @@
       <w:lang w:val="en-GB"/>
     </w:rPr>
   </w:style>
-  <w:style w:type="paragraph" w:styleId="Brdtekst">
+  <w:style w:type="paragraph" w:styleId="BodyText">
     <w:name w:val="Body Text"/>
     <w:basedOn w:val="Normal"/>
-    <w:link w:val="BrdtekstTegn"/>
+    <w:link w:val="BodyTextChar"/>
     <w:rsid w:val="00E2206C"/>
     <w:pPr>
       <w:spacing w:after="120"/>
     </w:pPr>
   </w:style>
-  <w:style w:type="character" w:customStyle="1" w:styleId="BrdtekstTegn">
-    <w:name w:val="Brødtekst Tegn"/>
-    <w:link w:val="Brdtekst"/>
+  <w:style w:type="character" w:customStyle="1" w:styleId="BodyTextChar">
+    <w:name w:val="Body Text Char"/>
+    <w:link w:val="BodyText"/>
     <w:rsid w:val="00E2206C"/>
     <w:rPr>
       <w:sz w:val="24"/>
@@ -28758,7 +28776,7 @@
   </w:style>
   <w:style w:type="table" w:customStyle="1" w:styleId="Rutenettabell1lys-uthevingsfarge11">
     <w:name w:val="Rutenettabell 1 lys - uthevingsfarge 11"/>
-    <w:basedOn w:val="Vanligtabell"/>
+    <w:basedOn w:val="TableNormal"/>
     <w:uiPriority w:val="46"/>
     <w:rsid w:val="005A2CB9"/>
     <w:rPr>
@@ -28830,11 +28848,11 @@
       <w:color w:val="000000"/>
     </w:rPr>
   </w:style>
-  <w:style w:type="paragraph" w:styleId="Tittel">
+  <w:style w:type="paragraph" w:styleId="Title">
     <w:name w:val="Title"/>
     <w:basedOn w:val="Normal"/>
     <w:next w:val="Normal"/>
-    <w:link w:val="TittelTegn"/>
+    <w:link w:val="TitleChar"/>
     <w:qFormat/>
     <w:rsid w:val="00F26B83"/>
     <w:pPr>
@@ -28850,10 +28868,10 @@
       <w:szCs w:val="56"/>
     </w:rPr>
   </w:style>
-  <w:style w:type="character" w:customStyle="1" w:styleId="TittelTegn">
-    <w:name w:val="Tittel Tegn"/>
-    <w:basedOn w:val="Standardskriftforavsnitt"/>
-    <w:link w:val="Tittel"/>
+  <w:style w:type="character" w:customStyle="1" w:styleId="TitleChar">
+    <w:name w:val="Title Char"/>
+    <w:basedOn w:val="DefaultParagraphFont"/>
+    <w:link w:val="Title"/>
     <w:rsid w:val="00F26B83"/>
     <w:rPr>
       <w:rFonts w:ascii="Helvetica Neue" w:eastAsiaTheme="majorEastAsia" w:hAnsi="Helvetica Neue" w:cstheme="majorBidi"/>
@@ -28866,11 +28884,11 @@
       <w:lang w:val="en-GB" w:eastAsia="en-US"/>
     </w:rPr>
   </w:style>
-  <w:style w:type="paragraph" w:styleId="Undertittel">
+  <w:style w:type="paragraph" w:styleId="Subtitle">
     <w:name w:val="Subtitle"/>
     <w:basedOn w:val="Normal"/>
     <w:next w:val="Normal"/>
-    <w:link w:val="UndertittelTegn"/>
+    <w:link w:val="SubtitleChar"/>
     <w:qFormat/>
     <w:rsid w:val="001D006A"/>
     <w:pPr>
@@ -28887,10 +28905,10 @@
       <w:szCs w:val="22"/>
     </w:rPr>
   </w:style>
-  <w:style w:type="character" w:customStyle="1" w:styleId="UndertittelTegn">
-    <w:name w:val="Undertittel Tegn"/>
-    <w:basedOn w:val="Standardskriftforavsnitt"/>
-    <w:link w:val="Undertittel"/>
+  <w:style w:type="character" w:customStyle="1" w:styleId="SubtitleChar">
+    <w:name w:val="Subtitle Char"/>
+    <w:basedOn w:val="DefaultParagraphFont"/>
+    <w:link w:val="Subtitle"/>
     <w:rsid w:val="001D006A"/>
     <w:rPr>
       <w:rFonts w:ascii="Helvetica Light" w:eastAsiaTheme="minorEastAsia" w:hAnsi="Helvetica Light" w:cstheme="minorBidi"/>
@@ -28900,15 +28918,15 @@
       <w:lang w:val="en-GB" w:eastAsia="en-US"/>
     </w:rPr>
   </w:style>
-  <w:style w:type="character" w:styleId="Sidetall">
+  <w:style w:type="character" w:styleId="PageNumber">
     <w:name w:val="page number"/>
-    <w:basedOn w:val="Standardskriftforavsnitt"/>
+    <w:basedOn w:val="DefaultParagraphFont"/>
     <w:rsid w:val="004D74A3"/>
   </w:style>
-  <w:style w:type="character" w:customStyle="1" w:styleId="Overskrift1Tegn">
-    <w:name w:val="Overskrift 1 Tegn"/>
-    <w:basedOn w:val="Standardskriftforavsnitt"/>
-    <w:link w:val="Overskrift1"/>
+  <w:style w:type="character" w:customStyle="1" w:styleId="Heading1Char">
+    <w:name w:val="Heading 1 Char"/>
+    <w:basedOn w:val="DefaultParagraphFont"/>
+    <w:link w:val="Heading1"/>
     <w:rsid w:val="00C467AB"/>
     <w:rPr>
       <w:rFonts w:ascii="Verdana" w:hAnsi="Verdana"/>
@@ -28917,7 +28935,7 @@
       <w:lang w:val="en-GB" w:eastAsia="en-US"/>
     </w:rPr>
   </w:style>
-  <w:style w:type="paragraph" w:styleId="Ingenmellomrom">
+  <w:style w:type="paragraph" w:styleId="NoSpacing">
     <w:name w:val="No Spacing"/>
     <w:uiPriority w:val="1"/>
     <w:qFormat/>
@@ -28928,7 +28946,7 @@
       <w:lang w:val="en-GB" w:eastAsia="en-US"/>
     </w:rPr>
   </w:style>
-  <w:style w:type="paragraph" w:styleId="Liste">
+  <w:style w:type="paragraph" w:styleId="List">
     <w:name w:val="List"/>
     <w:basedOn w:val="Normal"/>
     <w:unhideWhenUsed/>
@@ -29207,7 +29225,7 @@
 </file>
 
 <file path=customXml/itemProps1.xml><?xml version="1.0" encoding="utf-8"?>
-<ds:datastoreItem xmlns:ds="http://schemas.openxmlformats.org/officeDocument/2006/customXml" ds:itemID="{EBCB49D8-B3DE-5D4A-A081-3D9AC0C0FB11}">
+<ds:datastoreItem xmlns:ds="http://schemas.openxmlformats.org/officeDocument/2006/customXml" ds:itemID="{5D6155C7-20EB-439B-B601-A4082C419458}">
   <ds:schemaRefs>
     <ds:schemaRef ds:uri="http://schemas.openxmlformats.org/officeDocument/2006/bibliography"/>
   </ds:schemaRefs>

</xml_diff>

<commit_message>
RELEASE: updated CHANGES.TXT and VERSION.TXT in modules, updated QRs
</commit_message>
<xml_diff>
--- a/bitvis_vip_ethernet/doc/ethernet_hvvc_QuickRef.docx
+++ b/bitvis_vip_ethernet/doc/ethernet_hvvc_QuickRef.docx
@@ -5631,12 +5631,6 @@
           <w:szCs w:val="16"/>
         </w:rPr>
       </w:pPr>
-      <w:r>
-        <w:rPr>
-          <w:szCs w:val="16"/>
-        </w:rPr>
-        <w:br w:type="page"/>
-      </w:r>
     </w:p>
     <w:p>
       <w:pPr>
@@ -5654,7 +5648,6 @@
           <w:szCs w:val="16"/>
           <w:lang w:val="nb-NO" w:eastAsia="nb-NO"/>
         </w:rPr>
-        <w:lastRenderedPageBreak/>
         <mc:AlternateContent>
           <mc:Choice Requires="wps">
             <w:drawing>
@@ -6192,7 +6185,11 @@
           </mc:Choice>
           <mc:Fallback>
             <w:pict>
-              <v:shape w14:anchorId="7E68812E" id="_x0000_s1030" type="#_x0000_t202" style="position:absolute;left:0;text-align:left;margin-left:436.7pt;margin-top:58.1pt;width:220.5pt;height:91.5pt;z-index:251672576;visibility:visible;mso-wrap-style:square;mso-width-percent:0;mso-height-percent:0;mso-wrap-distance-left:9pt;mso-wrap-distance-top:0;mso-wrap-distance-right:9pt;mso-wrap-distance-bottom:0;mso-position-horizontal:absolute;mso-position-horizontal-relative:text;mso-position-vertical:absolute;mso-position-vertical-relative:page;mso-width-percent:0;mso-height-percent:0;mso-width-relative:margin;mso-height-relative:margin;v-text-anchor:top" o:gfxdata="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" filled="f" stroked="f">
+              <v:shapetype w14:anchorId="7E68812E" id="_x0000_t202" coordsize="21600,21600" o:spt="202" path="m,l,21600r21600,l21600,xe">
+                <v:stroke joinstyle="miter"/>
+                <v:path gradientshapeok="t" o:connecttype="rect"/>
+              </v:shapetype>
+              <v:shape id="_x0000_s1030" type="#_x0000_t202" style="position:absolute;left:0;text-align:left;margin-left:436.7pt;margin-top:58.1pt;width:220.5pt;height:91.5pt;z-index:251672576;visibility:visible;mso-wrap-style:square;mso-width-percent:0;mso-height-percent:0;mso-wrap-distance-left:9pt;mso-wrap-distance-top:0;mso-wrap-distance-right:9pt;mso-wrap-distance-bottom:0;mso-position-horizontal:absolute;mso-position-horizontal-relative:text;mso-position-vertical:absolute;mso-position-vertical-relative:page;mso-width-percent:0;mso-height-percent:0;mso-width-relative:margin;mso-height-relative:margin;v-text-anchor:top" o:gfxdata="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" filled="f" stroked="f">
                 <v:textbox>
                   <w:txbxContent>
                     <w:tbl>
@@ -7168,26 +7165,26 @@
     </w:p>
     <w:p>
       <w:pPr>
-        <w:pStyle w:val="Subtitle"/>
+        <w:pStyle w:val="Undertittel"/>
         <w:spacing w:after="40"/>
       </w:pPr>
     </w:p>
     <w:p>
       <w:pPr>
-        <w:pStyle w:val="Subtitle"/>
+        <w:pStyle w:val="Undertittel"/>
         <w:spacing w:after="40"/>
       </w:pPr>
     </w:p>
     <w:p/>
     <w:p>
       <w:pPr>
-        <w:pStyle w:val="Subtitle"/>
+        <w:pStyle w:val="Undertittel"/>
         <w:spacing w:after="40"/>
       </w:pPr>
     </w:p>
     <w:p>
       <w:pPr>
-        <w:pStyle w:val="Subtitle"/>
+        <w:pStyle w:val="Undertittel"/>
         <w:spacing w:after="40"/>
         <w:rPr>
           <w:b/>
@@ -7797,7 +7794,7 @@
     <w:bookmarkEnd w:id="2"/>
     <w:p>
       <w:pPr>
-        <w:pStyle w:val="Subtitle"/>
+        <w:pStyle w:val="Undertittel"/>
         <w:spacing w:before="200" w:after="40"/>
         <w:rPr>
           <w:b/>
@@ -8983,7 +8980,7 @@
     </w:tbl>
     <w:p>
       <w:pPr>
-        <w:pStyle w:val="Subtitle"/>
+        <w:pStyle w:val="Undertittel"/>
         <w:spacing w:before="200" w:after="40"/>
       </w:pPr>
     </w:p>
@@ -9003,7 +9000,7 @@
     </w:p>
     <w:p>
       <w:pPr>
-        <w:pStyle w:val="Subtitle"/>
+        <w:pStyle w:val="Undertittel"/>
         <w:spacing w:before="200" w:after="40"/>
         <w:rPr>
           <w:b/>
@@ -11408,7 +11405,7 @@
     </w:p>
     <w:p>
       <w:pPr>
-        <w:pStyle w:val="Subtitle"/>
+        <w:pStyle w:val="Undertittel"/>
         <w:rPr>
           <w:sz w:val="40"/>
           <w:szCs w:val="40"/>
@@ -11425,7 +11422,7 @@
     </w:p>
     <w:p>
       <w:pPr>
-        <w:pStyle w:val="NoSpacing"/>
+        <w:pStyle w:val="Ingenmellomrom"/>
         <w:rPr>
           <w:i/>
           <w:lang w:val="en-US"/>
@@ -11466,7 +11463,7 @@
     </w:p>
     <w:p>
       <w:pPr>
-        <w:pStyle w:val="Heading1"/>
+        <w:pStyle w:val="Overskrift1"/>
         <w:rPr>
           <w:rFonts w:ascii="Helvetica" w:hAnsi="Helvetica" w:cs="Helvetica"/>
         </w:rPr>
@@ -13835,7 +13832,7 @@
     <w:p/>
     <w:p>
       <w:pPr>
-        <w:pStyle w:val="Heading1"/>
+        <w:pStyle w:val="Overskrift1"/>
         <w:rPr>
           <w:rFonts w:ascii="Helvetica" w:hAnsi="Helvetica" w:cs="Helvetica"/>
         </w:rPr>
@@ -13844,7 +13841,6 @@
         <w:rPr>
           <w:rFonts w:ascii="Helvetica" w:hAnsi="Helvetica" w:cs="Helvetica"/>
         </w:rPr>
-        <w:lastRenderedPageBreak/>
         <w:t xml:space="preserve">VVC </w:t>
       </w:r>
       <w:r>
@@ -15734,7 +15730,7 @@
     </w:tbl>
     <w:p>
       <w:pPr>
-        <w:pStyle w:val="Heading1"/>
+        <w:pStyle w:val="Overskrift1"/>
         <w:numPr>
           <w:ilvl w:val="0"/>
           <w:numId w:val="0"/>
@@ -15914,7 +15910,7 @@
     </w:p>
     <w:p>
       <w:pPr>
-        <w:pStyle w:val="Heading1"/>
+        <w:pStyle w:val="Overskrift1"/>
         <w:rPr>
           <w:rFonts w:ascii="Helvetica" w:hAnsi="Helvetica" w:cs="Helvetica"/>
         </w:rPr>
@@ -16370,7 +16366,7 @@
     </w:p>
     <w:p>
       <w:pPr>
-        <w:pStyle w:val="Heading1"/>
+        <w:pStyle w:val="Overskrift1"/>
         <w:rPr>
           <w:rFonts w:ascii="Helvetica" w:hAnsi="Helvetica" w:cs="Helvetica"/>
         </w:rPr>
@@ -16379,7 +16375,6 @@
         <w:rPr>
           <w:rFonts w:ascii="Helvetica" w:hAnsi="Helvetica" w:cs="Helvetica"/>
         </w:rPr>
-        <w:lastRenderedPageBreak/>
         <w:t>Activity watchdog</w:t>
       </w:r>
     </w:p>
@@ -16469,7 +16464,7 @@
     </w:p>
     <w:p>
       <w:pPr>
-        <w:pStyle w:val="Heading1"/>
+        <w:pStyle w:val="Overskrift1"/>
         <w:rPr>
           <w:rFonts w:ascii="Helvetica" w:hAnsi="Helvetica" w:cs="Helvetica"/>
         </w:rPr>
@@ -16488,7 +16483,7 @@
     </w:p>
     <w:p>
       <w:pPr>
-        <w:pStyle w:val="Caption"/>
+        <w:pStyle w:val="Bildetekst"/>
         <w:keepNext/>
         <w:jc w:val="center"/>
         <w:rPr>
@@ -17493,7 +17488,7 @@
     <w:p/>
     <w:p>
       <w:pPr>
-        <w:pStyle w:val="Heading1"/>
+        <w:pStyle w:val="Overskrift1"/>
         <w:rPr>
           <w:rFonts w:ascii="Helvetica" w:hAnsi="Helvetica" w:cs="Helvetica"/>
         </w:rPr>
@@ -17719,7 +17714,7 @@
     </w:p>
     <w:p>
       <w:pPr>
-        <w:pStyle w:val="Heading1"/>
+        <w:pStyle w:val="Overskrift1"/>
         <w:rPr>
           <w:rFonts w:ascii="Helvetica" w:hAnsi="Helvetica" w:cs="Helvetica"/>
         </w:rPr>
@@ -19445,7 +19440,7 @@
     </w:p>
     <w:p>
       <w:pPr>
-        <w:pStyle w:val="Heading1"/>
+        <w:pStyle w:val="Overskrift1"/>
         <w:rPr>
           <w:rFonts w:ascii="Helvetica" w:hAnsi="Helvetica" w:cs="Helvetica"/>
         </w:rPr>
@@ -19480,7 +19475,7 @@
     </w:p>
     <w:p>
       <w:pPr>
-        <w:pStyle w:val="Heading1"/>
+        <w:pStyle w:val="Overskrift1"/>
         <w:rPr>
           <w:rFonts w:ascii="Helvetica" w:hAnsi="Helvetica" w:cs="Helvetica"/>
         </w:rPr>
@@ -19535,7 +19530,7 @@
     <w:p/>
     <w:p>
       <w:pPr>
-        <w:pStyle w:val="ListParagraph"/>
+        <w:pStyle w:val="Listeavsnitt"/>
         <w:numPr>
           <w:ilvl w:val="0"/>
           <w:numId w:val="40"/>
@@ -19576,7 +19571,7 @@
     </w:p>
     <w:p>
       <w:pPr>
-        <w:pStyle w:val="ListParagraph"/>
+        <w:pStyle w:val="Listeavsnitt"/>
         <w:numPr>
           <w:ilvl w:val="0"/>
           <w:numId w:val="40"/>
@@ -19631,7 +19626,7 @@
     </w:p>
     <w:p>
       <w:pPr>
-        <w:pStyle w:val="ListParagraph"/>
+        <w:pStyle w:val="Listeavsnitt"/>
         <w:numPr>
           <w:ilvl w:val="0"/>
           <w:numId w:val="40"/>
@@ -19647,7 +19642,7 @@
     </w:p>
     <w:p>
       <w:pPr>
-        <w:pStyle w:val="ListParagraph"/>
+        <w:pStyle w:val="Listeavsnitt"/>
         <w:numPr>
           <w:ilvl w:val="0"/>
           <w:numId w:val="40"/>
@@ -19698,7 +19693,7 @@
     </w:p>
     <w:p>
       <w:pPr>
-        <w:pStyle w:val="ListParagraph"/>
+        <w:pStyle w:val="Listeavsnitt"/>
         <w:numPr>
           <w:ilvl w:val="0"/>
           <w:numId w:val="40"/>
@@ -21418,7 +21413,7 @@
     </w:tbl>
     <w:p>
       <w:pPr>
-        <w:pStyle w:val="Heading1"/>
+        <w:pStyle w:val="Overskrift1"/>
         <w:rPr>
           <w:rFonts w:ascii="Helvetica" w:hAnsi="Helvetica" w:cs="Helvetica"/>
         </w:rPr>
@@ -21437,7 +21432,7 @@
     </w:p>
     <w:p>
       <w:pPr>
-        <w:pStyle w:val="List"/>
+        <w:pStyle w:val="Liste"/>
       </w:pPr>
       <w:r>
         <w:t>For r</w:t>
@@ -21521,7 +21516,7 @@
       <w:hyperlink r:id="rId10" w:history="1">
         <w:r>
           <w:rPr>
-            <w:rStyle w:val="Hyperlink"/>
+            <w:rStyle w:val="Hyperkobling"/>
           </w:rPr>
           <w:t>support@bitvis.no</w:t>
         </w:r>
@@ -21894,34 +21889,34 @@
 <w:ftr xmlns:wpc="http://schemas.microsoft.com/office/word/2010/wordprocessingCanvas" xmlns:cx="http://schemas.microsoft.com/office/drawing/2014/chartex" xmlns:cx1="http://schemas.microsoft.com/office/drawing/2015/9/8/chartex" xmlns:cx2="http://schemas.microsoft.com/office/drawing/2015/10/21/chartex" xmlns:cx3="http://schemas.microsoft.com/office/drawing/2016/5/9/chartex" xmlns:cx4="http://schemas.microsoft.com/office/drawing/2016/5/10/chartex" xmlns:cx5="http://schemas.microsoft.com/office/drawing/2016/5/11/chartex" xmlns:cx6="http://schemas.microsoft.com/office/drawing/2016/5/12/chartex" xmlns:cx7="http://schemas.microsoft.com/office/drawing/2016/5/13/chartex" xmlns:cx8="http://schemas.microsoft.com/office/drawing/2016/5/14/chartex" xmlns:mc="http://schemas.openxmlformats.org/markup-compatibility/2006" xmlns:aink="http://schemas.microsoft.com/office/drawing/2016/ink" xmlns:am3d="http://schemas.microsoft.com/office/drawing/2017/model3d" xmlns:o="urn:schemas-microsoft-com:office:office" xmlns:r="http://schemas.openxmlformats.org/officeDocument/2006/relationships" xmlns:m="http://schemas.openxmlformats.org/officeDocument/2006/math" xmlns:v="urn:schemas-microsoft-com:vml" xmlns:wp14="http://schemas.microsoft.com/office/word/2010/wordprocessingDrawing" xmlns:wp="http://schemas.openxmlformats.org/drawingml/2006/wordprocessingDrawing" xmlns:w10="urn:schemas-microsoft-com:office:word" xmlns:w="http://schemas.openxmlformats.org/wordprocessingml/2006/main" xmlns:w14="http://schemas.microsoft.com/office/word/2010/wordml" xmlns:w15="http://schemas.microsoft.com/office/word/2012/wordml" xmlns:w16cex="http://schemas.microsoft.com/office/word/2018/wordml/cex" xmlns:w16cid="http://schemas.microsoft.com/office/word/2016/wordml/cid" xmlns:w16="http://schemas.microsoft.com/office/word/2018/wordml" xmlns:w16se="http://schemas.microsoft.com/office/word/2015/wordml/symex" xmlns:wpg="http://schemas.microsoft.com/office/word/2010/wordprocessingGroup" xmlns:wpi="http://schemas.microsoft.com/office/word/2010/wordprocessingInk" xmlns:wne="http://schemas.microsoft.com/office/word/2006/wordml" xmlns:wps="http://schemas.microsoft.com/office/word/2010/wordprocessingShape" mc:Ignorable="w14 w15 w16se w16cid w16 w16cex wp14">
   <w:p>
     <w:pPr>
-      <w:pStyle w:val="Footer"/>
+      <w:pStyle w:val="Bunntekst"/>
       <w:framePr w:wrap="none" w:vAnchor="text" w:hAnchor="margin" w:xAlign="right" w:y="1"/>
       <w:rPr>
-        <w:rStyle w:val="PageNumber"/>
+        <w:rStyle w:val="Sidetall"/>
       </w:rPr>
     </w:pPr>
     <w:r>
       <w:rPr>
-        <w:rStyle w:val="PageNumber"/>
+        <w:rStyle w:val="Sidetall"/>
       </w:rPr>
       <w:fldChar w:fldCharType="begin"/>
     </w:r>
     <w:r>
       <w:rPr>
-        <w:rStyle w:val="PageNumber"/>
+        <w:rStyle w:val="Sidetall"/>
       </w:rPr>
       <w:instrText xml:space="preserve">PAGE  </w:instrText>
     </w:r>
     <w:r>
       <w:rPr>
-        <w:rStyle w:val="PageNumber"/>
+        <w:rStyle w:val="Sidetall"/>
       </w:rPr>
       <w:fldChar w:fldCharType="end"/>
     </w:r>
   </w:p>
   <w:p>
     <w:pPr>
-      <w:pStyle w:val="Footer"/>
+      <w:pStyle w:val="Bunntekst"/>
       <w:ind w:right="360"/>
     </w:pPr>
   </w:p>
@@ -21932,37 +21927,37 @@
 <w:ftr xmlns:wpc="http://schemas.microsoft.com/office/word/2010/wordprocessingCanvas" xmlns:cx="http://schemas.microsoft.com/office/drawing/2014/chartex" xmlns:cx1="http://schemas.microsoft.com/office/drawing/2015/9/8/chartex" xmlns:cx2="http://schemas.microsoft.com/office/drawing/2015/10/21/chartex" xmlns:cx3="http://schemas.microsoft.com/office/drawing/2016/5/9/chartex" xmlns:cx4="http://schemas.microsoft.com/office/drawing/2016/5/10/chartex" xmlns:cx5="http://schemas.microsoft.com/office/drawing/2016/5/11/chartex" xmlns:cx6="http://schemas.microsoft.com/office/drawing/2016/5/12/chartex" xmlns:cx7="http://schemas.microsoft.com/office/drawing/2016/5/13/chartex" xmlns:cx8="http://schemas.microsoft.com/office/drawing/2016/5/14/chartex" xmlns:mc="http://schemas.openxmlformats.org/markup-compatibility/2006" xmlns:aink="http://schemas.microsoft.com/office/drawing/2016/ink" xmlns:am3d="http://schemas.microsoft.com/office/drawing/2017/model3d" xmlns:o="urn:schemas-microsoft-com:office:office" xmlns:r="http://schemas.openxmlformats.org/officeDocument/2006/relationships" xmlns:m="http://schemas.openxmlformats.org/officeDocument/2006/math" xmlns:v="urn:schemas-microsoft-com:vml" xmlns:wp14="http://schemas.microsoft.com/office/word/2010/wordprocessingDrawing" xmlns:wp="http://schemas.openxmlformats.org/drawingml/2006/wordprocessingDrawing" xmlns:w10="urn:schemas-microsoft-com:office:word" xmlns:w="http://schemas.openxmlformats.org/wordprocessingml/2006/main" xmlns:w14="http://schemas.microsoft.com/office/word/2010/wordml" xmlns:w15="http://schemas.microsoft.com/office/word/2012/wordml" xmlns:w16cex="http://schemas.microsoft.com/office/word/2018/wordml/cex" xmlns:w16cid="http://schemas.microsoft.com/office/word/2016/wordml/cid" xmlns:w16="http://schemas.microsoft.com/office/word/2018/wordml" xmlns:w16se="http://schemas.microsoft.com/office/word/2015/wordml/symex" xmlns:wpg="http://schemas.microsoft.com/office/word/2010/wordprocessingGroup" xmlns:wpi="http://schemas.microsoft.com/office/word/2010/wordprocessingInk" xmlns:wne="http://schemas.microsoft.com/office/word/2006/wordml" xmlns:wps="http://schemas.microsoft.com/office/word/2010/wordprocessingShape" mc:Ignorable="w14 w15 w16se w16cid w16 w16cex wp14">
   <w:p>
     <w:pPr>
-      <w:pStyle w:val="Footer"/>
+      <w:pStyle w:val="Bunntekst"/>
       <w:framePr w:wrap="none" w:vAnchor="text" w:hAnchor="margin" w:xAlign="right" w:y="1"/>
       <w:rPr>
-        <w:rStyle w:val="PageNumber"/>
+        <w:rStyle w:val="Sidetall"/>
         <w:color w:val="1381C4"/>
       </w:rPr>
     </w:pPr>
     <w:r>
       <w:rPr>
-        <w:rStyle w:val="PageNumber"/>
+        <w:rStyle w:val="Sidetall"/>
         <w:color w:val="1381C4"/>
       </w:rPr>
       <w:fldChar w:fldCharType="begin"/>
     </w:r>
     <w:r>
       <w:rPr>
-        <w:rStyle w:val="PageNumber"/>
+        <w:rStyle w:val="Sidetall"/>
         <w:color w:val="1381C4"/>
       </w:rPr>
       <w:instrText xml:space="preserve"> PAGE   \* MERGEFORMAT </w:instrText>
     </w:r>
     <w:r>
       <w:rPr>
-        <w:rStyle w:val="PageNumber"/>
+        <w:rStyle w:val="Sidetall"/>
         <w:color w:val="1381C4"/>
       </w:rPr>
       <w:fldChar w:fldCharType="separate"/>
     </w:r>
     <w:r>
       <w:rPr>
-        <w:rStyle w:val="PageNumber"/>
+        <w:rStyle w:val="Sidetall"/>
         <w:noProof/>
         <w:color w:val="1381C4"/>
       </w:rPr>
@@ -21970,42 +21965,42 @@
     </w:r>
     <w:r>
       <w:rPr>
-        <w:rStyle w:val="PageNumber"/>
+        <w:rStyle w:val="Sidetall"/>
         <w:color w:val="1381C4"/>
       </w:rPr>
       <w:fldChar w:fldCharType="end"/>
     </w:r>
     <w:r>
       <w:rPr>
-        <w:rStyle w:val="PageNumber"/>
+        <w:rStyle w:val="Sidetall"/>
         <w:color w:val="1381C4"/>
       </w:rPr>
       <w:t xml:space="preserve"> (</w:t>
     </w:r>
     <w:r>
       <w:rPr>
-        <w:rStyle w:val="PageNumber"/>
+        <w:rStyle w:val="Sidetall"/>
         <w:color w:val="1381C4"/>
       </w:rPr>
       <w:fldChar w:fldCharType="begin"/>
     </w:r>
     <w:r>
       <w:rPr>
-        <w:rStyle w:val="PageNumber"/>
+        <w:rStyle w:val="Sidetall"/>
         <w:color w:val="1381C4"/>
       </w:rPr>
       <w:instrText xml:space="preserve"> NUMPAGES   \* MERGEFORMAT </w:instrText>
     </w:r>
     <w:r>
       <w:rPr>
-        <w:rStyle w:val="PageNumber"/>
+        <w:rStyle w:val="Sidetall"/>
         <w:color w:val="1381C4"/>
       </w:rPr>
       <w:fldChar w:fldCharType="separate"/>
     </w:r>
     <w:r>
       <w:rPr>
-        <w:rStyle w:val="PageNumber"/>
+        <w:rStyle w:val="Sidetall"/>
         <w:noProof/>
         <w:color w:val="1381C4"/>
       </w:rPr>
@@ -22013,14 +22008,14 @@
     </w:r>
     <w:r>
       <w:rPr>
-        <w:rStyle w:val="PageNumber"/>
+        <w:rStyle w:val="Sidetall"/>
         <w:color w:val="1381C4"/>
       </w:rPr>
       <w:fldChar w:fldCharType="end"/>
     </w:r>
     <w:r>
       <w:rPr>
-        <w:rStyle w:val="PageNumber"/>
+        <w:rStyle w:val="Sidetall"/>
         <w:color w:val="1381C4"/>
       </w:rPr>
       <w:t>)</w:t>
@@ -22054,7 +22049,7 @@
         </w:tcPr>
         <w:p>
           <w:pPr>
-            <w:pStyle w:val="Footer"/>
+            <w:pStyle w:val="Bunntekst"/>
             <w:tabs>
               <w:tab w:val="clear" w:pos="4153"/>
               <w:tab w:val="clear" w:pos="8306"/>
@@ -22116,7 +22111,7 @@
         </w:tcPr>
         <w:p>
           <w:pPr>
-            <w:pStyle w:val="Footer"/>
+            <w:pStyle w:val="Bunntekst"/>
             <w:tabs>
               <w:tab w:val="clear" w:pos="4153"/>
               <w:tab w:val="clear" w:pos="8306"/>
@@ -22147,7 +22142,17 @@
               <w:sz w:val="14"/>
               <w:lang w:val="sq-AL"/>
             </w:rPr>
-            <w:t>0.1.0</w:t>
+            <w:t>0.1.</w:t>
+          </w:r>
+          <w:r>
+            <w:rPr>
+              <w:rFonts w:ascii="Helvetica" w:hAnsi="Helvetica" w:cs="Arial"/>
+              <w:b/>
+              <w:color w:val="1381C4"/>
+              <w:sz w:val="14"/>
+              <w:lang w:val="sq-AL"/>
+            </w:rPr>
+            <w:t>x</w:t>
           </w:r>
           <w:r>
             <w:rPr>
@@ -22193,7 +22198,7 @@
               <w:sz w:val="14"/>
               <w:lang w:val="en-US"/>
             </w:rPr>
-            <w:t>2020-06-09</w:t>
+            <w:t>2020-06-23</w:t>
           </w:r>
           <w:r>
             <w:rPr>
@@ -22213,7 +22218,7 @@
         </w:tcPr>
         <w:p>
           <w:pPr>
-            <w:pStyle w:val="Footer"/>
+            <w:pStyle w:val="Bunntekst"/>
             <w:tabs>
               <w:tab w:val="clear" w:pos="4153"/>
               <w:tab w:val="clear" w:pos="8306"/>
@@ -22229,7 +22234,7 @@
           <w:hyperlink r:id="rId1" w:history="1">
             <w:r>
               <w:rPr>
-                <w:rStyle w:val="Hyperlink"/>
+                <w:rStyle w:val="Hyperkobling"/>
                 <w:rFonts w:ascii="Helvetica" w:hAnsi="Helvetica" w:cs="Arial"/>
                 <w:color w:val="1381C4"/>
                 <w:sz w:val="14"/>
@@ -22259,7 +22264,7 @@
           </w:r>
           <w:r>
             <w:rPr>
-              <w:rStyle w:val="Hyperlink"/>
+              <w:rStyle w:val="Hyperkobling"/>
               <w:rFonts w:ascii="Helvetica" w:hAnsi="Helvetica" w:cs="Arial"/>
               <w:color w:val="1381C4"/>
               <w:sz w:val="14"/>
@@ -22276,7 +22281,7 @@
         </w:tcPr>
         <w:p>
           <w:pPr>
-            <w:pStyle w:val="Footer"/>
+            <w:pStyle w:val="Bunntekst"/>
             <w:tabs>
               <w:tab w:val="clear" w:pos="4153"/>
               <w:tab w:val="clear" w:pos="8306"/>
@@ -22296,7 +22301,7 @@
   </w:tbl>
   <w:p>
     <w:pPr>
-      <w:pStyle w:val="Footer"/>
+      <w:pStyle w:val="Bunntekst"/>
       <w:rPr>
         <w:lang w:val="sq-AL"/>
       </w:rPr>
@@ -22501,7 +22506,7 @@
   </w:p>
   <w:p>
     <w:pPr>
-      <w:pStyle w:val="Footer"/>
+      <w:pStyle w:val="Bunntekst"/>
     </w:pPr>
   </w:p>
 </w:ftr>
@@ -22550,7 +22555,7 @@
 <w:hdr xmlns:wpc="http://schemas.microsoft.com/office/word/2010/wordprocessingCanvas" xmlns:cx="http://schemas.microsoft.com/office/drawing/2014/chartex" xmlns:cx1="http://schemas.microsoft.com/office/drawing/2015/9/8/chartex" xmlns:cx2="http://schemas.microsoft.com/office/drawing/2015/10/21/chartex" xmlns:cx3="http://schemas.microsoft.com/office/drawing/2016/5/9/chartex" xmlns:cx4="http://schemas.microsoft.com/office/drawing/2016/5/10/chartex" xmlns:cx5="http://schemas.microsoft.com/office/drawing/2016/5/11/chartex" xmlns:cx6="http://schemas.microsoft.com/office/drawing/2016/5/12/chartex" xmlns:cx7="http://schemas.microsoft.com/office/drawing/2016/5/13/chartex" xmlns:cx8="http://schemas.microsoft.com/office/drawing/2016/5/14/chartex" xmlns:mc="http://schemas.openxmlformats.org/markup-compatibility/2006" xmlns:aink="http://schemas.microsoft.com/office/drawing/2016/ink" xmlns:am3d="http://schemas.microsoft.com/office/drawing/2017/model3d" xmlns:o="urn:schemas-microsoft-com:office:office" xmlns:r="http://schemas.openxmlformats.org/officeDocument/2006/relationships" xmlns:m="http://schemas.openxmlformats.org/officeDocument/2006/math" xmlns:v="urn:schemas-microsoft-com:vml" xmlns:wp14="http://schemas.microsoft.com/office/word/2010/wordprocessingDrawing" xmlns:wp="http://schemas.openxmlformats.org/drawingml/2006/wordprocessingDrawing" xmlns:w10="urn:schemas-microsoft-com:office:word" xmlns:w="http://schemas.openxmlformats.org/wordprocessingml/2006/main" xmlns:w14="http://schemas.microsoft.com/office/word/2010/wordml" xmlns:w15="http://schemas.microsoft.com/office/word/2012/wordml" xmlns:w16cex="http://schemas.microsoft.com/office/word/2018/wordml/cex" xmlns:w16cid="http://schemas.microsoft.com/office/word/2016/wordml/cid" xmlns:w16="http://schemas.microsoft.com/office/word/2018/wordml" xmlns:w16se="http://schemas.microsoft.com/office/word/2015/wordml/symex" xmlns:wpg="http://schemas.microsoft.com/office/word/2010/wordprocessingGroup" xmlns:wpi="http://schemas.microsoft.com/office/word/2010/wordprocessingInk" xmlns:wne="http://schemas.microsoft.com/office/word/2006/wordml" xmlns:wps="http://schemas.microsoft.com/office/word/2010/wordprocessingShape" mc:Ignorable="w14 w15 w16se w16cid w16 w16cex wp14">
   <w:p>
     <w:pPr>
-      <w:pStyle w:val="Header"/>
+      <w:pStyle w:val="Topptekst"/>
     </w:pPr>
     <w:r>
       <w:rPr>
@@ -22595,7 +22600,7 @@
 <w:hdr xmlns:wpc="http://schemas.microsoft.com/office/word/2010/wordprocessingCanvas" xmlns:cx="http://schemas.microsoft.com/office/drawing/2014/chartex" xmlns:cx1="http://schemas.microsoft.com/office/drawing/2015/9/8/chartex" xmlns:cx2="http://schemas.microsoft.com/office/drawing/2015/10/21/chartex" xmlns:cx3="http://schemas.microsoft.com/office/drawing/2016/5/9/chartex" xmlns:cx4="http://schemas.microsoft.com/office/drawing/2016/5/10/chartex" xmlns:cx5="http://schemas.microsoft.com/office/drawing/2016/5/11/chartex" xmlns:cx6="http://schemas.microsoft.com/office/drawing/2016/5/12/chartex" xmlns:cx7="http://schemas.microsoft.com/office/drawing/2016/5/13/chartex" xmlns:cx8="http://schemas.microsoft.com/office/drawing/2016/5/14/chartex" xmlns:mc="http://schemas.openxmlformats.org/markup-compatibility/2006" xmlns:aink="http://schemas.microsoft.com/office/drawing/2016/ink" xmlns:am3d="http://schemas.microsoft.com/office/drawing/2017/model3d" xmlns:o="urn:schemas-microsoft-com:office:office" xmlns:r="http://schemas.openxmlformats.org/officeDocument/2006/relationships" xmlns:m="http://schemas.openxmlformats.org/officeDocument/2006/math" xmlns:v="urn:schemas-microsoft-com:vml" xmlns:wp14="http://schemas.microsoft.com/office/word/2010/wordprocessingDrawing" xmlns:wp="http://schemas.openxmlformats.org/drawingml/2006/wordprocessingDrawing" xmlns:w10="urn:schemas-microsoft-com:office:word" xmlns:w="http://schemas.openxmlformats.org/wordprocessingml/2006/main" xmlns:w14="http://schemas.microsoft.com/office/word/2010/wordml" xmlns:w15="http://schemas.microsoft.com/office/word/2012/wordml" xmlns:w16cex="http://schemas.microsoft.com/office/word/2018/wordml/cex" xmlns:w16cid="http://schemas.microsoft.com/office/word/2016/wordml/cid" xmlns:w16="http://schemas.microsoft.com/office/word/2018/wordml" xmlns:w16se="http://schemas.microsoft.com/office/word/2015/wordml/symex" xmlns:wpg="http://schemas.microsoft.com/office/word/2010/wordprocessingGroup" xmlns:wpi="http://schemas.microsoft.com/office/word/2010/wordprocessingInk" xmlns:wne="http://schemas.microsoft.com/office/word/2006/wordml" xmlns:wps="http://schemas.microsoft.com/office/word/2010/wordprocessingShape" mc:Ignorable="w14 w15 w16se w16cid w16 w16cex wp14">
   <w:p>
     <w:pPr>
-      <w:pStyle w:val="Header"/>
+      <w:pStyle w:val="Topptekst"/>
       <w:jc w:val="right"/>
     </w:pPr>
     <w:r>
@@ -22697,7 +22702,7 @@
 <w:hdr xmlns:wpc="http://schemas.microsoft.com/office/word/2010/wordprocessingCanvas" xmlns:cx="http://schemas.microsoft.com/office/drawing/2014/chartex" xmlns:cx1="http://schemas.microsoft.com/office/drawing/2015/9/8/chartex" xmlns:cx2="http://schemas.microsoft.com/office/drawing/2015/10/21/chartex" xmlns:cx3="http://schemas.microsoft.com/office/drawing/2016/5/9/chartex" xmlns:cx4="http://schemas.microsoft.com/office/drawing/2016/5/10/chartex" xmlns:cx5="http://schemas.microsoft.com/office/drawing/2016/5/11/chartex" xmlns:cx6="http://schemas.microsoft.com/office/drawing/2016/5/12/chartex" xmlns:cx7="http://schemas.microsoft.com/office/drawing/2016/5/13/chartex" xmlns:cx8="http://schemas.microsoft.com/office/drawing/2016/5/14/chartex" xmlns:mc="http://schemas.openxmlformats.org/markup-compatibility/2006" xmlns:aink="http://schemas.microsoft.com/office/drawing/2016/ink" xmlns:am3d="http://schemas.microsoft.com/office/drawing/2017/model3d" xmlns:o="urn:schemas-microsoft-com:office:office" xmlns:r="http://schemas.openxmlformats.org/officeDocument/2006/relationships" xmlns:m="http://schemas.openxmlformats.org/officeDocument/2006/math" xmlns:v="urn:schemas-microsoft-com:vml" xmlns:wp14="http://schemas.microsoft.com/office/word/2010/wordprocessingDrawing" xmlns:wp="http://schemas.openxmlformats.org/drawingml/2006/wordprocessingDrawing" xmlns:w10="urn:schemas-microsoft-com:office:word" xmlns:w="http://schemas.openxmlformats.org/wordprocessingml/2006/main" xmlns:w14="http://schemas.microsoft.com/office/word/2010/wordml" xmlns:w15="http://schemas.microsoft.com/office/word/2012/wordml" xmlns:w16cex="http://schemas.microsoft.com/office/word/2018/wordml/cex" xmlns:w16cid="http://schemas.microsoft.com/office/word/2016/wordml/cid" xmlns:w16="http://schemas.microsoft.com/office/word/2018/wordml" xmlns:w16se="http://schemas.microsoft.com/office/word/2015/wordml/symex" xmlns:wpg="http://schemas.microsoft.com/office/word/2010/wordprocessingGroup" xmlns:wpi="http://schemas.microsoft.com/office/word/2010/wordprocessingInk" xmlns:wne="http://schemas.microsoft.com/office/word/2006/wordml" xmlns:wps="http://schemas.microsoft.com/office/word/2010/wordprocessingShape" mc:Ignorable="w14 w15 w16se w16cid w16 w16cex wp14">
   <w:p>
     <w:pPr>
-      <w:pStyle w:val="Header"/>
+      <w:pStyle w:val="Topptekst"/>
       <w:jc w:val="right"/>
     </w:pPr>
     <w:r>
@@ -22805,7 +22810,7 @@
     <w:lvl w:ilvl="0">
       <w:start w:val="1"/>
       <w:numFmt w:val="decimal"/>
-      <w:pStyle w:val="ListNumber"/>
+      <w:pStyle w:val="Nummerertliste"/>
       <w:lvlText w:val="%1."/>
       <w:lvlJc w:val="left"/>
       <w:pPr>
@@ -26856,7 +26861,7 @@
     <w:lvl w:ilvl="0">
       <w:start w:val="1"/>
       <w:numFmt w:val="decimal"/>
-      <w:pStyle w:val="Heading1"/>
+      <w:pStyle w:val="Overskrift1"/>
       <w:lvlText w:val="%1"/>
       <w:lvlJc w:val="left"/>
       <w:pPr>
@@ -26869,7 +26874,7 @@
     <w:lvl w:ilvl="1">
       <w:start w:val="1"/>
       <w:numFmt w:val="decimal"/>
-      <w:pStyle w:val="Heading2"/>
+      <w:pStyle w:val="Overskrift2"/>
       <w:lvlText w:val="%1.%2"/>
       <w:lvlJc w:val="left"/>
       <w:pPr>
@@ -26882,7 +26887,7 @@
     <w:lvl w:ilvl="2">
       <w:start w:val="1"/>
       <w:numFmt w:val="decimal"/>
-      <w:pStyle w:val="Heading3"/>
+      <w:pStyle w:val="Overskrift3"/>
       <w:lvlText w:val="%1.%2.%3"/>
       <w:lvlJc w:val="left"/>
       <w:pPr>
@@ -26895,7 +26900,7 @@
     <w:lvl w:ilvl="3">
       <w:start w:val="1"/>
       <w:numFmt w:val="decimal"/>
-      <w:pStyle w:val="Heading4"/>
+      <w:pStyle w:val="Overskrift4"/>
       <w:lvlText w:val="%1.%2.%3.%4"/>
       <w:lvlJc w:val="left"/>
       <w:pPr>
@@ -26908,7 +26913,7 @@
     <w:lvl w:ilvl="4">
       <w:start w:val="1"/>
       <w:numFmt w:val="decimal"/>
-      <w:pStyle w:val="Heading5"/>
+      <w:pStyle w:val="Overskrift5"/>
       <w:lvlText w:val="%1.%2.%3.%4.%5"/>
       <w:lvlJc w:val="left"/>
       <w:pPr>
@@ -26921,7 +26926,7 @@
     <w:lvl w:ilvl="5">
       <w:start w:val="1"/>
       <w:numFmt w:val="decimal"/>
-      <w:pStyle w:val="Heading6"/>
+      <w:pStyle w:val="Overskrift6"/>
       <w:lvlText w:val="%1.%2.%3.%4.%5.%6"/>
       <w:lvlJc w:val="left"/>
       <w:pPr>
@@ -26934,7 +26939,7 @@
     <w:lvl w:ilvl="6">
       <w:start w:val="1"/>
       <w:numFmt w:val="decimal"/>
-      <w:pStyle w:val="Heading7"/>
+      <w:pStyle w:val="Overskrift7"/>
       <w:lvlText w:val="%1.%2.%3.%4.%5.%6.%7"/>
       <w:lvlJc w:val="left"/>
       <w:pPr>
@@ -26947,7 +26952,7 @@
     <w:lvl w:ilvl="7">
       <w:start w:val="1"/>
       <w:numFmt w:val="decimal"/>
-      <w:pStyle w:val="Heading8"/>
+      <w:pStyle w:val="Overskrift8"/>
       <w:lvlText w:val="%1.%2.%3.%4.%5.%6.%7.%8"/>
       <w:lvlJc w:val="left"/>
       <w:pPr>
@@ -26960,7 +26965,7 @@
     <w:lvl w:ilvl="8">
       <w:start w:val="1"/>
       <w:numFmt w:val="decimal"/>
-      <w:pStyle w:val="Heading9"/>
+      <w:pStyle w:val="Overskrift9"/>
       <w:lvlText w:val="%1.%2.%3.%4.%5.%6.%7.%8.%9"/>
       <w:lvlJc w:val="left"/>
       <w:pPr>
@@ -27931,11 +27936,11 @@
       <w:lang w:val="en-GB" w:eastAsia="en-US"/>
     </w:rPr>
   </w:style>
-  <w:style w:type="paragraph" w:styleId="Heading1">
+  <w:style w:type="paragraph" w:styleId="Overskrift1">
     <w:name w:val="heading 1"/>
     <w:basedOn w:val="Normal"/>
     <w:next w:val="Normal"/>
-    <w:link w:val="Heading1Char"/>
+    <w:link w:val="Overskrift1Tegn"/>
     <w:qFormat/>
     <w:rsid w:val="00017510"/>
     <w:pPr>
@@ -27952,7 +27957,7 @@
       <w:sz w:val="24"/>
     </w:rPr>
   </w:style>
-  <w:style w:type="paragraph" w:styleId="Heading2">
+  <w:style w:type="paragraph" w:styleId="Overskrift2">
     <w:name w:val="heading 2"/>
     <w:basedOn w:val="Normal"/>
     <w:next w:val="Normal"/>
@@ -27973,7 +27978,7 @@
       <w:sz w:val="22"/>
     </w:rPr>
   </w:style>
-  <w:style w:type="paragraph" w:styleId="Heading3">
+  <w:style w:type="paragraph" w:styleId="Overskrift3">
     <w:name w:val="heading 3"/>
     <w:basedOn w:val="Normal"/>
     <w:next w:val="Normal"/>
@@ -27992,7 +27997,7 @@
       <w:b/>
     </w:rPr>
   </w:style>
-  <w:style w:type="paragraph" w:styleId="Heading4">
+  <w:style w:type="paragraph" w:styleId="Overskrift4">
     <w:name w:val="heading 4"/>
     <w:basedOn w:val="Normal"/>
     <w:next w:val="Normal"/>
@@ -28012,7 +28017,7 @@
       <w:lang w:val="sq-AL"/>
     </w:rPr>
   </w:style>
-  <w:style w:type="paragraph" w:styleId="Heading5">
+  <w:style w:type="paragraph" w:styleId="Overskrift5">
     <w:name w:val="heading 5"/>
     <w:basedOn w:val="Normal"/>
     <w:next w:val="Normal"/>
@@ -28032,7 +28037,7 @@
       <w:sz w:val="22"/>
     </w:rPr>
   </w:style>
-  <w:style w:type="paragraph" w:styleId="Heading6">
+  <w:style w:type="paragraph" w:styleId="Overskrift6">
     <w:name w:val="heading 6"/>
     <w:basedOn w:val="Normal"/>
     <w:next w:val="Normal"/>
@@ -28052,7 +28057,7 @@
       <w:sz w:val="22"/>
     </w:rPr>
   </w:style>
-  <w:style w:type="paragraph" w:styleId="Heading7">
+  <w:style w:type="paragraph" w:styleId="Overskrift7">
     <w:name w:val="heading 7"/>
     <w:basedOn w:val="Normal"/>
     <w:next w:val="Normal"/>
@@ -28070,7 +28075,7 @@
       <w:i/>
     </w:rPr>
   </w:style>
-  <w:style w:type="paragraph" w:styleId="Heading8">
+  <w:style w:type="paragraph" w:styleId="Overskrift8">
     <w:name w:val="heading 8"/>
     <w:basedOn w:val="Normal"/>
     <w:next w:val="Normal"/>
@@ -28088,7 +28093,7 @@
       <w:i/>
     </w:rPr>
   </w:style>
-  <w:style w:type="paragraph" w:styleId="Heading9">
+  <w:style w:type="paragraph" w:styleId="Overskrift9">
     <w:name w:val="heading 9"/>
     <w:basedOn w:val="Normal"/>
     <w:next w:val="Normal"/>
@@ -28106,12 +28111,13 @@
       <w:i/>
     </w:rPr>
   </w:style>
-  <w:style w:type="character" w:default="1" w:styleId="DefaultParagraphFont">
+  <w:style w:type="character" w:default="1" w:styleId="Standardskriftforavsnitt">
     <w:name w:val="Default Paragraph Font"/>
     <w:uiPriority w:val="1"/>
+    <w:semiHidden/>
     <w:unhideWhenUsed/>
   </w:style>
-  <w:style w:type="table" w:default="1" w:styleId="TableNormal">
+  <w:style w:type="table" w:default="1" w:styleId="Vanligtabell">
     <w:name w:val="Normal Table"/>
     <w:uiPriority w:val="99"/>
     <w:semiHidden/>
@@ -28126,13 +28132,13 @@
       </w:tblCellMar>
     </w:tblPr>
   </w:style>
-  <w:style w:type="numbering" w:default="1" w:styleId="NoList">
+  <w:style w:type="numbering" w:default="1" w:styleId="Ingenliste">
     <w:name w:val="No List"/>
     <w:uiPriority w:val="99"/>
     <w:semiHidden/>
     <w:unhideWhenUsed/>
   </w:style>
-  <w:style w:type="paragraph" w:styleId="Header">
+  <w:style w:type="paragraph" w:styleId="Topptekst">
     <w:name w:val="header"/>
     <w:basedOn w:val="Normal"/>
     <w:pPr>
@@ -28142,7 +28148,7 @@
       </w:tabs>
     </w:pPr>
   </w:style>
-  <w:style w:type="paragraph" w:styleId="Footer">
+  <w:style w:type="paragraph" w:styleId="Bunntekst">
     <w:name w:val="footer"/>
     <w:basedOn w:val="Normal"/>
     <w:pPr>
@@ -28156,7 +28162,7 @@
       <w:sz w:val="16"/>
     </w:rPr>
   </w:style>
-  <w:style w:type="paragraph" w:styleId="TOC1">
+  <w:style w:type="paragraph" w:styleId="INNH1">
     <w:name w:val="toc 1"/>
     <w:basedOn w:val="Normal"/>
     <w:next w:val="Normal"/>
@@ -28170,7 +28176,7 @@
       <w:sz w:val="20"/>
     </w:rPr>
   </w:style>
-  <w:style w:type="paragraph" w:styleId="TOC2">
+  <w:style w:type="paragraph" w:styleId="INNH2">
     <w:name w:val="toc 2"/>
     <w:basedOn w:val="Normal"/>
     <w:next w:val="Normal"/>
@@ -28183,7 +28189,7 @@
       <w:sz w:val="20"/>
     </w:rPr>
   </w:style>
-  <w:style w:type="paragraph" w:styleId="TOC3">
+  <w:style w:type="paragraph" w:styleId="INNH3">
     <w:name w:val="toc 3"/>
     <w:basedOn w:val="Normal"/>
     <w:next w:val="Normal"/>
@@ -28196,7 +28202,7 @@
       <w:sz w:val="20"/>
     </w:rPr>
   </w:style>
-  <w:style w:type="paragraph" w:styleId="TOC4">
+  <w:style w:type="paragraph" w:styleId="INNH4">
     <w:name w:val="toc 4"/>
     <w:basedOn w:val="Normal"/>
     <w:next w:val="Normal"/>
@@ -28205,7 +28211,7 @@
       <w:ind w:left="720"/>
     </w:pPr>
   </w:style>
-  <w:style w:type="paragraph" w:styleId="TOC5">
+  <w:style w:type="paragraph" w:styleId="INNH5">
     <w:name w:val="toc 5"/>
     <w:basedOn w:val="Normal"/>
     <w:next w:val="Normal"/>
@@ -28214,7 +28220,7 @@
       <w:ind w:left="960"/>
     </w:pPr>
   </w:style>
-  <w:style w:type="paragraph" w:styleId="TOC6">
+  <w:style w:type="paragraph" w:styleId="INNH6">
     <w:name w:val="toc 6"/>
     <w:basedOn w:val="Normal"/>
     <w:next w:val="Normal"/>
@@ -28223,7 +28229,7 @@
       <w:ind w:left="1200"/>
     </w:pPr>
   </w:style>
-  <w:style w:type="paragraph" w:styleId="TOC7">
+  <w:style w:type="paragraph" w:styleId="INNH7">
     <w:name w:val="toc 7"/>
     <w:basedOn w:val="Normal"/>
     <w:next w:val="Normal"/>
@@ -28232,7 +28238,7 @@
       <w:ind w:left="1440"/>
     </w:pPr>
   </w:style>
-  <w:style w:type="paragraph" w:styleId="TOC8">
+  <w:style w:type="paragraph" w:styleId="INNH8">
     <w:name w:val="toc 8"/>
     <w:basedOn w:val="Normal"/>
     <w:next w:val="Normal"/>
@@ -28241,7 +28247,7 @@
       <w:ind w:left="1680"/>
     </w:pPr>
   </w:style>
-  <w:style w:type="paragraph" w:styleId="TOC9">
+  <w:style w:type="paragraph" w:styleId="INNH9">
     <w:name w:val="toc 9"/>
     <w:basedOn w:val="Normal"/>
     <w:next w:val="Normal"/>
@@ -28250,7 +28256,7 @@
       <w:ind w:left="1920"/>
     </w:pPr>
   </w:style>
-  <w:style w:type="paragraph" w:styleId="Index1">
+  <w:style w:type="paragraph" w:styleId="Indeks1">
     <w:name w:val="index 1"/>
     <w:basedOn w:val="Normal"/>
     <w:next w:val="Normal"/>
@@ -28265,7 +28271,7 @@
       <w:b/>
     </w:rPr>
   </w:style>
-  <w:style w:type="paragraph" w:styleId="Index3">
+  <w:style w:type="paragraph" w:styleId="Indeks3">
     <w:name w:val="index 3"/>
     <w:basedOn w:val="Normal"/>
     <w:next w:val="Normal"/>
@@ -28277,7 +28283,7 @@
       <w:ind w:left="600" w:hanging="200"/>
     </w:pPr>
   </w:style>
-  <w:style w:type="paragraph" w:styleId="Caption">
+  <w:style w:type="paragraph" w:styleId="Bildetekst">
     <w:name w:val="caption"/>
     <w:basedOn w:val="Normal"/>
     <w:next w:val="Normal"/>
@@ -28289,14 +28295,14 @@
       <w:i/>
     </w:rPr>
   </w:style>
-  <w:style w:type="character" w:styleId="FootnoteReference">
+  <w:style w:type="character" w:styleId="Fotnotereferanse">
     <w:name w:val="footnote reference"/>
     <w:semiHidden/>
     <w:rPr>
       <w:vertAlign w:val="superscript"/>
     </w:rPr>
   </w:style>
-  <w:style w:type="paragraph" w:styleId="FootnoteText">
+  <w:style w:type="paragraph" w:styleId="Fotnotetekst">
     <w:name w:val="footnote text"/>
     <w:basedOn w:val="Normal"/>
     <w:semiHidden/>
@@ -28307,30 +28313,30 @@
       <w:sz w:val="20"/>
     </w:rPr>
   </w:style>
-  <w:style w:type="character" w:styleId="CommentReference">
+  <w:style w:type="character" w:styleId="Merknadsreferanse">
     <w:name w:val="annotation reference"/>
     <w:semiHidden/>
     <w:rPr>
       <w:sz w:val="16"/>
     </w:rPr>
   </w:style>
-  <w:style w:type="paragraph" w:styleId="CommentText">
+  <w:style w:type="paragraph" w:styleId="Merknadstekst">
     <w:name w:val="annotation text"/>
     <w:basedOn w:val="Normal"/>
-    <w:link w:val="CommentTextChar"/>
+    <w:link w:val="MerknadstekstTegn"/>
     <w:semiHidden/>
     <w:rPr>
       <w:sz w:val="20"/>
     </w:rPr>
   </w:style>
-  <w:style w:type="character" w:styleId="Hyperlink">
+  <w:style w:type="character" w:styleId="Hyperkobling">
     <w:name w:val="Hyperlink"/>
     <w:rPr>
       <w:color w:val="0000FF"/>
       <w:u w:val="single"/>
     </w:rPr>
   </w:style>
-  <w:style w:type="character" w:styleId="FollowedHyperlink">
+  <w:style w:type="character" w:styleId="Fulgthyperkobling">
     <w:name w:val="FollowedHyperlink"/>
     <w:rPr>
       <w:color w:val="800080"/>
@@ -28348,7 +28354,7 @@
   </w:style>
   <w:style w:type="paragraph" w:customStyle="1" w:styleId="Appendix">
     <w:name w:val="Appendix"/>
-    <w:basedOn w:val="Heading1"/>
+    <w:basedOn w:val="Overskrift1"/>
     <w:pPr>
       <w:keepNext/>
       <w:numPr>
@@ -28374,7 +28380,7 @@
       <w:lang w:val="en-US"/>
     </w:rPr>
   </w:style>
-  <w:style w:type="paragraph" w:styleId="DocumentMap">
+  <w:style w:type="paragraph" w:styleId="Dokumentkart">
     <w:name w:val="Document Map"/>
     <w:basedOn w:val="Normal"/>
     <w:semiHidden/>
@@ -28397,9 +28403,9 @@
       <w:sz w:val="20"/>
     </w:rPr>
   </w:style>
-  <w:style w:type="table" w:styleId="TableGrid">
+  <w:style w:type="table" w:styleId="Tabellrutenett">
     <w:name w:val="Table Grid"/>
-    <w:basedOn w:val="TableNormal"/>
+    <w:basedOn w:val="Vanligtabell"/>
     <w:uiPriority w:val="59"/>
     <w:rsid w:val="00FB38FA"/>
     <w:tblPr>
@@ -28424,7 +28430,7 @@
       <w:sz w:val="20"/>
     </w:rPr>
   </w:style>
-  <w:style w:type="character" w:styleId="Emphasis">
+  <w:style w:type="character" w:styleId="Utheving">
     <w:name w:val="Emphasis"/>
     <w:qFormat/>
     <w:rsid w:val="00376949"/>
@@ -28435,7 +28441,7 @@
   </w:style>
   <w:style w:type="paragraph" w:customStyle="1" w:styleId="Style1">
     <w:name w:val="Style1"/>
-    <w:basedOn w:val="Heading4"/>
+    <w:basedOn w:val="Overskrift4"/>
     <w:autoRedefine/>
     <w:rsid w:val="0092522D"/>
     <w:rPr>
@@ -28444,16 +28450,16 @@
   </w:style>
   <w:style w:type="paragraph" w:customStyle="1" w:styleId="Ref">
     <w:name w:val="Ref"/>
-    <w:basedOn w:val="ListNumber"/>
+    <w:basedOn w:val="Nummerertliste"/>
     <w:rsid w:val="0015485B"/>
     <w:rPr>
       <w:rFonts w:cs="Arial"/>
       <w:lang w:val="sq-AL"/>
     </w:rPr>
   </w:style>
-  <w:style w:type="table" w:styleId="Table3Deffects3">
+  <w:style w:type="table" w:styleId="Tabell-3D-effekt3">
     <w:name w:val="Table 3D effects 3"/>
-    <w:basedOn w:val="TableNormal"/>
+    <w:basedOn w:val="Vanligtabell"/>
     <w:rsid w:val="00360D8E"/>
     <w:tblPr>
       <w:tblStyleRowBandSize w:val="1"/>
@@ -28537,7 +28543,7 @@
       </w:tcPr>
     </w:tblStylePr>
   </w:style>
-  <w:style w:type="paragraph" w:styleId="ListNumber">
+  <w:style w:type="paragraph" w:styleId="Nummerertliste">
     <w:name w:val="List Number"/>
     <w:basedOn w:val="Normal"/>
     <w:rsid w:val="00680AFE"/>
@@ -28547,7 +28553,7 @@
       </w:numPr>
     </w:pPr>
   </w:style>
-  <w:style w:type="paragraph" w:styleId="ListParagraph">
+  <w:style w:type="paragraph" w:styleId="Listeavsnitt">
     <w:name w:val="List Paragraph"/>
     <w:basedOn w:val="Normal"/>
     <w:uiPriority w:val="34"/>
@@ -28557,9 +28563,9 @@
       <w:ind w:left="708"/>
     </w:pPr>
   </w:style>
-  <w:style w:type="table" w:styleId="TableSimple3">
+  <w:style w:type="table" w:styleId="Enkelttabell3">
     <w:name w:val="Table Simple 3"/>
-    <w:basedOn w:val="TableNormal"/>
+    <w:basedOn w:val="Vanligtabell"/>
     <w:rsid w:val="00F56828"/>
     <w:tblPr>
       <w:tblBorders>
@@ -28590,7 +28596,7 @@
   </w:style>
   <w:style w:type="table" w:customStyle="1" w:styleId="BV-QR-SingleColumn">
     <w:name w:val="BV-QR-SingleColumn"/>
-    <w:basedOn w:val="TableNormal"/>
+    <w:basedOn w:val="Vanligtabell"/>
     <w:rsid w:val="001A0E53"/>
     <w:pPr>
       <w:spacing w:before="20" w:after="20" w:line="20" w:lineRule="atLeast"/>
@@ -28637,13 +28643,13 @@
   </w:style>
   <w:style w:type="table" w:customStyle="1" w:styleId="BV-QR-Nx3">
     <w:name w:val="BV-QR-Nx3"/>
-    <w:basedOn w:val="TableNormal"/>
+    <w:basedOn w:val="Vanligtabell"/>
     <w:rsid w:val="009C332E"/>
     <w:tblPr/>
   </w:style>
   <w:style w:type="table" w:customStyle="1" w:styleId="BV-Table-Nx1">
     <w:name w:val="BV-Table-Nx1"/>
-    <w:basedOn w:val="TableNormal"/>
+    <w:basedOn w:val="Vanligtabell"/>
     <w:rsid w:val="00E258C3"/>
     <w:pPr>
       <w:spacing w:before="20" w:after="20" w:line="20" w:lineRule="atLeast"/>
@@ -28695,29 +28701,29 @@
       </w:tcPr>
     </w:tblStylePr>
   </w:style>
-  <w:style w:type="paragraph" w:styleId="CommentSubject">
+  <w:style w:type="paragraph" w:styleId="Kommentaremne">
     <w:name w:val="annotation subject"/>
-    <w:basedOn w:val="CommentText"/>
-    <w:next w:val="CommentText"/>
-    <w:link w:val="CommentSubjectChar"/>
+    <w:basedOn w:val="Merknadstekst"/>
+    <w:next w:val="Merknadstekst"/>
+    <w:link w:val="KommentaremneTegn"/>
     <w:rsid w:val="0003573B"/>
     <w:rPr>
       <w:b/>
       <w:bCs/>
     </w:rPr>
   </w:style>
-  <w:style w:type="character" w:customStyle="1" w:styleId="CommentTextChar">
-    <w:name w:val="Comment Text Char"/>
-    <w:link w:val="CommentText"/>
+  <w:style w:type="character" w:customStyle="1" w:styleId="MerknadstekstTegn">
+    <w:name w:val="Merknadstekst Tegn"/>
+    <w:link w:val="Merknadstekst"/>
     <w:semiHidden/>
     <w:rsid w:val="0003573B"/>
     <w:rPr>
       <w:lang w:val="en-GB"/>
     </w:rPr>
   </w:style>
-  <w:style w:type="character" w:customStyle="1" w:styleId="CommentSubjectChar">
-    <w:name w:val="Comment Subject Char"/>
-    <w:link w:val="CommentSubject"/>
+  <w:style w:type="character" w:customStyle="1" w:styleId="KommentaremneTegn">
+    <w:name w:val="Kommentaremne Tegn"/>
+    <w:link w:val="Kommentaremne"/>
     <w:rsid w:val="0003573B"/>
     <w:rPr>
       <w:b/>
@@ -28725,10 +28731,10 @@
       <w:lang w:val="en-GB"/>
     </w:rPr>
   </w:style>
-  <w:style w:type="paragraph" w:styleId="BalloonText">
+  <w:style w:type="paragraph" w:styleId="Bobletekst">
     <w:name w:val="Balloon Text"/>
     <w:basedOn w:val="Normal"/>
-    <w:link w:val="BalloonTextChar"/>
+    <w:link w:val="BobletekstTegn"/>
     <w:rsid w:val="0003573B"/>
     <w:rPr>
       <w:rFonts w:ascii="Tahoma" w:hAnsi="Tahoma" w:cs="Tahoma"/>
@@ -28736,9 +28742,9 @@
       <w:szCs w:val="16"/>
     </w:rPr>
   </w:style>
-  <w:style w:type="character" w:customStyle="1" w:styleId="BalloonTextChar">
-    <w:name w:val="Balloon Text Char"/>
-    <w:link w:val="BalloonText"/>
+  <w:style w:type="character" w:customStyle="1" w:styleId="BobletekstTegn">
+    <w:name w:val="Bobletekst Tegn"/>
+    <w:link w:val="Bobletekst"/>
     <w:rsid w:val="0003573B"/>
     <w:rPr>
       <w:rFonts w:ascii="Tahoma" w:hAnsi="Tahoma" w:cs="Tahoma"/>
@@ -28747,18 +28753,18 @@
       <w:lang w:val="en-GB"/>
     </w:rPr>
   </w:style>
-  <w:style w:type="paragraph" w:styleId="BodyText">
+  <w:style w:type="paragraph" w:styleId="Brdtekst">
     <w:name w:val="Body Text"/>
     <w:basedOn w:val="Normal"/>
-    <w:link w:val="BodyTextChar"/>
+    <w:link w:val="BrdtekstTegn"/>
     <w:rsid w:val="00E2206C"/>
     <w:pPr>
       <w:spacing w:after="120"/>
     </w:pPr>
   </w:style>
-  <w:style w:type="character" w:customStyle="1" w:styleId="BodyTextChar">
-    <w:name w:val="Body Text Char"/>
-    <w:link w:val="BodyText"/>
+  <w:style w:type="character" w:customStyle="1" w:styleId="BrdtekstTegn">
+    <w:name w:val="Brødtekst Tegn"/>
+    <w:link w:val="Brdtekst"/>
     <w:rsid w:val="00E2206C"/>
     <w:rPr>
       <w:sz w:val="24"/>
@@ -28776,7 +28782,7 @@
   </w:style>
   <w:style w:type="table" w:customStyle="1" w:styleId="Rutenettabell1lys-uthevingsfarge11">
     <w:name w:val="Rutenettabell 1 lys - uthevingsfarge 11"/>
-    <w:basedOn w:val="TableNormal"/>
+    <w:basedOn w:val="Vanligtabell"/>
     <w:uiPriority w:val="46"/>
     <w:rsid w:val="005A2CB9"/>
     <w:rPr>
@@ -28848,11 +28854,11 @@
       <w:color w:val="000000"/>
     </w:rPr>
   </w:style>
-  <w:style w:type="paragraph" w:styleId="Title">
+  <w:style w:type="paragraph" w:styleId="Tittel">
     <w:name w:val="Title"/>
     <w:basedOn w:val="Normal"/>
     <w:next w:val="Normal"/>
-    <w:link w:val="TitleChar"/>
+    <w:link w:val="TittelTegn"/>
     <w:qFormat/>
     <w:rsid w:val="00F26B83"/>
     <w:pPr>
@@ -28868,10 +28874,10 @@
       <w:szCs w:val="56"/>
     </w:rPr>
   </w:style>
-  <w:style w:type="character" w:customStyle="1" w:styleId="TitleChar">
-    <w:name w:val="Title Char"/>
-    <w:basedOn w:val="DefaultParagraphFont"/>
-    <w:link w:val="Title"/>
+  <w:style w:type="character" w:customStyle="1" w:styleId="TittelTegn">
+    <w:name w:val="Tittel Tegn"/>
+    <w:basedOn w:val="Standardskriftforavsnitt"/>
+    <w:link w:val="Tittel"/>
     <w:rsid w:val="00F26B83"/>
     <w:rPr>
       <w:rFonts w:ascii="Helvetica Neue" w:eastAsiaTheme="majorEastAsia" w:hAnsi="Helvetica Neue" w:cstheme="majorBidi"/>
@@ -28884,11 +28890,11 @@
       <w:lang w:val="en-GB" w:eastAsia="en-US"/>
     </w:rPr>
   </w:style>
-  <w:style w:type="paragraph" w:styleId="Subtitle">
+  <w:style w:type="paragraph" w:styleId="Undertittel">
     <w:name w:val="Subtitle"/>
     <w:basedOn w:val="Normal"/>
     <w:next w:val="Normal"/>
-    <w:link w:val="SubtitleChar"/>
+    <w:link w:val="UndertittelTegn"/>
     <w:qFormat/>
     <w:rsid w:val="001D006A"/>
     <w:pPr>
@@ -28905,10 +28911,10 @@
       <w:szCs w:val="22"/>
     </w:rPr>
   </w:style>
-  <w:style w:type="character" w:customStyle="1" w:styleId="SubtitleChar">
-    <w:name w:val="Subtitle Char"/>
-    <w:basedOn w:val="DefaultParagraphFont"/>
-    <w:link w:val="Subtitle"/>
+  <w:style w:type="character" w:customStyle="1" w:styleId="UndertittelTegn">
+    <w:name w:val="Undertittel Tegn"/>
+    <w:basedOn w:val="Standardskriftforavsnitt"/>
+    <w:link w:val="Undertittel"/>
     <w:rsid w:val="001D006A"/>
     <w:rPr>
       <w:rFonts w:ascii="Helvetica Light" w:eastAsiaTheme="minorEastAsia" w:hAnsi="Helvetica Light" w:cstheme="minorBidi"/>
@@ -28918,15 +28924,15 @@
       <w:lang w:val="en-GB" w:eastAsia="en-US"/>
     </w:rPr>
   </w:style>
-  <w:style w:type="character" w:styleId="PageNumber">
+  <w:style w:type="character" w:styleId="Sidetall">
     <w:name w:val="page number"/>
-    <w:basedOn w:val="DefaultParagraphFont"/>
+    <w:basedOn w:val="Standardskriftforavsnitt"/>
     <w:rsid w:val="004D74A3"/>
   </w:style>
-  <w:style w:type="character" w:customStyle="1" w:styleId="Heading1Char">
-    <w:name w:val="Heading 1 Char"/>
-    <w:basedOn w:val="DefaultParagraphFont"/>
-    <w:link w:val="Heading1"/>
+  <w:style w:type="character" w:customStyle="1" w:styleId="Overskrift1Tegn">
+    <w:name w:val="Overskrift 1 Tegn"/>
+    <w:basedOn w:val="Standardskriftforavsnitt"/>
+    <w:link w:val="Overskrift1"/>
     <w:rsid w:val="00C467AB"/>
     <w:rPr>
       <w:rFonts w:ascii="Verdana" w:hAnsi="Verdana"/>
@@ -28935,7 +28941,7 @@
       <w:lang w:val="en-GB" w:eastAsia="en-US"/>
     </w:rPr>
   </w:style>
-  <w:style w:type="paragraph" w:styleId="NoSpacing">
+  <w:style w:type="paragraph" w:styleId="Ingenmellomrom">
     <w:name w:val="No Spacing"/>
     <w:uiPriority w:val="1"/>
     <w:qFormat/>
@@ -28946,7 +28952,7 @@
       <w:lang w:val="en-GB" w:eastAsia="en-US"/>
     </w:rPr>
   </w:style>
-  <w:style w:type="paragraph" w:styleId="List">
+  <w:style w:type="paragraph" w:styleId="Liste">
     <w:name w:val="List"/>
     <w:basedOn w:val="Normal"/>
     <w:unhideWhenUsed/>

</xml_diff>

<commit_message>
Updated to UVVM version 2024.09.19 - Please see CHANGES.TXT for details.
</commit_message>
<xml_diff>
--- a/bitvis_vip_ethernet/doc/ethernet_hvvc_QuickRef.docx
+++ b/bitvis_vip_ethernet/doc/ethernet_hvvc_QuickRef.docx
@@ -1,6 +1,6 @@
 
 <file path=word/document.xml><?xml version="1.0" encoding="utf-8"?>
-<w:document xmlns:wpc="http://schemas.microsoft.com/office/word/2010/wordprocessingCanvas" xmlns:cx="http://schemas.microsoft.com/office/drawing/2014/chartex" xmlns:cx1="http://schemas.microsoft.com/office/drawing/2015/9/8/chartex" xmlns:cx2="http://schemas.microsoft.com/office/drawing/2015/10/21/chartex" xmlns:cx3="http://schemas.microsoft.com/office/drawing/2016/5/9/chartex" xmlns:cx4="http://schemas.microsoft.com/office/drawing/2016/5/10/chartex" xmlns:cx5="http://schemas.microsoft.com/office/drawing/2016/5/11/chartex" xmlns:cx6="http://schemas.microsoft.com/office/drawing/2016/5/12/chartex" xmlns:cx7="http://schemas.microsoft.com/office/drawing/2016/5/13/chartex" xmlns:cx8="http://schemas.microsoft.com/office/drawing/2016/5/14/chartex" xmlns:mc="http://schemas.openxmlformats.org/markup-compatibility/2006" xmlns:aink="http://schemas.microsoft.com/office/drawing/2016/ink" xmlns:am3d="http://schemas.microsoft.com/office/drawing/2017/model3d" xmlns:o="urn:schemas-microsoft-com:office:office" xmlns:oel="http://schemas.microsoft.com/office/2019/extlst" xmlns:r="http://schemas.openxmlformats.org/officeDocument/2006/relationships" xmlns:m="http://schemas.openxmlformats.org/officeDocument/2006/math" xmlns:v="urn:schemas-microsoft-com:vml" xmlns:wp14="http://schemas.microsoft.com/office/word/2010/wordprocessingDrawing" xmlns:wp="http://schemas.openxmlformats.org/drawingml/2006/wordprocessingDrawing" xmlns:w10="urn:schemas-microsoft-com:office:word" xmlns:w="http://schemas.openxmlformats.org/wordprocessingml/2006/main" xmlns:w14="http://schemas.microsoft.com/office/word/2010/wordml" xmlns:w15="http://schemas.microsoft.com/office/word/2012/wordml" xmlns:w16cex="http://schemas.microsoft.com/office/word/2018/wordml/cex" xmlns:w16cid="http://schemas.microsoft.com/office/word/2016/wordml/cid" xmlns:w16="http://schemas.microsoft.com/office/word/2018/wordml" xmlns:w16sdtdh="http://schemas.microsoft.com/office/word/2020/wordml/sdtdatahash" xmlns:w16se="http://schemas.microsoft.com/office/word/2015/wordml/symex" xmlns:wpg="http://schemas.microsoft.com/office/word/2010/wordprocessingGroup" xmlns:wpi="http://schemas.microsoft.com/office/word/2010/wordprocessingInk" xmlns:wne="http://schemas.microsoft.com/office/word/2006/wordml" xmlns:wps="http://schemas.microsoft.com/office/word/2010/wordprocessingShape" mc:Ignorable="w14 w15 w16se w16cid w16 w16cex w16sdtdh wp14">
+<w:document xmlns:wpc="http://schemas.microsoft.com/office/word/2010/wordprocessingCanvas" xmlns:cx="http://schemas.microsoft.com/office/drawing/2014/chartex" xmlns:cx1="http://schemas.microsoft.com/office/drawing/2015/9/8/chartex" xmlns:cx2="http://schemas.microsoft.com/office/drawing/2015/10/21/chartex" xmlns:cx3="http://schemas.microsoft.com/office/drawing/2016/5/9/chartex" xmlns:cx4="http://schemas.microsoft.com/office/drawing/2016/5/10/chartex" xmlns:cx5="http://schemas.microsoft.com/office/drawing/2016/5/11/chartex" xmlns:cx6="http://schemas.microsoft.com/office/drawing/2016/5/12/chartex" xmlns:cx7="http://schemas.microsoft.com/office/drawing/2016/5/13/chartex" xmlns:cx8="http://schemas.microsoft.com/office/drawing/2016/5/14/chartex" xmlns:mc="http://schemas.openxmlformats.org/markup-compatibility/2006" xmlns:aink="http://schemas.microsoft.com/office/drawing/2016/ink" xmlns:am3d="http://schemas.microsoft.com/office/drawing/2017/model3d" xmlns:o="urn:schemas-microsoft-com:office:office" xmlns:oel="http://schemas.microsoft.com/office/2019/extlst" xmlns:r="http://schemas.openxmlformats.org/officeDocument/2006/relationships" xmlns:m="http://schemas.openxmlformats.org/officeDocument/2006/math" xmlns:v="urn:schemas-microsoft-com:vml" xmlns:wp14="http://schemas.microsoft.com/office/word/2010/wordprocessingDrawing" xmlns:wp="http://schemas.openxmlformats.org/drawingml/2006/wordprocessingDrawing" xmlns:w10="urn:schemas-microsoft-com:office:word" xmlns:w="http://schemas.openxmlformats.org/wordprocessingml/2006/main" xmlns:w14="http://schemas.microsoft.com/office/word/2010/wordml" xmlns:w15="http://schemas.microsoft.com/office/word/2012/wordml" xmlns:w16cex="http://schemas.microsoft.com/office/word/2018/wordml/cex" xmlns:w16cid="http://schemas.microsoft.com/office/word/2016/wordml/cid" xmlns:w16="http://schemas.microsoft.com/office/word/2018/wordml" xmlns:w16du="http://schemas.microsoft.com/office/word/2023/wordml/word16du" xmlns:w16sdtdh="http://schemas.microsoft.com/office/word/2020/wordml/sdtdatahash" xmlns:w16se="http://schemas.microsoft.com/office/word/2015/wordml/symex" xmlns:wpg="http://schemas.microsoft.com/office/word/2010/wordprocessingGroup" xmlns:wpi="http://schemas.microsoft.com/office/word/2010/wordprocessingInk" xmlns:wne="http://schemas.microsoft.com/office/word/2006/wordml" xmlns:wps="http://schemas.microsoft.com/office/word/2010/wordprocessingShape" mc:Ignorable="w14 w15 w16se w16cid w16 w16cex w16sdtdh w16du wp14">
   <w:body>
     <w:p>
       <w:pPr>
@@ -24740,7 +24740,7 @@
 </file>
 
 <file path=word/endnotes.xml><?xml version="1.0" encoding="utf-8"?>
-<w:endnotes xmlns:wpc="http://schemas.microsoft.com/office/word/2010/wordprocessingCanvas" xmlns:cx="http://schemas.microsoft.com/office/drawing/2014/chartex" xmlns:cx1="http://schemas.microsoft.com/office/drawing/2015/9/8/chartex" xmlns:cx2="http://schemas.microsoft.com/office/drawing/2015/10/21/chartex" xmlns:cx3="http://schemas.microsoft.com/office/drawing/2016/5/9/chartex" xmlns:cx4="http://schemas.microsoft.com/office/drawing/2016/5/10/chartex" xmlns:cx5="http://schemas.microsoft.com/office/drawing/2016/5/11/chartex" xmlns:cx6="http://schemas.microsoft.com/office/drawing/2016/5/12/chartex" xmlns:cx7="http://schemas.microsoft.com/office/drawing/2016/5/13/chartex" xmlns:cx8="http://schemas.microsoft.com/office/drawing/2016/5/14/chartex" xmlns:mc="http://schemas.openxmlformats.org/markup-compatibility/2006" xmlns:aink="http://schemas.microsoft.com/office/drawing/2016/ink" xmlns:am3d="http://schemas.microsoft.com/office/drawing/2017/model3d" xmlns:o="urn:schemas-microsoft-com:office:office" xmlns:oel="http://schemas.microsoft.com/office/2019/extlst" xmlns:r="http://schemas.openxmlformats.org/officeDocument/2006/relationships" xmlns:m="http://schemas.openxmlformats.org/officeDocument/2006/math" xmlns:v="urn:schemas-microsoft-com:vml" xmlns:wp14="http://schemas.microsoft.com/office/word/2010/wordprocessingDrawing" xmlns:wp="http://schemas.openxmlformats.org/drawingml/2006/wordprocessingDrawing" xmlns:w10="urn:schemas-microsoft-com:office:word" xmlns:w="http://schemas.openxmlformats.org/wordprocessingml/2006/main" xmlns:w14="http://schemas.microsoft.com/office/word/2010/wordml" xmlns:w15="http://schemas.microsoft.com/office/word/2012/wordml" xmlns:w16cex="http://schemas.microsoft.com/office/word/2018/wordml/cex" xmlns:w16cid="http://schemas.microsoft.com/office/word/2016/wordml/cid" xmlns:w16="http://schemas.microsoft.com/office/word/2018/wordml" xmlns:w16sdtdh="http://schemas.microsoft.com/office/word/2020/wordml/sdtdatahash" xmlns:w16se="http://schemas.microsoft.com/office/word/2015/wordml/symex" xmlns:wpg="http://schemas.microsoft.com/office/word/2010/wordprocessingGroup" xmlns:wpi="http://schemas.microsoft.com/office/word/2010/wordprocessingInk" xmlns:wne="http://schemas.microsoft.com/office/word/2006/wordml" xmlns:wps="http://schemas.microsoft.com/office/word/2010/wordprocessingShape" mc:Ignorable="w14 w15 w16se w16cid w16 w16cex w16sdtdh wp14">
+<w:endnotes xmlns:wpc="http://schemas.microsoft.com/office/word/2010/wordprocessingCanvas" xmlns:cx="http://schemas.microsoft.com/office/drawing/2014/chartex" xmlns:cx1="http://schemas.microsoft.com/office/drawing/2015/9/8/chartex" xmlns:cx2="http://schemas.microsoft.com/office/drawing/2015/10/21/chartex" xmlns:cx3="http://schemas.microsoft.com/office/drawing/2016/5/9/chartex" xmlns:cx4="http://schemas.microsoft.com/office/drawing/2016/5/10/chartex" xmlns:cx5="http://schemas.microsoft.com/office/drawing/2016/5/11/chartex" xmlns:cx6="http://schemas.microsoft.com/office/drawing/2016/5/12/chartex" xmlns:cx7="http://schemas.microsoft.com/office/drawing/2016/5/13/chartex" xmlns:cx8="http://schemas.microsoft.com/office/drawing/2016/5/14/chartex" xmlns:mc="http://schemas.openxmlformats.org/markup-compatibility/2006" xmlns:aink="http://schemas.microsoft.com/office/drawing/2016/ink" xmlns:am3d="http://schemas.microsoft.com/office/drawing/2017/model3d" xmlns:o="urn:schemas-microsoft-com:office:office" xmlns:oel="http://schemas.microsoft.com/office/2019/extlst" xmlns:r="http://schemas.openxmlformats.org/officeDocument/2006/relationships" xmlns:m="http://schemas.openxmlformats.org/officeDocument/2006/math" xmlns:v="urn:schemas-microsoft-com:vml" xmlns:wp14="http://schemas.microsoft.com/office/word/2010/wordprocessingDrawing" xmlns:wp="http://schemas.openxmlformats.org/drawingml/2006/wordprocessingDrawing" xmlns:w10="urn:schemas-microsoft-com:office:word" xmlns:w="http://schemas.openxmlformats.org/wordprocessingml/2006/main" xmlns:w14="http://schemas.microsoft.com/office/word/2010/wordml" xmlns:w15="http://schemas.microsoft.com/office/word/2012/wordml" xmlns:w16cex="http://schemas.microsoft.com/office/word/2018/wordml/cex" xmlns:w16cid="http://schemas.microsoft.com/office/word/2016/wordml/cid" xmlns:w16="http://schemas.microsoft.com/office/word/2018/wordml" xmlns:w16du="http://schemas.microsoft.com/office/word/2023/wordml/word16du" xmlns:w16sdtdh="http://schemas.microsoft.com/office/word/2020/wordml/sdtdatahash" xmlns:w16se="http://schemas.microsoft.com/office/word/2015/wordml/symex" xmlns:wpg="http://schemas.microsoft.com/office/word/2010/wordprocessingGroup" xmlns:wpi="http://schemas.microsoft.com/office/word/2010/wordprocessingInk" xmlns:wne="http://schemas.microsoft.com/office/word/2006/wordml" xmlns:wps="http://schemas.microsoft.com/office/word/2010/wordprocessingShape" mc:Ignorable="w14 w15 w16se w16cid w16 w16cex w16sdtdh w16du wp14">
   <w:endnote w:type="separator" w:id="-1">
     <w:p>
       <w:pPr>
@@ -24779,7 +24779,7 @@
 </file>
 
 <file path=word/footer1.xml><?xml version="1.0" encoding="utf-8"?>
-<w:ftr xmlns:wpc="http://schemas.microsoft.com/office/word/2010/wordprocessingCanvas" xmlns:cx="http://schemas.microsoft.com/office/drawing/2014/chartex" xmlns:cx1="http://schemas.microsoft.com/office/drawing/2015/9/8/chartex" xmlns:cx2="http://schemas.microsoft.com/office/drawing/2015/10/21/chartex" xmlns:cx3="http://schemas.microsoft.com/office/drawing/2016/5/9/chartex" xmlns:cx4="http://schemas.microsoft.com/office/drawing/2016/5/10/chartex" xmlns:cx5="http://schemas.microsoft.com/office/drawing/2016/5/11/chartex" xmlns:cx6="http://schemas.microsoft.com/office/drawing/2016/5/12/chartex" xmlns:cx7="http://schemas.microsoft.com/office/drawing/2016/5/13/chartex" xmlns:cx8="http://schemas.microsoft.com/office/drawing/2016/5/14/chartex" xmlns:mc="http://schemas.openxmlformats.org/markup-compatibility/2006" xmlns:aink="http://schemas.microsoft.com/office/drawing/2016/ink" xmlns:am3d="http://schemas.microsoft.com/office/drawing/2017/model3d" xmlns:o="urn:schemas-microsoft-com:office:office" xmlns:oel="http://schemas.microsoft.com/office/2019/extlst" xmlns:r="http://schemas.openxmlformats.org/officeDocument/2006/relationships" xmlns:m="http://schemas.openxmlformats.org/officeDocument/2006/math" xmlns:v="urn:schemas-microsoft-com:vml" xmlns:wp14="http://schemas.microsoft.com/office/word/2010/wordprocessingDrawing" xmlns:wp="http://schemas.openxmlformats.org/drawingml/2006/wordprocessingDrawing" xmlns:w10="urn:schemas-microsoft-com:office:word" xmlns:w="http://schemas.openxmlformats.org/wordprocessingml/2006/main" xmlns:w14="http://schemas.microsoft.com/office/word/2010/wordml" xmlns:w15="http://schemas.microsoft.com/office/word/2012/wordml" xmlns:w16cex="http://schemas.microsoft.com/office/word/2018/wordml/cex" xmlns:w16cid="http://schemas.microsoft.com/office/word/2016/wordml/cid" xmlns:w16="http://schemas.microsoft.com/office/word/2018/wordml" xmlns:w16sdtdh="http://schemas.microsoft.com/office/word/2020/wordml/sdtdatahash" xmlns:w16se="http://schemas.microsoft.com/office/word/2015/wordml/symex" xmlns:wpg="http://schemas.microsoft.com/office/word/2010/wordprocessingGroup" xmlns:wpi="http://schemas.microsoft.com/office/word/2010/wordprocessingInk" xmlns:wne="http://schemas.microsoft.com/office/word/2006/wordml" xmlns:wps="http://schemas.microsoft.com/office/word/2010/wordprocessingShape" mc:Ignorable="w14 w15 w16se w16cid w16 w16cex w16sdtdh wp14">
+<w:ftr xmlns:wpc="http://schemas.microsoft.com/office/word/2010/wordprocessingCanvas" xmlns:cx="http://schemas.microsoft.com/office/drawing/2014/chartex" xmlns:cx1="http://schemas.microsoft.com/office/drawing/2015/9/8/chartex" xmlns:cx2="http://schemas.microsoft.com/office/drawing/2015/10/21/chartex" xmlns:cx3="http://schemas.microsoft.com/office/drawing/2016/5/9/chartex" xmlns:cx4="http://schemas.microsoft.com/office/drawing/2016/5/10/chartex" xmlns:cx5="http://schemas.microsoft.com/office/drawing/2016/5/11/chartex" xmlns:cx6="http://schemas.microsoft.com/office/drawing/2016/5/12/chartex" xmlns:cx7="http://schemas.microsoft.com/office/drawing/2016/5/13/chartex" xmlns:cx8="http://schemas.microsoft.com/office/drawing/2016/5/14/chartex" xmlns:mc="http://schemas.openxmlformats.org/markup-compatibility/2006" xmlns:aink="http://schemas.microsoft.com/office/drawing/2016/ink" xmlns:am3d="http://schemas.microsoft.com/office/drawing/2017/model3d" xmlns:o="urn:schemas-microsoft-com:office:office" xmlns:oel="http://schemas.microsoft.com/office/2019/extlst" xmlns:r="http://schemas.openxmlformats.org/officeDocument/2006/relationships" xmlns:m="http://schemas.openxmlformats.org/officeDocument/2006/math" xmlns:v="urn:schemas-microsoft-com:vml" xmlns:wp14="http://schemas.microsoft.com/office/word/2010/wordprocessingDrawing" xmlns:wp="http://schemas.openxmlformats.org/drawingml/2006/wordprocessingDrawing" xmlns:w10="urn:schemas-microsoft-com:office:word" xmlns:w="http://schemas.openxmlformats.org/wordprocessingml/2006/main" xmlns:w14="http://schemas.microsoft.com/office/word/2010/wordml" xmlns:w15="http://schemas.microsoft.com/office/word/2012/wordml" xmlns:w16cex="http://schemas.microsoft.com/office/word/2018/wordml/cex" xmlns:w16cid="http://schemas.microsoft.com/office/word/2016/wordml/cid" xmlns:w16="http://schemas.microsoft.com/office/word/2018/wordml" xmlns:w16du="http://schemas.microsoft.com/office/word/2023/wordml/word16du" xmlns:w16sdtdh="http://schemas.microsoft.com/office/word/2020/wordml/sdtdatahash" xmlns:w16se="http://schemas.microsoft.com/office/word/2015/wordml/symex" xmlns:wpg="http://schemas.microsoft.com/office/word/2010/wordprocessingGroup" xmlns:wpi="http://schemas.microsoft.com/office/word/2010/wordprocessingInk" xmlns:wne="http://schemas.microsoft.com/office/word/2006/wordml" xmlns:wps="http://schemas.microsoft.com/office/word/2010/wordprocessingShape" mc:Ignorable="w14 w15 w16se w16cid w16 w16cex w16sdtdh w16du wp14">
   <w:p>
     <w:pPr>
       <w:pStyle w:val="Bunntekst"/>
@@ -24817,7 +24817,7 @@
 </file>
 
 <file path=word/footer2.xml><?xml version="1.0" encoding="utf-8"?>
-<w:ftr xmlns:wpc="http://schemas.microsoft.com/office/word/2010/wordprocessingCanvas" xmlns:cx="http://schemas.microsoft.com/office/drawing/2014/chartex" xmlns:cx1="http://schemas.microsoft.com/office/drawing/2015/9/8/chartex" xmlns:cx2="http://schemas.microsoft.com/office/drawing/2015/10/21/chartex" xmlns:cx3="http://schemas.microsoft.com/office/drawing/2016/5/9/chartex" xmlns:cx4="http://schemas.microsoft.com/office/drawing/2016/5/10/chartex" xmlns:cx5="http://schemas.microsoft.com/office/drawing/2016/5/11/chartex" xmlns:cx6="http://schemas.microsoft.com/office/drawing/2016/5/12/chartex" xmlns:cx7="http://schemas.microsoft.com/office/drawing/2016/5/13/chartex" xmlns:cx8="http://schemas.microsoft.com/office/drawing/2016/5/14/chartex" xmlns:mc="http://schemas.openxmlformats.org/markup-compatibility/2006" xmlns:aink="http://schemas.microsoft.com/office/drawing/2016/ink" xmlns:am3d="http://schemas.microsoft.com/office/drawing/2017/model3d" xmlns:o="urn:schemas-microsoft-com:office:office" xmlns:oel="http://schemas.microsoft.com/office/2019/extlst" xmlns:r="http://schemas.openxmlformats.org/officeDocument/2006/relationships" xmlns:m="http://schemas.openxmlformats.org/officeDocument/2006/math" xmlns:v="urn:schemas-microsoft-com:vml" xmlns:wp14="http://schemas.microsoft.com/office/word/2010/wordprocessingDrawing" xmlns:wp="http://schemas.openxmlformats.org/drawingml/2006/wordprocessingDrawing" xmlns:w10="urn:schemas-microsoft-com:office:word" xmlns:w="http://schemas.openxmlformats.org/wordprocessingml/2006/main" xmlns:w14="http://schemas.microsoft.com/office/word/2010/wordml" xmlns:w15="http://schemas.microsoft.com/office/word/2012/wordml" xmlns:w16cex="http://schemas.microsoft.com/office/word/2018/wordml/cex" xmlns:w16cid="http://schemas.microsoft.com/office/word/2016/wordml/cid" xmlns:w16="http://schemas.microsoft.com/office/word/2018/wordml" xmlns:w16sdtdh="http://schemas.microsoft.com/office/word/2020/wordml/sdtdatahash" xmlns:w16se="http://schemas.microsoft.com/office/word/2015/wordml/symex" xmlns:wpg="http://schemas.microsoft.com/office/word/2010/wordprocessingGroup" xmlns:wpi="http://schemas.microsoft.com/office/word/2010/wordprocessingInk" xmlns:wne="http://schemas.microsoft.com/office/word/2006/wordml" xmlns:wps="http://schemas.microsoft.com/office/word/2010/wordprocessingShape" mc:Ignorable="w14 w15 w16se w16cid w16 w16cex w16sdtdh wp14">
+<w:ftr xmlns:wpc="http://schemas.microsoft.com/office/word/2010/wordprocessingCanvas" xmlns:cx="http://schemas.microsoft.com/office/drawing/2014/chartex" xmlns:cx1="http://schemas.microsoft.com/office/drawing/2015/9/8/chartex" xmlns:cx2="http://schemas.microsoft.com/office/drawing/2015/10/21/chartex" xmlns:cx3="http://schemas.microsoft.com/office/drawing/2016/5/9/chartex" xmlns:cx4="http://schemas.microsoft.com/office/drawing/2016/5/10/chartex" xmlns:cx5="http://schemas.microsoft.com/office/drawing/2016/5/11/chartex" xmlns:cx6="http://schemas.microsoft.com/office/drawing/2016/5/12/chartex" xmlns:cx7="http://schemas.microsoft.com/office/drawing/2016/5/13/chartex" xmlns:cx8="http://schemas.microsoft.com/office/drawing/2016/5/14/chartex" xmlns:mc="http://schemas.openxmlformats.org/markup-compatibility/2006" xmlns:aink="http://schemas.microsoft.com/office/drawing/2016/ink" xmlns:am3d="http://schemas.microsoft.com/office/drawing/2017/model3d" xmlns:o="urn:schemas-microsoft-com:office:office" xmlns:oel="http://schemas.microsoft.com/office/2019/extlst" xmlns:r="http://schemas.openxmlformats.org/officeDocument/2006/relationships" xmlns:m="http://schemas.openxmlformats.org/officeDocument/2006/math" xmlns:v="urn:schemas-microsoft-com:vml" xmlns:wp14="http://schemas.microsoft.com/office/word/2010/wordprocessingDrawing" xmlns:wp="http://schemas.openxmlformats.org/drawingml/2006/wordprocessingDrawing" xmlns:w10="urn:schemas-microsoft-com:office:word" xmlns:w="http://schemas.openxmlformats.org/wordprocessingml/2006/main" xmlns:w14="http://schemas.microsoft.com/office/word/2010/wordml" xmlns:w15="http://schemas.microsoft.com/office/word/2012/wordml" xmlns:w16cex="http://schemas.microsoft.com/office/word/2018/wordml/cex" xmlns:w16cid="http://schemas.microsoft.com/office/word/2016/wordml/cid" xmlns:w16="http://schemas.microsoft.com/office/word/2018/wordml" xmlns:w16du="http://schemas.microsoft.com/office/word/2023/wordml/word16du" xmlns:w16sdtdh="http://schemas.microsoft.com/office/word/2020/wordml/sdtdatahash" xmlns:w16se="http://schemas.microsoft.com/office/word/2015/wordml/symex" xmlns:wpg="http://schemas.microsoft.com/office/word/2010/wordprocessingGroup" xmlns:wpi="http://schemas.microsoft.com/office/word/2010/wordprocessingInk" xmlns:wne="http://schemas.microsoft.com/office/word/2006/wordml" xmlns:wps="http://schemas.microsoft.com/office/word/2010/wordprocessingShape" mc:Ignorable="w14 w15 w16se w16cid w16 w16cex w16sdtdh w16du wp14">
   <w:p>
     <w:pPr>
       <w:pStyle w:val="Bunntekst"/>
@@ -25045,7 +25045,7 @@
               <w:sz w:val="14"/>
               <w:lang w:val="sq-AL"/>
             </w:rPr>
-            <w:t>3</w:t>
+            <w:t>4</w:t>
           </w:r>
           <w:r>
             <w:rPr>
@@ -25111,7 +25111,7 @@
               <w:sz w:val="14"/>
               <w:lang w:val="en-US"/>
             </w:rPr>
-            <w:t>2024-07-02</w:t>
+            <w:t>2024-09-18</w:t>
           </w:r>
           <w:r>
             <w:rPr>
@@ -25224,7 +25224,7 @@
 </file>
 
 <file path=word/footer3.xml><?xml version="1.0" encoding="utf-8"?>
-<w:ftr xmlns:wpc="http://schemas.microsoft.com/office/word/2010/wordprocessingCanvas" xmlns:cx="http://schemas.microsoft.com/office/drawing/2014/chartex" xmlns:cx1="http://schemas.microsoft.com/office/drawing/2015/9/8/chartex" xmlns:cx2="http://schemas.microsoft.com/office/drawing/2015/10/21/chartex" xmlns:cx3="http://schemas.microsoft.com/office/drawing/2016/5/9/chartex" xmlns:cx4="http://schemas.microsoft.com/office/drawing/2016/5/10/chartex" xmlns:cx5="http://schemas.microsoft.com/office/drawing/2016/5/11/chartex" xmlns:cx6="http://schemas.microsoft.com/office/drawing/2016/5/12/chartex" xmlns:cx7="http://schemas.microsoft.com/office/drawing/2016/5/13/chartex" xmlns:cx8="http://schemas.microsoft.com/office/drawing/2016/5/14/chartex" xmlns:mc="http://schemas.openxmlformats.org/markup-compatibility/2006" xmlns:aink="http://schemas.microsoft.com/office/drawing/2016/ink" xmlns:am3d="http://schemas.microsoft.com/office/drawing/2017/model3d" xmlns:o="urn:schemas-microsoft-com:office:office" xmlns:oel="http://schemas.microsoft.com/office/2019/extlst" xmlns:r="http://schemas.openxmlformats.org/officeDocument/2006/relationships" xmlns:m="http://schemas.openxmlformats.org/officeDocument/2006/math" xmlns:v="urn:schemas-microsoft-com:vml" xmlns:wp14="http://schemas.microsoft.com/office/word/2010/wordprocessingDrawing" xmlns:wp="http://schemas.openxmlformats.org/drawingml/2006/wordprocessingDrawing" xmlns:w10="urn:schemas-microsoft-com:office:word" xmlns:w="http://schemas.openxmlformats.org/wordprocessingml/2006/main" xmlns:w14="http://schemas.microsoft.com/office/word/2010/wordml" xmlns:w15="http://schemas.microsoft.com/office/word/2012/wordml" xmlns:w16cex="http://schemas.microsoft.com/office/word/2018/wordml/cex" xmlns:w16cid="http://schemas.microsoft.com/office/word/2016/wordml/cid" xmlns:w16="http://schemas.microsoft.com/office/word/2018/wordml" xmlns:w16sdtdh="http://schemas.microsoft.com/office/word/2020/wordml/sdtdatahash" xmlns:w16se="http://schemas.microsoft.com/office/word/2015/wordml/symex" xmlns:wpg="http://schemas.microsoft.com/office/word/2010/wordprocessingGroup" xmlns:wpi="http://schemas.microsoft.com/office/word/2010/wordprocessingInk" xmlns:wne="http://schemas.microsoft.com/office/word/2006/wordml" xmlns:wps="http://schemas.microsoft.com/office/word/2010/wordprocessingShape" mc:Ignorable="w14 w15 w16se w16cid w16 w16cex w16sdtdh wp14">
+<w:ftr xmlns:wpc="http://schemas.microsoft.com/office/word/2010/wordprocessingCanvas" xmlns:cx="http://schemas.microsoft.com/office/drawing/2014/chartex" xmlns:cx1="http://schemas.microsoft.com/office/drawing/2015/9/8/chartex" xmlns:cx2="http://schemas.microsoft.com/office/drawing/2015/10/21/chartex" xmlns:cx3="http://schemas.microsoft.com/office/drawing/2016/5/9/chartex" xmlns:cx4="http://schemas.microsoft.com/office/drawing/2016/5/10/chartex" xmlns:cx5="http://schemas.microsoft.com/office/drawing/2016/5/11/chartex" xmlns:cx6="http://schemas.microsoft.com/office/drawing/2016/5/12/chartex" xmlns:cx7="http://schemas.microsoft.com/office/drawing/2016/5/13/chartex" xmlns:cx8="http://schemas.microsoft.com/office/drawing/2016/5/14/chartex" xmlns:mc="http://schemas.openxmlformats.org/markup-compatibility/2006" xmlns:aink="http://schemas.microsoft.com/office/drawing/2016/ink" xmlns:am3d="http://schemas.microsoft.com/office/drawing/2017/model3d" xmlns:o="urn:schemas-microsoft-com:office:office" xmlns:oel="http://schemas.microsoft.com/office/2019/extlst" xmlns:r="http://schemas.openxmlformats.org/officeDocument/2006/relationships" xmlns:m="http://schemas.openxmlformats.org/officeDocument/2006/math" xmlns:v="urn:schemas-microsoft-com:vml" xmlns:wp14="http://schemas.microsoft.com/office/word/2010/wordprocessingDrawing" xmlns:wp="http://schemas.openxmlformats.org/drawingml/2006/wordprocessingDrawing" xmlns:w10="urn:schemas-microsoft-com:office:word" xmlns:w="http://schemas.openxmlformats.org/wordprocessingml/2006/main" xmlns:w14="http://schemas.microsoft.com/office/word/2010/wordml" xmlns:w15="http://schemas.microsoft.com/office/word/2012/wordml" xmlns:w16cex="http://schemas.microsoft.com/office/word/2018/wordml/cex" xmlns:w16cid="http://schemas.microsoft.com/office/word/2016/wordml/cid" xmlns:w16="http://schemas.microsoft.com/office/word/2018/wordml" xmlns:w16du="http://schemas.microsoft.com/office/word/2023/wordml/word16du" xmlns:w16sdtdh="http://schemas.microsoft.com/office/word/2020/wordml/sdtdatahash" xmlns:w16se="http://schemas.microsoft.com/office/word/2015/wordml/symex" xmlns:wpg="http://schemas.microsoft.com/office/word/2010/wordprocessingGroup" xmlns:wpi="http://schemas.microsoft.com/office/word/2010/wordprocessingInk" xmlns:wne="http://schemas.microsoft.com/office/word/2006/wordml" xmlns:wps="http://schemas.microsoft.com/office/word/2010/wordprocessingShape" mc:Ignorable="w14 w15 w16se w16cid w16 w16cex w16sdtdh w16du wp14">
   <w:p>
     <w:pPr>
       <w:rPr>
@@ -25446,7 +25446,7 @@
 </file>
 
 <file path=word/footnotes.xml><?xml version="1.0" encoding="utf-8"?>
-<w:footnotes xmlns:wpc="http://schemas.microsoft.com/office/word/2010/wordprocessingCanvas" xmlns:cx="http://schemas.microsoft.com/office/drawing/2014/chartex" xmlns:cx1="http://schemas.microsoft.com/office/drawing/2015/9/8/chartex" xmlns:cx2="http://schemas.microsoft.com/office/drawing/2015/10/21/chartex" xmlns:cx3="http://schemas.microsoft.com/office/drawing/2016/5/9/chartex" xmlns:cx4="http://schemas.microsoft.com/office/drawing/2016/5/10/chartex" xmlns:cx5="http://schemas.microsoft.com/office/drawing/2016/5/11/chartex" xmlns:cx6="http://schemas.microsoft.com/office/drawing/2016/5/12/chartex" xmlns:cx7="http://schemas.microsoft.com/office/drawing/2016/5/13/chartex" xmlns:cx8="http://schemas.microsoft.com/office/drawing/2016/5/14/chartex" xmlns:mc="http://schemas.openxmlformats.org/markup-compatibility/2006" xmlns:aink="http://schemas.microsoft.com/office/drawing/2016/ink" xmlns:am3d="http://schemas.microsoft.com/office/drawing/2017/model3d" xmlns:o="urn:schemas-microsoft-com:office:office" xmlns:oel="http://schemas.microsoft.com/office/2019/extlst" xmlns:r="http://schemas.openxmlformats.org/officeDocument/2006/relationships" xmlns:m="http://schemas.openxmlformats.org/officeDocument/2006/math" xmlns:v="urn:schemas-microsoft-com:vml" xmlns:wp14="http://schemas.microsoft.com/office/word/2010/wordprocessingDrawing" xmlns:wp="http://schemas.openxmlformats.org/drawingml/2006/wordprocessingDrawing" xmlns:w10="urn:schemas-microsoft-com:office:word" xmlns:w="http://schemas.openxmlformats.org/wordprocessingml/2006/main" xmlns:w14="http://schemas.microsoft.com/office/word/2010/wordml" xmlns:w15="http://schemas.microsoft.com/office/word/2012/wordml" xmlns:w16cex="http://schemas.microsoft.com/office/word/2018/wordml/cex" xmlns:w16cid="http://schemas.microsoft.com/office/word/2016/wordml/cid" xmlns:w16="http://schemas.microsoft.com/office/word/2018/wordml" xmlns:w16sdtdh="http://schemas.microsoft.com/office/word/2020/wordml/sdtdatahash" xmlns:w16se="http://schemas.microsoft.com/office/word/2015/wordml/symex" xmlns:wpg="http://schemas.microsoft.com/office/word/2010/wordprocessingGroup" xmlns:wpi="http://schemas.microsoft.com/office/word/2010/wordprocessingInk" xmlns:wne="http://schemas.microsoft.com/office/word/2006/wordml" xmlns:wps="http://schemas.microsoft.com/office/word/2010/wordprocessingShape" mc:Ignorable="w14 w15 w16se w16cid w16 w16cex w16sdtdh wp14">
+<w:footnotes xmlns:wpc="http://schemas.microsoft.com/office/word/2010/wordprocessingCanvas" xmlns:cx="http://schemas.microsoft.com/office/drawing/2014/chartex" xmlns:cx1="http://schemas.microsoft.com/office/drawing/2015/9/8/chartex" xmlns:cx2="http://schemas.microsoft.com/office/drawing/2015/10/21/chartex" xmlns:cx3="http://schemas.microsoft.com/office/drawing/2016/5/9/chartex" xmlns:cx4="http://schemas.microsoft.com/office/drawing/2016/5/10/chartex" xmlns:cx5="http://schemas.microsoft.com/office/drawing/2016/5/11/chartex" xmlns:cx6="http://schemas.microsoft.com/office/drawing/2016/5/12/chartex" xmlns:cx7="http://schemas.microsoft.com/office/drawing/2016/5/13/chartex" xmlns:cx8="http://schemas.microsoft.com/office/drawing/2016/5/14/chartex" xmlns:mc="http://schemas.openxmlformats.org/markup-compatibility/2006" xmlns:aink="http://schemas.microsoft.com/office/drawing/2016/ink" xmlns:am3d="http://schemas.microsoft.com/office/drawing/2017/model3d" xmlns:o="urn:schemas-microsoft-com:office:office" xmlns:oel="http://schemas.microsoft.com/office/2019/extlst" xmlns:r="http://schemas.openxmlformats.org/officeDocument/2006/relationships" xmlns:m="http://schemas.openxmlformats.org/officeDocument/2006/math" xmlns:v="urn:schemas-microsoft-com:vml" xmlns:wp14="http://schemas.microsoft.com/office/word/2010/wordprocessingDrawing" xmlns:wp="http://schemas.openxmlformats.org/drawingml/2006/wordprocessingDrawing" xmlns:w10="urn:schemas-microsoft-com:office:word" xmlns:w="http://schemas.openxmlformats.org/wordprocessingml/2006/main" xmlns:w14="http://schemas.microsoft.com/office/word/2010/wordml" xmlns:w15="http://schemas.microsoft.com/office/word/2012/wordml" xmlns:w16cex="http://schemas.microsoft.com/office/word/2018/wordml/cex" xmlns:w16cid="http://schemas.microsoft.com/office/word/2016/wordml/cid" xmlns:w16="http://schemas.microsoft.com/office/word/2018/wordml" xmlns:w16du="http://schemas.microsoft.com/office/word/2023/wordml/word16du" xmlns:w16sdtdh="http://schemas.microsoft.com/office/word/2020/wordml/sdtdatahash" xmlns:w16se="http://schemas.microsoft.com/office/word/2015/wordml/symex" xmlns:wpg="http://schemas.microsoft.com/office/word/2010/wordprocessingGroup" xmlns:wpi="http://schemas.microsoft.com/office/word/2010/wordprocessingInk" xmlns:wne="http://schemas.microsoft.com/office/word/2006/wordml" xmlns:wps="http://schemas.microsoft.com/office/word/2010/wordprocessingShape" mc:Ignorable="w14 w15 w16se w16cid w16 w16cex w16sdtdh w16du wp14">
   <w:footnote w:type="separator" w:id="-1">
     <w:p>
       <w:pPr>
@@ -25485,7 +25485,7 @@
 </file>
 
 <file path=word/header1.xml><?xml version="1.0" encoding="utf-8"?>
-<w:hdr xmlns:wpc="http://schemas.microsoft.com/office/word/2010/wordprocessingCanvas" xmlns:cx="http://schemas.microsoft.com/office/drawing/2014/chartex" xmlns:cx1="http://schemas.microsoft.com/office/drawing/2015/9/8/chartex" xmlns:cx2="http://schemas.microsoft.com/office/drawing/2015/10/21/chartex" xmlns:cx3="http://schemas.microsoft.com/office/drawing/2016/5/9/chartex" xmlns:cx4="http://schemas.microsoft.com/office/drawing/2016/5/10/chartex" xmlns:cx5="http://schemas.microsoft.com/office/drawing/2016/5/11/chartex" xmlns:cx6="http://schemas.microsoft.com/office/drawing/2016/5/12/chartex" xmlns:cx7="http://schemas.microsoft.com/office/drawing/2016/5/13/chartex" xmlns:cx8="http://schemas.microsoft.com/office/drawing/2016/5/14/chartex" xmlns:mc="http://schemas.openxmlformats.org/markup-compatibility/2006" xmlns:aink="http://schemas.microsoft.com/office/drawing/2016/ink" xmlns:am3d="http://schemas.microsoft.com/office/drawing/2017/model3d" xmlns:o="urn:schemas-microsoft-com:office:office" xmlns:oel="http://schemas.microsoft.com/office/2019/extlst" xmlns:r="http://schemas.openxmlformats.org/officeDocument/2006/relationships" xmlns:m="http://schemas.openxmlformats.org/officeDocument/2006/math" xmlns:v="urn:schemas-microsoft-com:vml" xmlns:wp14="http://schemas.microsoft.com/office/word/2010/wordprocessingDrawing" xmlns:wp="http://schemas.openxmlformats.org/drawingml/2006/wordprocessingDrawing" xmlns:w10="urn:schemas-microsoft-com:office:word" xmlns:w="http://schemas.openxmlformats.org/wordprocessingml/2006/main" xmlns:w14="http://schemas.microsoft.com/office/word/2010/wordml" xmlns:w15="http://schemas.microsoft.com/office/word/2012/wordml" xmlns:w16cex="http://schemas.microsoft.com/office/word/2018/wordml/cex" xmlns:w16cid="http://schemas.microsoft.com/office/word/2016/wordml/cid" xmlns:w16="http://schemas.microsoft.com/office/word/2018/wordml" xmlns:w16sdtdh="http://schemas.microsoft.com/office/word/2020/wordml/sdtdatahash" xmlns:w16se="http://schemas.microsoft.com/office/word/2015/wordml/symex" xmlns:wpg="http://schemas.microsoft.com/office/word/2010/wordprocessingGroup" xmlns:wpi="http://schemas.microsoft.com/office/word/2010/wordprocessingInk" xmlns:wne="http://schemas.microsoft.com/office/word/2006/wordml" xmlns:wps="http://schemas.microsoft.com/office/word/2010/wordprocessingShape" mc:Ignorable="w14 w15 w16se w16cid w16 w16cex w16sdtdh wp14">
+<w:hdr xmlns:wpc="http://schemas.microsoft.com/office/word/2010/wordprocessingCanvas" xmlns:cx="http://schemas.microsoft.com/office/drawing/2014/chartex" xmlns:cx1="http://schemas.microsoft.com/office/drawing/2015/9/8/chartex" xmlns:cx2="http://schemas.microsoft.com/office/drawing/2015/10/21/chartex" xmlns:cx3="http://schemas.microsoft.com/office/drawing/2016/5/9/chartex" xmlns:cx4="http://schemas.microsoft.com/office/drawing/2016/5/10/chartex" xmlns:cx5="http://schemas.microsoft.com/office/drawing/2016/5/11/chartex" xmlns:cx6="http://schemas.microsoft.com/office/drawing/2016/5/12/chartex" xmlns:cx7="http://schemas.microsoft.com/office/drawing/2016/5/13/chartex" xmlns:cx8="http://schemas.microsoft.com/office/drawing/2016/5/14/chartex" xmlns:mc="http://schemas.openxmlformats.org/markup-compatibility/2006" xmlns:aink="http://schemas.microsoft.com/office/drawing/2016/ink" xmlns:am3d="http://schemas.microsoft.com/office/drawing/2017/model3d" xmlns:o="urn:schemas-microsoft-com:office:office" xmlns:oel="http://schemas.microsoft.com/office/2019/extlst" xmlns:r="http://schemas.openxmlformats.org/officeDocument/2006/relationships" xmlns:m="http://schemas.openxmlformats.org/officeDocument/2006/math" xmlns:v="urn:schemas-microsoft-com:vml" xmlns:wp14="http://schemas.microsoft.com/office/word/2010/wordprocessingDrawing" xmlns:wp="http://schemas.openxmlformats.org/drawingml/2006/wordprocessingDrawing" xmlns:w10="urn:schemas-microsoft-com:office:word" xmlns:w="http://schemas.openxmlformats.org/wordprocessingml/2006/main" xmlns:w14="http://schemas.microsoft.com/office/word/2010/wordml" xmlns:w15="http://schemas.microsoft.com/office/word/2012/wordml" xmlns:w16cex="http://schemas.microsoft.com/office/word/2018/wordml/cex" xmlns:w16cid="http://schemas.microsoft.com/office/word/2016/wordml/cid" xmlns:w16="http://schemas.microsoft.com/office/word/2018/wordml" xmlns:w16du="http://schemas.microsoft.com/office/word/2023/wordml/word16du" xmlns:w16sdtdh="http://schemas.microsoft.com/office/word/2020/wordml/sdtdatahash" xmlns:w16se="http://schemas.microsoft.com/office/word/2015/wordml/symex" xmlns:wpg="http://schemas.microsoft.com/office/word/2010/wordprocessingGroup" xmlns:wpi="http://schemas.microsoft.com/office/word/2010/wordprocessingInk" xmlns:wne="http://schemas.microsoft.com/office/word/2006/wordml" xmlns:wps="http://schemas.microsoft.com/office/word/2010/wordprocessingShape" mc:Ignorable="w14 w15 w16se w16cid w16 w16cex w16sdtdh w16du wp14">
   <w:p>
     <w:pPr>
       <w:pStyle w:val="Topptekst"/>
@@ -25530,7 +25530,7 @@
 </file>
 
 <file path=word/header2.xml><?xml version="1.0" encoding="utf-8"?>
-<w:hdr xmlns:wpc="http://schemas.microsoft.com/office/word/2010/wordprocessingCanvas" xmlns:cx="http://schemas.microsoft.com/office/drawing/2014/chartex" xmlns:cx1="http://schemas.microsoft.com/office/drawing/2015/9/8/chartex" xmlns:cx2="http://schemas.microsoft.com/office/drawing/2015/10/21/chartex" xmlns:cx3="http://schemas.microsoft.com/office/drawing/2016/5/9/chartex" xmlns:cx4="http://schemas.microsoft.com/office/drawing/2016/5/10/chartex" xmlns:cx5="http://schemas.microsoft.com/office/drawing/2016/5/11/chartex" xmlns:cx6="http://schemas.microsoft.com/office/drawing/2016/5/12/chartex" xmlns:cx7="http://schemas.microsoft.com/office/drawing/2016/5/13/chartex" xmlns:cx8="http://schemas.microsoft.com/office/drawing/2016/5/14/chartex" xmlns:mc="http://schemas.openxmlformats.org/markup-compatibility/2006" xmlns:aink="http://schemas.microsoft.com/office/drawing/2016/ink" xmlns:am3d="http://schemas.microsoft.com/office/drawing/2017/model3d" xmlns:o="urn:schemas-microsoft-com:office:office" xmlns:oel="http://schemas.microsoft.com/office/2019/extlst" xmlns:r="http://schemas.openxmlformats.org/officeDocument/2006/relationships" xmlns:m="http://schemas.openxmlformats.org/officeDocument/2006/math" xmlns:v="urn:schemas-microsoft-com:vml" xmlns:wp14="http://schemas.microsoft.com/office/word/2010/wordprocessingDrawing" xmlns:wp="http://schemas.openxmlformats.org/drawingml/2006/wordprocessingDrawing" xmlns:w10="urn:schemas-microsoft-com:office:word" xmlns:w="http://schemas.openxmlformats.org/wordprocessingml/2006/main" xmlns:w14="http://schemas.microsoft.com/office/word/2010/wordml" xmlns:w15="http://schemas.microsoft.com/office/word/2012/wordml" xmlns:w16cex="http://schemas.microsoft.com/office/word/2018/wordml/cex" xmlns:w16cid="http://schemas.microsoft.com/office/word/2016/wordml/cid" xmlns:w16="http://schemas.microsoft.com/office/word/2018/wordml" xmlns:w16sdtdh="http://schemas.microsoft.com/office/word/2020/wordml/sdtdatahash" xmlns:w16se="http://schemas.microsoft.com/office/word/2015/wordml/symex" xmlns:wpg="http://schemas.microsoft.com/office/word/2010/wordprocessingGroup" xmlns:wpi="http://schemas.microsoft.com/office/word/2010/wordprocessingInk" xmlns:wne="http://schemas.microsoft.com/office/word/2006/wordml" xmlns:wps="http://schemas.microsoft.com/office/word/2010/wordprocessingShape" mc:Ignorable="w14 w15 w16se w16cid w16 w16cex w16sdtdh wp14">
+<w:hdr xmlns:wpc="http://schemas.microsoft.com/office/word/2010/wordprocessingCanvas" xmlns:cx="http://schemas.microsoft.com/office/drawing/2014/chartex" xmlns:cx1="http://schemas.microsoft.com/office/drawing/2015/9/8/chartex" xmlns:cx2="http://schemas.microsoft.com/office/drawing/2015/10/21/chartex" xmlns:cx3="http://schemas.microsoft.com/office/drawing/2016/5/9/chartex" xmlns:cx4="http://schemas.microsoft.com/office/drawing/2016/5/10/chartex" xmlns:cx5="http://schemas.microsoft.com/office/drawing/2016/5/11/chartex" xmlns:cx6="http://schemas.microsoft.com/office/drawing/2016/5/12/chartex" xmlns:cx7="http://schemas.microsoft.com/office/drawing/2016/5/13/chartex" xmlns:cx8="http://schemas.microsoft.com/office/drawing/2016/5/14/chartex" xmlns:mc="http://schemas.openxmlformats.org/markup-compatibility/2006" xmlns:aink="http://schemas.microsoft.com/office/drawing/2016/ink" xmlns:am3d="http://schemas.microsoft.com/office/drawing/2017/model3d" xmlns:o="urn:schemas-microsoft-com:office:office" xmlns:oel="http://schemas.microsoft.com/office/2019/extlst" xmlns:r="http://schemas.openxmlformats.org/officeDocument/2006/relationships" xmlns:m="http://schemas.openxmlformats.org/officeDocument/2006/math" xmlns:v="urn:schemas-microsoft-com:vml" xmlns:wp14="http://schemas.microsoft.com/office/word/2010/wordprocessingDrawing" xmlns:wp="http://schemas.openxmlformats.org/drawingml/2006/wordprocessingDrawing" xmlns:w10="urn:schemas-microsoft-com:office:word" xmlns:w="http://schemas.openxmlformats.org/wordprocessingml/2006/main" xmlns:w14="http://schemas.microsoft.com/office/word/2010/wordml" xmlns:w15="http://schemas.microsoft.com/office/word/2012/wordml" xmlns:w16cex="http://schemas.microsoft.com/office/word/2018/wordml/cex" xmlns:w16cid="http://schemas.microsoft.com/office/word/2016/wordml/cid" xmlns:w16="http://schemas.microsoft.com/office/word/2018/wordml" xmlns:w16du="http://schemas.microsoft.com/office/word/2023/wordml/word16du" xmlns:w16sdtdh="http://schemas.microsoft.com/office/word/2020/wordml/sdtdatahash" xmlns:w16se="http://schemas.microsoft.com/office/word/2015/wordml/symex" xmlns:wpg="http://schemas.microsoft.com/office/word/2010/wordprocessingGroup" xmlns:wpi="http://schemas.microsoft.com/office/word/2010/wordprocessingInk" xmlns:wne="http://schemas.microsoft.com/office/word/2006/wordml" xmlns:wps="http://schemas.microsoft.com/office/word/2010/wordprocessingShape" mc:Ignorable="w14 w15 w16se w16cid w16 w16cex w16sdtdh w16du wp14">
   <w:p>
     <w:pPr>
       <w:pStyle w:val="Topptekst"/>
@@ -25632,7 +25632,7 @@
 </file>
 
 <file path=word/header3.xml><?xml version="1.0" encoding="utf-8"?>
-<w:hdr xmlns:wpc="http://schemas.microsoft.com/office/word/2010/wordprocessingCanvas" xmlns:cx="http://schemas.microsoft.com/office/drawing/2014/chartex" xmlns:cx1="http://schemas.microsoft.com/office/drawing/2015/9/8/chartex" xmlns:cx2="http://schemas.microsoft.com/office/drawing/2015/10/21/chartex" xmlns:cx3="http://schemas.microsoft.com/office/drawing/2016/5/9/chartex" xmlns:cx4="http://schemas.microsoft.com/office/drawing/2016/5/10/chartex" xmlns:cx5="http://schemas.microsoft.com/office/drawing/2016/5/11/chartex" xmlns:cx6="http://schemas.microsoft.com/office/drawing/2016/5/12/chartex" xmlns:cx7="http://schemas.microsoft.com/office/drawing/2016/5/13/chartex" xmlns:cx8="http://schemas.microsoft.com/office/drawing/2016/5/14/chartex" xmlns:mc="http://schemas.openxmlformats.org/markup-compatibility/2006" xmlns:aink="http://schemas.microsoft.com/office/drawing/2016/ink" xmlns:am3d="http://schemas.microsoft.com/office/drawing/2017/model3d" xmlns:o="urn:schemas-microsoft-com:office:office" xmlns:oel="http://schemas.microsoft.com/office/2019/extlst" xmlns:r="http://schemas.openxmlformats.org/officeDocument/2006/relationships" xmlns:m="http://schemas.openxmlformats.org/officeDocument/2006/math" xmlns:v="urn:schemas-microsoft-com:vml" xmlns:wp14="http://schemas.microsoft.com/office/word/2010/wordprocessingDrawing" xmlns:wp="http://schemas.openxmlformats.org/drawingml/2006/wordprocessingDrawing" xmlns:w10="urn:schemas-microsoft-com:office:word" xmlns:w="http://schemas.openxmlformats.org/wordprocessingml/2006/main" xmlns:w14="http://schemas.microsoft.com/office/word/2010/wordml" xmlns:w15="http://schemas.microsoft.com/office/word/2012/wordml" xmlns:w16cex="http://schemas.microsoft.com/office/word/2018/wordml/cex" xmlns:w16cid="http://schemas.microsoft.com/office/word/2016/wordml/cid" xmlns:w16="http://schemas.microsoft.com/office/word/2018/wordml" xmlns:w16sdtdh="http://schemas.microsoft.com/office/word/2020/wordml/sdtdatahash" xmlns:w16se="http://schemas.microsoft.com/office/word/2015/wordml/symex" xmlns:wpg="http://schemas.microsoft.com/office/word/2010/wordprocessingGroup" xmlns:wpi="http://schemas.microsoft.com/office/word/2010/wordprocessingInk" xmlns:wne="http://schemas.microsoft.com/office/word/2006/wordml" xmlns:wps="http://schemas.microsoft.com/office/word/2010/wordprocessingShape" mc:Ignorable="w14 w15 w16se w16cid w16 w16cex w16sdtdh wp14">
+<w:hdr xmlns:wpc="http://schemas.microsoft.com/office/word/2010/wordprocessingCanvas" xmlns:cx="http://schemas.microsoft.com/office/drawing/2014/chartex" xmlns:cx1="http://schemas.microsoft.com/office/drawing/2015/9/8/chartex" xmlns:cx2="http://schemas.microsoft.com/office/drawing/2015/10/21/chartex" xmlns:cx3="http://schemas.microsoft.com/office/drawing/2016/5/9/chartex" xmlns:cx4="http://schemas.microsoft.com/office/drawing/2016/5/10/chartex" xmlns:cx5="http://schemas.microsoft.com/office/drawing/2016/5/11/chartex" xmlns:cx6="http://schemas.microsoft.com/office/drawing/2016/5/12/chartex" xmlns:cx7="http://schemas.microsoft.com/office/drawing/2016/5/13/chartex" xmlns:cx8="http://schemas.microsoft.com/office/drawing/2016/5/14/chartex" xmlns:mc="http://schemas.openxmlformats.org/markup-compatibility/2006" xmlns:aink="http://schemas.microsoft.com/office/drawing/2016/ink" xmlns:am3d="http://schemas.microsoft.com/office/drawing/2017/model3d" xmlns:o="urn:schemas-microsoft-com:office:office" xmlns:oel="http://schemas.microsoft.com/office/2019/extlst" xmlns:r="http://schemas.openxmlformats.org/officeDocument/2006/relationships" xmlns:m="http://schemas.openxmlformats.org/officeDocument/2006/math" xmlns:v="urn:schemas-microsoft-com:vml" xmlns:wp14="http://schemas.microsoft.com/office/word/2010/wordprocessingDrawing" xmlns:wp="http://schemas.openxmlformats.org/drawingml/2006/wordprocessingDrawing" xmlns:w10="urn:schemas-microsoft-com:office:word" xmlns:w="http://schemas.openxmlformats.org/wordprocessingml/2006/main" xmlns:w14="http://schemas.microsoft.com/office/word/2010/wordml" xmlns:w15="http://schemas.microsoft.com/office/word/2012/wordml" xmlns:w16cex="http://schemas.microsoft.com/office/word/2018/wordml/cex" xmlns:w16cid="http://schemas.microsoft.com/office/word/2016/wordml/cid" xmlns:w16="http://schemas.microsoft.com/office/word/2018/wordml" xmlns:w16du="http://schemas.microsoft.com/office/word/2023/wordml/word16du" xmlns:w16sdtdh="http://schemas.microsoft.com/office/word/2020/wordml/sdtdatahash" xmlns:w16se="http://schemas.microsoft.com/office/word/2015/wordml/symex" xmlns:wpg="http://schemas.microsoft.com/office/word/2010/wordprocessingGroup" xmlns:wpi="http://schemas.microsoft.com/office/word/2010/wordprocessingInk" xmlns:wne="http://schemas.microsoft.com/office/word/2006/wordml" xmlns:wps="http://schemas.microsoft.com/office/word/2010/wordprocessingShape" mc:Ignorable="w14 w15 w16se w16cid w16 w16cex w16sdtdh w16du wp14">
   <w:p>
     <w:pPr>
       <w:pStyle w:val="Topptekst"/>
@@ -25735,7 +25735,7 @@
 </file>
 
 <file path=word/numbering.xml><?xml version="1.0" encoding="utf-8"?>
-<w:numbering xmlns:wpc="http://schemas.microsoft.com/office/word/2010/wordprocessingCanvas" xmlns:cx="http://schemas.microsoft.com/office/drawing/2014/chartex" xmlns:cx1="http://schemas.microsoft.com/office/drawing/2015/9/8/chartex" xmlns:cx2="http://schemas.microsoft.com/office/drawing/2015/10/21/chartex" xmlns:cx3="http://schemas.microsoft.com/office/drawing/2016/5/9/chartex" xmlns:cx4="http://schemas.microsoft.com/office/drawing/2016/5/10/chartex" xmlns:cx5="http://schemas.microsoft.com/office/drawing/2016/5/11/chartex" xmlns:cx6="http://schemas.microsoft.com/office/drawing/2016/5/12/chartex" xmlns:cx7="http://schemas.microsoft.com/office/drawing/2016/5/13/chartex" xmlns:cx8="http://schemas.microsoft.com/office/drawing/2016/5/14/chartex" xmlns:mc="http://schemas.openxmlformats.org/markup-compatibility/2006" xmlns:aink="http://schemas.microsoft.com/office/drawing/2016/ink" xmlns:am3d="http://schemas.microsoft.com/office/drawing/2017/model3d" xmlns:o="urn:schemas-microsoft-com:office:office" xmlns:oel="http://schemas.microsoft.com/office/2019/extlst" xmlns:r="http://schemas.openxmlformats.org/officeDocument/2006/relationships" xmlns:m="http://schemas.openxmlformats.org/officeDocument/2006/math" xmlns:v="urn:schemas-microsoft-com:vml" xmlns:wp14="http://schemas.microsoft.com/office/word/2010/wordprocessingDrawing" xmlns:wp="http://schemas.openxmlformats.org/drawingml/2006/wordprocessingDrawing" xmlns:w10="urn:schemas-microsoft-com:office:word" xmlns:w="http://schemas.openxmlformats.org/wordprocessingml/2006/main" xmlns:w14="http://schemas.microsoft.com/office/word/2010/wordml" xmlns:w15="http://schemas.microsoft.com/office/word/2012/wordml" xmlns:w16cex="http://schemas.microsoft.com/office/word/2018/wordml/cex" xmlns:w16cid="http://schemas.microsoft.com/office/word/2016/wordml/cid" xmlns:w16="http://schemas.microsoft.com/office/word/2018/wordml" xmlns:w16sdtdh="http://schemas.microsoft.com/office/word/2020/wordml/sdtdatahash" xmlns:w16se="http://schemas.microsoft.com/office/word/2015/wordml/symex" xmlns:wpg="http://schemas.microsoft.com/office/word/2010/wordprocessingGroup" xmlns:wpi="http://schemas.microsoft.com/office/word/2010/wordprocessingInk" xmlns:wne="http://schemas.microsoft.com/office/word/2006/wordml" xmlns:wps="http://schemas.microsoft.com/office/word/2010/wordprocessingShape" mc:Ignorable="w14 w15 w16se w16cid w16 w16cex w16sdtdh wp14">
+<w:numbering xmlns:wpc="http://schemas.microsoft.com/office/word/2010/wordprocessingCanvas" xmlns:cx="http://schemas.microsoft.com/office/drawing/2014/chartex" xmlns:cx1="http://schemas.microsoft.com/office/drawing/2015/9/8/chartex" xmlns:cx2="http://schemas.microsoft.com/office/drawing/2015/10/21/chartex" xmlns:cx3="http://schemas.microsoft.com/office/drawing/2016/5/9/chartex" xmlns:cx4="http://schemas.microsoft.com/office/drawing/2016/5/10/chartex" xmlns:cx5="http://schemas.microsoft.com/office/drawing/2016/5/11/chartex" xmlns:cx6="http://schemas.microsoft.com/office/drawing/2016/5/12/chartex" xmlns:cx7="http://schemas.microsoft.com/office/drawing/2016/5/13/chartex" xmlns:cx8="http://schemas.microsoft.com/office/drawing/2016/5/14/chartex" xmlns:mc="http://schemas.openxmlformats.org/markup-compatibility/2006" xmlns:aink="http://schemas.microsoft.com/office/drawing/2016/ink" xmlns:am3d="http://schemas.microsoft.com/office/drawing/2017/model3d" xmlns:o="urn:schemas-microsoft-com:office:office" xmlns:oel="http://schemas.microsoft.com/office/2019/extlst" xmlns:r="http://schemas.openxmlformats.org/officeDocument/2006/relationships" xmlns:m="http://schemas.openxmlformats.org/officeDocument/2006/math" xmlns:v="urn:schemas-microsoft-com:vml" xmlns:wp14="http://schemas.microsoft.com/office/word/2010/wordprocessingDrawing" xmlns:wp="http://schemas.openxmlformats.org/drawingml/2006/wordprocessingDrawing" xmlns:w10="urn:schemas-microsoft-com:office:word" xmlns:w="http://schemas.openxmlformats.org/wordprocessingml/2006/main" xmlns:w14="http://schemas.microsoft.com/office/word/2010/wordml" xmlns:w15="http://schemas.microsoft.com/office/word/2012/wordml" xmlns:w16cex="http://schemas.microsoft.com/office/word/2018/wordml/cex" xmlns:w16cid="http://schemas.microsoft.com/office/word/2016/wordml/cid" xmlns:w16="http://schemas.microsoft.com/office/word/2018/wordml" xmlns:w16du="http://schemas.microsoft.com/office/word/2023/wordml/word16du" xmlns:w16sdtdh="http://schemas.microsoft.com/office/word/2020/wordml/sdtdatahash" xmlns:w16se="http://schemas.microsoft.com/office/word/2015/wordml/symex" xmlns:wpg="http://schemas.microsoft.com/office/word/2010/wordprocessingGroup" xmlns:wpi="http://schemas.microsoft.com/office/word/2010/wordprocessingInk" xmlns:wne="http://schemas.microsoft.com/office/word/2006/wordml" xmlns:wps="http://schemas.microsoft.com/office/word/2010/wordprocessingShape" mc:Ignorable="w14 w15 w16se w16cid w16 w16cex w16sdtdh w16du wp14">
   <w:abstractNum w:abstractNumId="0" w15:restartNumberingAfterBreak="0">
     <w:nsid w:val="FFFFFF88"/>
     <w:multiLevelType w:val="singleLevel"/>
@@ -30475,7 +30475,7 @@
 </file>
 
 <file path=word/styles.xml><?xml version="1.0" encoding="utf-8"?>
-<w:styles xmlns:mc="http://schemas.openxmlformats.org/markup-compatibility/2006" xmlns:r="http://schemas.openxmlformats.org/officeDocument/2006/relationships" xmlns:w="http://schemas.openxmlformats.org/wordprocessingml/2006/main" xmlns:w14="http://schemas.microsoft.com/office/word/2010/wordml" xmlns:w15="http://schemas.microsoft.com/office/word/2012/wordml" xmlns:w16cex="http://schemas.microsoft.com/office/word/2018/wordml/cex" xmlns:w16cid="http://schemas.microsoft.com/office/word/2016/wordml/cid" xmlns:w16="http://schemas.microsoft.com/office/word/2018/wordml" xmlns:w16sdtdh="http://schemas.microsoft.com/office/word/2020/wordml/sdtdatahash" xmlns:w16se="http://schemas.microsoft.com/office/word/2015/wordml/symex" mc:Ignorable="w14 w15 w16se w16cid w16 w16cex w16sdtdh">
+<w:styles xmlns:mc="http://schemas.openxmlformats.org/markup-compatibility/2006" xmlns:r="http://schemas.openxmlformats.org/officeDocument/2006/relationships" xmlns:w="http://schemas.openxmlformats.org/wordprocessingml/2006/main" xmlns:w14="http://schemas.microsoft.com/office/word/2010/wordml" xmlns:w15="http://schemas.microsoft.com/office/word/2012/wordml" xmlns:w16cex="http://schemas.microsoft.com/office/word/2018/wordml/cex" xmlns:w16cid="http://schemas.microsoft.com/office/word/2016/wordml/cid" xmlns:w16="http://schemas.microsoft.com/office/word/2018/wordml" xmlns:w16du="http://schemas.microsoft.com/office/word/2023/wordml/word16du" xmlns:w16sdtdh="http://schemas.microsoft.com/office/word/2020/wordml/sdtdatahash" xmlns:w16se="http://schemas.microsoft.com/office/word/2015/wordml/symex" mc:Ignorable="w14 w15 w16se w16cid w16 w16cex w16sdtdh w16du">
   <w:docDefaults>
     <w:rPrDefault>
       <w:rPr>

</xml_diff>